<commit_message>
Plan and Small Adjustments
</commit_message>
<xml_diff>
--- a/Paper_TraceabilityBasedPrioritization/Writing/REFSQ-ModelBasedTraceabilityForSystemStabilization.docx
+++ b/Paper_TraceabilityBasedPrioritization/Writing/REFSQ-ModelBasedTraceabilityForSystemStabilization.docx
@@ -762,39 +762,74 @@
       <w:pPr>
         <w:pStyle w:val="heading2"/>
       </w:pPr>
-      <w:commentRangeStart w:id="10"/>
-      <w:r>
-        <w:t>Results from the Case Study</w:t>
-      </w:r>
-      <w:commentRangeEnd w:id="10"/>
-      <w:r>
-        <w:rPr>
-          <w:rStyle w:val="CommentReference"/>
-          <w:b w:val="0"/>
-          <w:bCs w:val="0"/>
-          <w:iCs w:val="0"/>
-        </w:rPr>
-        <w:commentReference w:id="10"/>
-      </w:r>
+      <w:r>
+        <w:t xml:space="preserve">Results from the </w:t>
+      </w:r>
+      <w:ins w:id="10" w:author="vv" w:date="2013-09-27T17:41:00Z">
+        <w:r>
+          <w:t>State of Practice</w:t>
+        </w:r>
+      </w:ins>
+      <w:del w:id="11" w:author="vv" w:date="2013-09-27T17:41:00Z">
+        <w:r>
+          <w:delText>Case Study</w:delText>
+        </w:r>
+      </w:del>
     </w:p>
     <w:p>
       <w:pPr>
         <w:pStyle w:val="Text"/>
       </w:pPr>
-      <w:r>
-        <w:t>The case study involved interviews and a survey. In the interviews we gathered i</w:t>
+      <w:ins w:id="12" w:author="vv" w:date="2013-09-27T17:42:00Z">
+        <w:r>
+          <w:t xml:space="preserve">We performed a </w:t>
+        </w:r>
+      </w:ins>
+      <w:del w:id="13" w:author="vv" w:date="2013-09-27T17:42:00Z">
+        <w:r>
+          <w:delText>The</w:delText>
+        </w:r>
+      </w:del>
+      <w:r>
+        <w:t xml:space="preserve"> case study</w:t>
+      </w:r>
+      <w:ins w:id="14" w:author="vv" w:date="2013-09-27T17:42:00Z">
+        <w:r>
+          <w:t xml:space="preserve"> to assess the state of practice in prioritization stra</w:t>
+        </w:r>
+        <w:r>
+          <w:t>t</w:t>
+        </w:r>
+        <w:r>
+          <w:t>egies during integrated testing. The case study</w:t>
+        </w:r>
+      </w:ins>
+      <w:r>
+        <w:t xml:space="preserve"> involved interviews and a survey. In the interviews we gathered information to refine the questions to the survey. The i</w:t>
       </w:r>
       <w:r>
         <w:t>n</w:t>
       </w:r>
       <w:r>
-        <w:t>formation to refine the questions to the survey. The interviews were conducted with four senior testers and the surveyed involved twenty programmers and testers. Co</w:t>
+        <w:t>terviews were conducted with four senior testers and the surveyed involved twenty programmers and testers. Co</w:t>
       </w:r>
       <w:r>
         <w:t>n</w:t>
       </w:r>
       <w:r>
-        <w:t xml:space="preserve">cerning the issue of prioritizing where to invest test effort, a tester from a military project declared that there is always an intuition where the major bugs should be at each new release or deployment. When inquired whether there were some effort to translate such intuition to a method, the tester answered negatively. This suggests that sequencing of tests as prioritization of effort is an actual though tacit practice. </w:t>
+        <w:t>cerning the issue of prioritizing where to invest test effort, a tester from a military project declared that there is always an intuition where the major bugs should be at each new release or deployment. When i</w:t>
+      </w:r>
+      <w:r>
+        <w:t>n</w:t>
+      </w:r>
+      <w:r>
+        <w:t>quired whether there were some effort to translate such intuition to a method, the tester answered negatively. This suggests that sequencing of tests as pr</w:t>
+      </w:r>
+      <w:r>
+        <w:t>i</w:t>
+      </w:r>
+      <w:r>
+        <w:t xml:space="preserve">oritization of effort is an actual though tacit practice. </w:t>
       </w:r>
     </w:p>
     <w:p>
@@ -849,11 +884,7 @@
         <w:pStyle w:val="Text"/>
       </w:pPr>
       <w:r>
-        <w:t xml:space="preserve">The interviews also demonstrated that teams from different cultures have distinct </w:t>
-      </w:r>
-      <w:r>
-        <w:lastRenderedPageBreak/>
-        <w:t>approaches to sequencing and to traceability as well. The first interviewee from the military sector works under a waterfall development process and the team has 10 testers for 7 developers. The amount of testing is justified by the heterogeneity of the deployment environments. For this team, isolating testers and developers is the norm to mitigate bias (testing the features that already work or programming only what will be tested).  Regarding traceability, the main concern is with user change requests and how they affect test cases and test data. Traceability is neither used to decide the number of tests nor what to test. The interviewee from the agile team follows a cu</w:t>
+        <w:t>The interviews also demonstrated that teams from different cultures have distinct approaches to sequencing and to traceability as well. The first interviewee from the military sector works under a waterfall development process and the team has 10 testers for 7 developers. The amount of testing is justified by the heterogeneity of the deployment environments. For this team, isolating testers and developers is the norm to mitigate bias (testing the features that already work or programming only what will be tested).  Regarding traceability, the main concern is with user change requests and how they affect test cases and test data. Traceability is neither used to decide the number of tests nor what to test. The interviewee from the agile team follows a cu</w:t>
       </w:r>
       <w:r>
         <w:t>l</w:t>
@@ -902,7 +933,7 @@
       <w:pPr>
         <w:pStyle w:val="Text"/>
       </w:pPr>
-      <w:commentRangeStart w:id="11"/>
+      <w:commentRangeStart w:id="15"/>
       <w:r>
         <w:rPr>
           <w:noProof/>
@@ -924,12 +955,12 @@
           </wp:inline>
         </w:drawing>
       </w:r>
-      <w:commentRangeEnd w:id="11"/>
+      <w:commentRangeEnd w:id="15"/>
       <w:r>
         <w:rPr>
           <w:rStyle w:val="CommentReference"/>
         </w:rPr>
-        <w:commentReference w:id="11"/>
+        <w:commentReference w:id="15"/>
       </w:r>
     </w:p>
     <w:p>
@@ -1007,16 +1038,16 @@
       <w:r>
         <w:t xml:space="preserve">portance to the final user (figure-4). </w:t>
       </w:r>
-      <w:commentRangeStart w:id="12"/>
+      <w:commentRangeStart w:id="16"/>
       <w:r>
         <w:t>Such result emphasizes the use of traceability to retrieve a user as a client prioritization criterion</w:t>
       </w:r>
-      <w:commentRangeEnd w:id="12"/>
+      <w:commentRangeEnd w:id="16"/>
       <w:r>
         <w:rPr>
           <w:rStyle w:val="CommentReference"/>
         </w:rPr>
-        <w:commentReference w:id="12"/>
+        <w:commentReference w:id="16"/>
       </w:r>
       <w:r>
         <w:t>. This type of prioritization does not take in consideration the net of artifact and code produced. We believe this concentr</w:t>
@@ -1265,16 +1296,16 @@
       <w:r>
         <w:t xml:space="preserve">Tracking bugs involves traversing the system composed not only by code, but by all the documents produced in the requirements and design efforts. Hence, if we were to pursue the hypotheses that </w:t>
       </w:r>
-      <w:commentRangeStart w:id="13"/>
+      <w:commentRangeStart w:id="17"/>
       <w:r>
         <w:t xml:space="preserve">optimal </w:t>
       </w:r>
-      <w:commentRangeEnd w:id="13"/>
+      <w:commentRangeEnd w:id="17"/>
       <w:r>
         <w:rPr>
           <w:rStyle w:val="CommentReference"/>
         </w:rPr>
-        <w:commentReference w:id="13"/>
+        <w:commentReference w:id="17"/>
       </w:r>
       <w:r>
         <w:t>test and fix sequences exist and are effective to system stabilization, the answer must be raised from the requirements engineering methods that create integrated maps of the knowledge about the software being grown.</w:t>
@@ -1290,27 +1321,27 @@
       <w:r>
         <w:t xml:space="preserve">raceability as a Search Space </w:t>
       </w:r>
-      <w:commentRangeStart w:id="14"/>
-      <w:commentRangeStart w:id="15"/>
+      <w:commentRangeStart w:id="18"/>
+      <w:commentRangeStart w:id="19"/>
       <w:r>
         <w:t>Metaphor</w:t>
       </w:r>
-      <w:commentRangeEnd w:id="14"/>
+      <w:commentRangeEnd w:id="18"/>
       <w:r>
         <w:rPr>
           <w:rStyle w:val="CommentReference"/>
           <w:b w:val="0"/>
         </w:rPr>
-        <w:commentReference w:id="14"/>
-      </w:r>
-      <w:commentRangeEnd w:id="15"/>
+        <w:commentReference w:id="18"/>
+      </w:r>
+      <w:commentRangeEnd w:id="19"/>
       <w:r>
         <w:rPr>
           <w:rStyle w:val="CommentReference"/>
           <w:b w:val="0"/>
           <w:bCs w:val="0"/>
         </w:rPr>
-        <w:commentReference w:id="15"/>
+        <w:commentReference w:id="19"/>
       </w:r>
     </w:p>
     <w:p>
@@ -1378,7 +1409,7 @@
     <w:p>
       <w:pPr>
         <w:pStyle w:val="heading1"/>
-        <w:pPrChange w:id="16" w:author="Birgit Penzenstadler" w:date="2013-09-18T09:37:00Z">
+        <w:pPrChange w:id="20" w:author="Birgit Penzenstadler" w:date="2013-09-18T09:37:00Z">
           <w:pPr>
             <w:pStyle w:val="Heading10"/>
             <w:keepLines w:val="0"/>
@@ -1392,18 +1423,18 @@
           </w:pPr>
         </w:pPrChange>
       </w:pPr>
-      <w:commentRangeStart w:id="17"/>
+      <w:commentRangeStart w:id="21"/>
       <w:r>
         <w:t xml:space="preserve">Survey </w:t>
       </w:r>
-      <w:commentRangeEnd w:id="17"/>
+      <w:commentRangeEnd w:id="21"/>
       <w:r>
         <w:rPr>
           <w:rStyle w:val="CommentReference"/>
           <w:b w:val="0"/>
           <w:bCs w:val="0"/>
         </w:rPr>
-        <w:commentReference w:id="17"/>
+        <w:commentReference w:id="21"/>
       </w:r>
       <w:r>
         <w:t>of Traceability Research</w:t>
@@ -1416,7 +1447,7 @@
         <w:rPr>
           <w:lang w:eastAsia="zh-CN"/>
         </w:rPr>
-        <w:pPrChange w:id="18" w:author="Birgit Penzenstadler" w:date="2013-09-18T09:46:00Z">
+        <w:pPrChange w:id="22" w:author="Birgit Penzenstadler" w:date="2013-09-18T09:46:00Z">
           <w:pPr>
             <w:pStyle w:val="Heading20"/>
             <w:keepLines w:val="0"/>
@@ -1750,7 +1781,21 @@
         <w:rPr>
           <w:lang w:eastAsia="zh-CN"/>
         </w:rPr>
-        <w:t>], the need for traceability falls into four aspects. For project management, traceability can help to estimate the impact of a change in requirements,</w:t>
+        <w:t xml:space="preserve">], the need for traceability falls into four aspects. For project management, traceability can help </w:t>
+      </w:r>
+      <w:del w:id="23" w:author="vv" w:date="2013-09-27T17:49:00Z">
+        <w:r>
+          <w:rPr>
+            <w:lang w:eastAsia="zh-CN"/>
+          </w:rPr>
+          <w:delText xml:space="preserve">to </w:delText>
+        </w:r>
+      </w:del>
+      <w:r>
+        <w:rPr>
+          <w:lang w:eastAsia="zh-CN"/>
+        </w:rPr>
+        <w:t>estimate the impact of a change in requirements,</w:t>
       </w:r>
       <w:r>
         <w:rPr>
@@ -1925,7 +1970,7 @@
         <w:rPr>
           <w:lang w:eastAsia="zh-CN"/>
         </w:rPr>
-        <w:pPrChange w:id="19" w:author="Birgit Penzenstadler" w:date="2013-09-18T09:46:00Z">
+        <w:pPrChange w:id="24" w:author="Birgit Penzenstadler" w:date="2013-09-18T09:46:00Z">
           <w:pPr>
             <w:pStyle w:val="Heading20"/>
             <w:keepLines w:val="0"/>
@@ -1958,7 +2003,7 @@
         </w:rPr>
         <w:t xml:space="preserve">To achieve traceability, </w:t>
       </w:r>
-      <w:del w:id="20" w:author="Birgit Penzenstadler" w:date="2013-09-18T11:29:00Z">
+      <w:del w:id="25" w:author="Birgit Penzenstadler" w:date="2013-09-18T11:29:00Z">
         <w:r>
           <w:rPr>
             <w:lang w:eastAsia="zh-CN"/>
@@ -1966,7 +2011,7 @@
           <w:delText xml:space="preserve">There </w:delText>
         </w:r>
       </w:del>
-      <w:ins w:id="21" w:author="Birgit Penzenstadler" w:date="2013-09-18T11:29:00Z">
+      <w:ins w:id="26" w:author="Birgit Penzenstadler" w:date="2013-09-18T11:29:00Z">
         <w:r>
           <w:rPr>
             <w:lang w:eastAsia="zh-CN"/>
@@ -1991,21 +2036,19 @@
         <w:rPr>
           <w:lang w:eastAsia="zh-CN"/>
         </w:rPr>
-        <w:t xml:space="preserve">]; </w:t>
-      </w:r>
-      <w:proofErr w:type="spellStart"/>
-      <w:r>
-        <w:rPr>
-          <w:lang w:eastAsia="zh-CN"/>
-        </w:rPr>
-        <w:t>keyphrase</w:t>
-      </w:r>
-      <w:proofErr w:type="spellEnd"/>
-      <w:r>
-        <w:rPr>
-          <w:lang w:eastAsia="zh-CN"/>
-        </w:rPr>
-        <w:t xml:space="preserve"> depen</w:t>
+        <w:t>]; key</w:t>
+      </w:r>
+      <w:r>
+        <w:rPr>
+          <w:lang w:eastAsia="zh-CN"/>
+        </w:rPr>
+        <w:t xml:space="preserve"> </w:t>
+      </w:r>
+      <w:r>
+        <w:rPr>
+          <w:lang w:eastAsia="zh-CN"/>
+        </w:rPr>
+        <w:t>phrase depen</w:t>
       </w:r>
       <w:r>
         <w:rPr>
@@ -2211,19 +2254,19 @@
           <w:lang w:eastAsia="zh-CN"/>
         </w:rPr>
       </w:pPr>
-      <w:commentRangeStart w:id="22"/>
+      <w:commentRangeStart w:id="27"/>
       <w:r>
         <w:rPr>
           <w:lang w:eastAsia="zh-CN"/>
         </w:rPr>
         <w:t xml:space="preserve">However, such tracing techniques mostly incur in overhead </w:t>
       </w:r>
-      <w:commentRangeEnd w:id="22"/>
+      <w:commentRangeEnd w:id="27"/>
       <w:r>
         <w:rPr>
           <w:rStyle w:val="CommentReference"/>
         </w:rPr>
-        <w:commentReference w:id="22"/>
+        <w:commentReference w:id="27"/>
       </w:r>
       <w:r>
         <w:rPr>
@@ -2593,7 +2636,7 @@
         <w:rPr>
           <w:lang w:eastAsia="zh-CN"/>
         </w:rPr>
-        <w:pPrChange w:id="23" w:author="Birgit Penzenstadler" w:date="2013-09-18T09:46:00Z">
+        <w:pPrChange w:id="28" w:author="Birgit Penzenstadler" w:date="2013-09-18T09:46:00Z">
           <w:pPr>
             <w:pStyle w:val="Heading20"/>
             <w:keepLines w:val="0"/>
@@ -2782,7 +2825,7 @@
         <w:rPr>
           <w:lang w:eastAsia="zh-CN"/>
         </w:rPr>
-        <w:pPrChange w:id="24" w:author="Birgit Penzenstadler" w:date="2013-09-18T09:46:00Z">
+        <w:pPrChange w:id="29" w:author="Birgit Penzenstadler" w:date="2013-09-18T09:46:00Z">
           <w:pPr>
             <w:pStyle w:val="Heading20"/>
             <w:keepLines w:val="0"/>
@@ -2979,19 +3022,19 @@
         </w:rPr>
         <w:t xml:space="preserve">]. </w:t>
       </w:r>
-      <w:commentRangeStart w:id="25"/>
+      <w:commentRangeStart w:id="30"/>
       <w:r>
         <w:rPr>
           <w:lang w:eastAsia="zh-CN"/>
         </w:rPr>
         <w:t xml:space="preserve">Therefore, we believe </w:t>
       </w:r>
-      <w:commentRangeEnd w:id="25"/>
+      <w:commentRangeEnd w:id="30"/>
       <w:r>
         <w:rPr>
           <w:rStyle w:val="CommentReference"/>
         </w:rPr>
-        <w:commentReference w:id="25"/>
+        <w:commentReference w:id="30"/>
       </w:r>
       <w:r>
         <w:rPr>
@@ -3038,238 +3081,6 @@
     <w:p>
       <w:pPr>
         <w:pStyle w:val="heading2"/>
-        <w:pPrChange w:id="26" w:author="Birgit Penzenstadler" w:date="2013-09-18T09:46:00Z">
-          <w:pPr>
-            <w:pStyle w:val="Heading20"/>
-            <w:keepLines w:val="0"/>
-            <w:numPr>
-              <w:ilvl w:val="1"/>
-              <w:numId w:val="21"/>
-            </w:numPr>
-            <w:suppressAutoHyphens w:val="0"/>
-            <w:spacing w:before="120" w:after="60"/>
-            <w:ind w:left="144" w:firstLine="0"/>
-          </w:pPr>
-        </w:pPrChange>
-      </w:pPr>
-      <w:commentRangeStart w:id="27"/>
-      <w:r>
-        <w:rPr>
-          <w:lang w:eastAsia="zh-CN"/>
-        </w:rPr>
-        <w:t>Innovation of Our Work</w:t>
-      </w:r>
-      <w:r>
-        <w:rPr>
-          <w:lang w:eastAsia="zh-CN"/>
-        </w:rPr>
-        <w:t xml:space="preserve"> in Face of the </w:t>
-      </w:r>
-      <w:commentRangeStart w:id="28"/>
-      <w:r>
-        <w:rPr>
-          <w:lang w:eastAsia="zh-CN"/>
-        </w:rPr>
-        <w:t>Literature</w:t>
-      </w:r>
-      <w:commentRangeEnd w:id="27"/>
-      <w:r>
-        <w:rPr>
-          <w:rStyle w:val="CommentReference"/>
-        </w:rPr>
-        <w:commentReference w:id="27"/>
-      </w:r>
-      <w:commentRangeEnd w:id="28"/>
-      <w:r>
-        <w:rPr>
-          <w:rStyle w:val="CommentReference"/>
-          <w:b w:val="0"/>
-          <w:bCs w:val="0"/>
-          <w:iCs w:val="0"/>
-        </w:rPr>
-        <w:commentReference w:id="28"/>
-      </w:r>
-    </w:p>
-    <w:p>
-      <w:pPr>
-        <w:ind w:firstLine="144"/>
-        <w:jc w:val="both"/>
-        <w:rPr>
-          <w:lang w:eastAsia="zh-CN"/>
-        </w:rPr>
-      </w:pPr>
-      <w:r>
-        <w:rPr>
-          <w:lang w:eastAsia="zh-CN"/>
-        </w:rPr>
-        <w:t>Our work aims at a new use of traceability, which is using traceability model to d</w:t>
-      </w:r>
-      <w:r>
-        <w:rPr>
-          <w:lang w:eastAsia="zh-CN"/>
-        </w:rPr>
-        <w:t>i</w:t>
-      </w:r>
-      <w:r>
-        <w:rPr>
-          <w:lang w:eastAsia="zh-CN"/>
-        </w:rPr>
-        <w:t>rectly provide data for deciding the sequences of test cases and bugs. To the best of our knowledge, this has not been covered by any paper yet. Traceability is commonly adopted as an aid to manage test cases with respect to changing requirements and acceptance testing, so the team can directly refer to requirements to review the needs of a user, without having the cost of searching artifacts manually. Testers and deve</w:t>
-      </w:r>
-      <w:r>
-        <w:rPr>
-          <w:lang w:eastAsia="zh-CN"/>
-        </w:rPr>
-        <w:t>l</w:t>
-      </w:r>
-      <w:r>
-        <w:rPr>
-          <w:lang w:eastAsia="zh-CN"/>
-        </w:rPr>
-        <w:t>opers need to review the requirements from time to time. Furthermore, for large pr</w:t>
-      </w:r>
-      <w:r>
-        <w:rPr>
-          <w:lang w:eastAsia="zh-CN"/>
-        </w:rPr>
-        <w:t>o</w:t>
-      </w:r>
-      <w:r>
-        <w:rPr>
-          <w:lang w:eastAsia="zh-CN"/>
-        </w:rPr>
-        <w:t xml:space="preserve">ject it is not possible to test every component and fix all the bugs before delivery or milestone. There has to be some tradeoffs for testing and debugging. To the best of our knowledge, no prior research has been made to explore the role of traceability in such situations.  </w:t>
-      </w:r>
-    </w:p>
-    <w:p>
-      <w:pPr>
-        <w:ind w:firstLine="202"/>
-        <w:jc w:val="both"/>
-        <w:rPr>
-          <w:lang w:eastAsia="zh-CN"/>
-        </w:rPr>
-      </w:pPr>
-      <w:r>
-        <w:rPr>
-          <w:lang w:eastAsia="zh-CN"/>
-        </w:rPr>
-        <w:t>On the other hand, our proposed method will use formalized traceability models with weighted nodes that indicate the relevance and significance of traceability rel</w:t>
-      </w:r>
-      <w:r>
-        <w:rPr>
-          <w:lang w:eastAsia="zh-CN"/>
-        </w:rPr>
-        <w:t>a</w:t>
-      </w:r>
-      <w:r>
-        <w:rPr>
-          <w:lang w:eastAsia="zh-CN"/>
-        </w:rPr>
-        <w:t>tions. In this way, we directly use traceability information as a search space. Aut</w:t>
-      </w:r>
-      <w:r>
-        <w:rPr>
-          <w:lang w:eastAsia="zh-CN"/>
-        </w:rPr>
-        <w:t>o</w:t>
-      </w:r>
-      <w:r>
-        <w:rPr>
-          <w:lang w:eastAsia="zh-CN"/>
-        </w:rPr>
-        <w:t>mated queries and decision making will be made based on some mathematical oper</w:t>
-      </w:r>
-      <w:r>
-        <w:rPr>
-          <w:lang w:eastAsia="zh-CN"/>
-        </w:rPr>
-        <w:t>a</w:t>
-      </w:r>
-      <w:r>
-        <w:rPr>
-          <w:lang w:eastAsia="zh-CN"/>
-        </w:rPr>
-        <w:t>tions on the traceability models. This is more like data mining on organized and e</w:t>
-      </w:r>
-      <w:r>
-        <w:rPr>
-          <w:lang w:eastAsia="zh-CN"/>
-        </w:rPr>
-        <w:t>x</w:t>
-      </w:r>
-      <w:r>
-        <w:rPr>
-          <w:lang w:eastAsia="zh-CN"/>
-        </w:rPr>
-        <w:t>tracted information.</w:t>
-      </w:r>
-    </w:p>
-    <w:p>
-      <w:pPr>
-        <w:ind w:firstLine="202"/>
-        <w:jc w:val="both"/>
-        <w:rPr>
-          <w:lang w:eastAsia="zh-CN"/>
-        </w:rPr>
-      </w:pPr>
-      <w:r>
-        <w:rPr>
-          <w:lang w:eastAsia="zh-CN"/>
-        </w:rPr>
-        <w:t>As future work, we will integrate the method to an existing tool. This approach can serve as the bridge or connector between bug triaging tools, bug tracking tools, r</w:t>
-      </w:r>
-      <w:r>
-        <w:rPr>
-          <w:lang w:eastAsia="zh-CN"/>
-        </w:rPr>
-        <w:t>e</w:t>
-      </w:r>
-      <w:r>
-        <w:rPr>
-          <w:lang w:eastAsia="zh-CN"/>
-        </w:rPr>
-        <w:t>positories, modeling tools and traceability tools.</w:t>
-      </w:r>
-    </w:p>
-    <w:p/>
-    <w:p>
-      <w:pPr>
-        <w:pStyle w:val="heading1"/>
-        <w:pPrChange w:id="29" w:author="Birgit Penzenstadler" w:date="2013-09-18T09:43:00Z">
-          <w:pPr>
-            <w:pStyle w:val="Heading10"/>
-            <w:keepLines w:val="0"/>
-            <w:numPr>
-              <w:numId w:val="21"/>
-            </w:numPr>
-            <w:suppressAutoHyphens w:val="0"/>
-            <w:spacing w:before="240" w:after="80" w:line="240" w:lineRule="auto"/>
-            <w:ind w:left="0" w:firstLine="0"/>
-            <w:jc w:val="center"/>
-          </w:pPr>
-        </w:pPrChange>
-      </w:pPr>
-      <w:r>
-        <w:t xml:space="preserve">Requirements for the </w:t>
-      </w:r>
-      <w:commentRangeStart w:id="30"/>
-      <w:r>
-        <w:t>Model</w:t>
-      </w:r>
-      <w:commentRangeEnd w:id="30"/>
-      <w:r>
-        <w:rPr>
-          <w:rStyle w:val="CommentReference"/>
-          <w:b w:val="0"/>
-          <w:bCs w:val="0"/>
-        </w:rPr>
-        <w:commentReference w:id="30"/>
-      </w:r>
-    </w:p>
-    <w:p>
-      <w:pPr>
-        <w:pStyle w:val="heading2"/>
-        <w:spacing w:before="0"/>
         <w:pPrChange w:id="31" w:author="Birgit Penzenstadler" w:date="2013-09-18T09:46:00Z">
           <w:pPr>
             <w:pStyle w:val="Heading20"/>
@@ -3284,350 +3095,225 @@
           </w:pPr>
         </w:pPrChange>
       </w:pPr>
-      <w:r>
-        <w:t>Goals and Requirements</w:t>
-      </w:r>
-    </w:p>
-    <w:p>
-      <w:r>
-        <w:t>We define here high level requirements for the model and the solutions as well.</w:t>
+      <w:commentRangeStart w:id="32"/>
+      <w:r>
+        <w:rPr>
+          <w:lang w:eastAsia="zh-CN"/>
+        </w:rPr>
+        <w:t>Innovation of Our Work</w:t>
+      </w:r>
+      <w:r>
+        <w:rPr>
+          <w:lang w:eastAsia="zh-CN"/>
+        </w:rPr>
+        <w:t xml:space="preserve"> in Face of the </w:t>
+      </w:r>
+      <w:commentRangeStart w:id="33"/>
+      <w:r>
+        <w:rPr>
+          <w:lang w:eastAsia="zh-CN"/>
+        </w:rPr>
+        <w:t>Literature</w:t>
+      </w:r>
+      <w:commentRangeEnd w:id="32"/>
+      <w:r>
+        <w:rPr>
+          <w:rStyle w:val="CommentReference"/>
+        </w:rPr>
+        <w:commentReference w:id="32"/>
+      </w:r>
+      <w:commentRangeEnd w:id="33"/>
+      <w:r>
+        <w:rPr>
+          <w:rStyle w:val="CommentReference"/>
+          <w:b w:val="0"/>
+          <w:bCs w:val="0"/>
+          <w:iCs w:val="0"/>
+        </w:rPr>
+        <w:commentReference w:id="33"/>
+      </w:r>
+    </w:p>
+    <w:p>
+      <w:pPr>
+        <w:ind w:firstLine="144"/>
+        <w:jc w:val="both"/>
+        <w:rPr>
+          <w:lang w:eastAsia="zh-CN"/>
+        </w:rPr>
+      </w:pPr>
+      <w:r>
+        <w:rPr>
+          <w:lang w:eastAsia="zh-CN"/>
+        </w:rPr>
+        <w:t>Our work aims at a new use of traceability, which is using traceability model to d</w:t>
+      </w:r>
+      <w:r>
+        <w:rPr>
+          <w:lang w:eastAsia="zh-CN"/>
+        </w:rPr>
+        <w:t>i</w:t>
+      </w:r>
+      <w:r>
+        <w:rPr>
+          <w:lang w:eastAsia="zh-CN"/>
+        </w:rPr>
+        <w:t>rectly provide data for deciding the sequences of test cases and bugs. To the best of our knowledge, this has not been covered by any paper yet. Traceability is commonly adopted as an aid to manage test cases with respect to changing requirements and acceptance testing, so the team can directly refer to requirements to review the needs of a user, without having the cost of searching artifacts manually. Testers and deve</w:t>
+      </w:r>
+      <w:r>
+        <w:rPr>
+          <w:lang w:eastAsia="zh-CN"/>
+        </w:rPr>
+        <w:t>l</w:t>
+      </w:r>
+      <w:r>
+        <w:rPr>
+          <w:lang w:eastAsia="zh-CN"/>
+        </w:rPr>
+        <w:t>opers need to review the requirements from time to time. Furthermore, for large pr</w:t>
+      </w:r>
+      <w:r>
+        <w:rPr>
+          <w:lang w:eastAsia="zh-CN"/>
+        </w:rPr>
+        <w:t>o</w:t>
+      </w:r>
+      <w:r>
+        <w:rPr>
+          <w:lang w:eastAsia="zh-CN"/>
+        </w:rPr>
+        <w:t xml:space="preserve">ject it is not possible to test every component and fix all the bugs before delivery or milestone. There has to be some tradeoffs for testing and debugging. To the best of our knowledge, no prior research has been made to explore the role of traceability in such situations.  </w:t>
+      </w:r>
+    </w:p>
+    <w:p>
+      <w:pPr>
+        <w:ind w:firstLine="202"/>
+        <w:jc w:val="both"/>
+        <w:rPr>
+          <w:lang w:eastAsia="zh-CN"/>
+        </w:rPr>
+      </w:pPr>
+      <w:r>
+        <w:rPr>
+          <w:lang w:eastAsia="zh-CN"/>
+        </w:rPr>
+        <w:t>On the other hand, our proposed method will use formalized traceability models with weighted nodes that indicate the relevance and significance of traceability rel</w:t>
+      </w:r>
+      <w:r>
+        <w:rPr>
+          <w:lang w:eastAsia="zh-CN"/>
+        </w:rPr>
+        <w:t>a</w:t>
+      </w:r>
+      <w:r>
+        <w:rPr>
+          <w:lang w:eastAsia="zh-CN"/>
+        </w:rPr>
+        <w:t>tions. In this way, we directly use traceability information as a search space. Aut</w:t>
+      </w:r>
+      <w:r>
+        <w:rPr>
+          <w:lang w:eastAsia="zh-CN"/>
+        </w:rPr>
+        <w:t>o</w:t>
+      </w:r>
+      <w:r>
+        <w:rPr>
+          <w:lang w:eastAsia="zh-CN"/>
+        </w:rPr>
+        <w:t>mated queries and decision making will be made based on some mathematical oper</w:t>
+      </w:r>
+      <w:r>
+        <w:rPr>
+          <w:lang w:eastAsia="zh-CN"/>
+        </w:rPr>
+        <w:t>a</w:t>
+      </w:r>
+      <w:r>
+        <w:rPr>
+          <w:lang w:eastAsia="zh-CN"/>
+        </w:rPr>
+        <w:t>tions on the traceability models. This is more like data mining on organized and e</w:t>
+      </w:r>
+      <w:r>
+        <w:rPr>
+          <w:lang w:eastAsia="zh-CN"/>
+        </w:rPr>
+        <w:t>x</w:t>
+      </w:r>
+      <w:r>
+        <w:rPr>
+          <w:lang w:eastAsia="zh-CN"/>
+        </w:rPr>
+        <w:t>tracted information.</w:t>
+      </w:r>
+    </w:p>
+    <w:p>
+      <w:pPr>
+        <w:ind w:firstLine="202"/>
+        <w:jc w:val="both"/>
+        <w:rPr>
+          <w:lang w:eastAsia="zh-CN"/>
+        </w:rPr>
+      </w:pPr>
+      <w:r>
+        <w:rPr>
+          <w:lang w:eastAsia="zh-CN"/>
+        </w:rPr>
+        <w:t>As future work, we will integrate the method to an existing tool. This approach can serve as the bridge or connector between bug triaging tools, bug tracking tools, r</w:t>
+      </w:r>
+      <w:r>
+        <w:rPr>
+          <w:lang w:eastAsia="zh-CN"/>
+        </w:rPr>
+        <w:t>e</w:t>
+      </w:r>
+      <w:r>
+        <w:rPr>
+          <w:lang w:eastAsia="zh-CN"/>
+        </w:rPr>
+        <w:t>positories, modeling tools and traceability tools.</w:t>
       </w:r>
     </w:p>
     <w:p/>
     <w:p>
       <w:pPr>
-        <w:jc w:val="both"/>
-      </w:pPr>
-      <w:r>
-        <w:rPr>
-          <w:u w:val="single"/>
-        </w:rPr>
-        <w:t>Goal</w:t>
-      </w:r>
-      <w:r>
-        <w:t xml:space="preserve">-1: </w:t>
-      </w:r>
-      <w:r>
-        <w:t xml:space="preserve">The </w:t>
-      </w:r>
-      <w:r>
-        <w:t>model</w:t>
-      </w:r>
-      <w:r>
-        <w:t xml:space="preserve"> for traceability is first built before the requirements elicitation activities and is refined through requirements, design and coding activities. </w:t>
-      </w:r>
-      <w:r>
-        <w:t>Therefore, it is necessary to capture in the model the goal hierarchy provided in the KAOS di</w:t>
-      </w:r>
-      <w:r>
-        <w:t>a</w:t>
-      </w:r>
-      <w:r>
-        <w:t xml:space="preserve">gram, which already provide the traceability from goals to requirements and even to some important entities. </w:t>
-      </w:r>
-    </w:p>
-    <w:p>
-      <w:pPr>
-        <w:jc w:val="both"/>
-      </w:pPr>
-      <w:r>
-        <w:rPr>
-          <w:u w:val="single"/>
-        </w:rPr>
-        <w:t>Requirement-1</w:t>
-      </w:r>
-      <w:r>
-        <w:t>: Importing the data from this model should be considered an option; hence the model should be able to model the data from KAOS.</w:t>
-      </w:r>
-    </w:p>
-    <w:p>
-      <w:pPr>
-        <w:jc w:val="both"/>
-      </w:pPr>
-    </w:p>
-    <w:p>
-      <w:pPr>
-        <w:jc w:val="both"/>
-      </w:pPr>
-      <w:r>
-        <w:rPr>
-          <w:u w:val="single"/>
-        </w:rPr>
-        <w:lastRenderedPageBreak/>
-        <w:t>Goal-2</w:t>
-      </w:r>
-      <w:r>
-        <w:t xml:space="preserve">: </w:t>
-      </w:r>
-      <w:r>
-        <w:t xml:space="preserve">The model </w:t>
-      </w:r>
-      <w:r>
-        <w:t>should be flexible to accommodate different sources</w:t>
-      </w:r>
-      <w:r>
-        <w:t xml:space="preserve"> of traceabi</w:t>
-      </w:r>
-      <w:r>
-        <w:t>l</w:t>
-      </w:r>
-      <w:r>
-        <w:t xml:space="preserve">ity data, </w:t>
-      </w:r>
-      <w:r>
-        <w:t xml:space="preserve">levels of </w:t>
-      </w:r>
-      <w:r>
-        <w:t xml:space="preserve">granularity </w:t>
-      </w:r>
-      <w:r>
-        <w:t>for</w:t>
-      </w:r>
-      <w:r>
-        <w:t xml:space="preserve"> traceability data, </w:t>
-      </w:r>
-      <w:r>
-        <w:t>and the customization of new qu</w:t>
-      </w:r>
-      <w:r>
-        <w:t>e</w:t>
-      </w:r>
-      <w:r>
-        <w:t>ries to compute sequences (based on team defined criteria).</w:t>
-      </w:r>
-    </w:p>
-    <w:p>
-      <w:pPr>
-        <w:jc w:val="both"/>
-      </w:pPr>
-      <w:r>
-        <w:rPr>
-          <w:u w:val="single"/>
-        </w:rPr>
-        <w:t>Requirement-2</w:t>
-      </w:r>
-      <w:r>
-        <w:t xml:space="preserve">: </w:t>
-      </w:r>
-      <w:r>
-        <w:t xml:space="preserve">The model should be designed as </w:t>
-      </w:r>
-      <w:r>
-        <w:t xml:space="preserve">a </w:t>
-      </w:r>
-      <w:r>
-        <w:t xml:space="preserve">framework with extension points </w:t>
-      </w:r>
-      <w:r>
-        <w:t>and a core to represent the dependencies.</w:t>
-      </w:r>
-    </w:p>
-    <w:p>
-      <w:pPr>
-        <w:jc w:val="both"/>
-      </w:pPr>
-    </w:p>
-    <w:p>
-      <w:pPr>
-        <w:jc w:val="both"/>
-      </w:pPr>
-      <w:r>
-        <w:rPr>
-          <w:u w:val="single"/>
-        </w:rPr>
-        <w:t>Goal-3</w:t>
-      </w:r>
-      <w:r>
-        <w:t>: The model should enable</w:t>
-      </w:r>
-      <w:r>
-        <w:t xml:space="preserve"> </w:t>
-      </w:r>
-      <w:r>
-        <w:t xml:space="preserve">the precise and accurate </w:t>
-      </w:r>
-      <w:r>
-        <w:t>attachment</w:t>
-      </w:r>
-      <w:r>
-        <w:t xml:space="preserve"> of</w:t>
-      </w:r>
-      <w:r>
-        <w:t xml:space="preserve"> the artifacts produced in later phases (e.g. diagrams and code)</w:t>
-      </w:r>
-    </w:p>
-    <w:p>
-      <w:pPr>
-        <w:jc w:val="both"/>
-      </w:pPr>
-      <w:r>
-        <w:rPr>
-          <w:u w:val="single"/>
-        </w:rPr>
-        <w:t>Requirement-3</w:t>
-      </w:r>
-      <w:r>
-        <w:t xml:space="preserve">: A </w:t>
-      </w:r>
-      <w:commentRangeStart w:id="32"/>
-      <w:commentRangeStart w:id="33"/>
-      <w:r>
-        <w:t xml:space="preserve">formal </w:t>
-      </w:r>
-      <w:commentRangeEnd w:id="32"/>
+        <w:pStyle w:val="heading1"/>
+        <w:pPrChange w:id="34" w:author="Birgit Penzenstadler" w:date="2013-09-18T09:43:00Z">
+          <w:pPr>
+            <w:pStyle w:val="Heading10"/>
+            <w:keepLines w:val="0"/>
+            <w:numPr>
+              <w:numId w:val="21"/>
+            </w:numPr>
+            <w:suppressAutoHyphens w:val="0"/>
+            <w:spacing w:before="240" w:after="80" w:line="240" w:lineRule="auto"/>
+            <w:ind w:left="0" w:firstLine="0"/>
+            <w:jc w:val="center"/>
+          </w:pPr>
+        </w:pPrChange>
+      </w:pPr>
+      <w:r>
+        <w:t xml:space="preserve">Requirements for the </w:t>
+      </w:r>
+      <w:commentRangeStart w:id="35"/>
+      <w:r>
+        <w:t>Model</w:t>
+      </w:r>
+      <w:commentRangeEnd w:id="35"/>
       <w:r>
         <w:rPr>
           <w:rStyle w:val="CommentReference"/>
-        </w:rPr>
-        <w:commentReference w:id="32"/>
-      </w:r>
-      <w:commentRangeEnd w:id="33"/>
-      <w:r>
-        <w:rPr>
-          <w:rStyle w:val="CommentReference"/>
-        </w:rPr>
-        <w:commentReference w:id="33"/>
-      </w:r>
-      <w:r>
-        <w:t>representation of each relationship will provide the point</w:t>
-      </w:r>
-      <w:r>
-        <w:t xml:space="preserve"> of attachment</w:t>
-      </w:r>
-      <w:r>
-        <w:t xml:space="preserve"> on each artifact</w:t>
-      </w:r>
-    </w:p>
-    <w:p>
-      <w:pPr>
-        <w:jc w:val="both"/>
-      </w:pPr>
-    </w:p>
-    <w:p>
-      <w:pPr>
-        <w:jc w:val="both"/>
-      </w:pPr>
-      <w:r>
-        <w:rPr>
-          <w:u w:val="single"/>
-        </w:rPr>
-        <w:t>Goal-4</w:t>
-      </w:r>
-      <w:r>
-        <w:t xml:space="preserve">: The users could query the traceability model by using </w:t>
-      </w:r>
-      <w:r>
-        <w:t>con</w:t>
-      </w:r>
-      <w:r>
-        <w:t>tents</w:t>
-      </w:r>
-      <w:r>
-        <w:t xml:space="preserve"> from typical test phase artifacts such as bug reports, logs and stack</w:t>
-      </w:r>
-      <w:r>
-        <w:t>-</w:t>
-      </w:r>
-      <w:r>
-        <w:t>traces.</w:t>
-      </w:r>
-    </w:p>
-    <w:p>
-      <w:pPr>
-        <w:jc w:val="both"/>
-      </w:pPr>
-      <w:r>
-        <w:rPr>
-          <w:u w:val="single"/>
-        </w:rPr>
-        <w:t>Requirement-4</w:t>
-      </w:r>
-      <w:r>
-        <w:t>: Relationships will be</w:t>
-      </w:r>
-      <w:r>
-        <w:t xml:space="preserve"> represented in a matrix with numerical</w:t>
-      </w:r>
-      <w:r>
-        <w:t xml:space="preserve"> values. </w:t>
-      </w:r>
-      <w:r>
-        <w:t>Functions will construct and query the matrix.</w:t>
-      </w:r>
-      <w:r>
-        <w:t xml:space="preserve"> Those artifacts could also be represen</w:t>
-      </w:r>
-      <w:r>
-        <w:t>t</w:t>
-      </w:r>
-      <w:r>
-        <w:t>ed in matrices or the data could be extracted from them to query the existing matrices.</w:t>
-      </w:r>
-    </w:p>
-    <w:p>
-      <w:pPr>
-        <w:jc w:val="both"/>
-      </w:pPr>
-    </w:p>
-    <w:p>
-      <w:pPr>
-        <w:jc w:val="both"/>
-      </w:pPr>
-      <w:r>
-        <w:rPr>
-          <w:u w:val="single"/>
-        </w:rPr>
-        <w:t>Goal-5</w:t>
-      </w:r>
-      <w:r>
-        <w:t>: Enable to customize dependencies based on different criteria.</w:t>
-      </w:r>
-    </w:p>
-    <w:p>
-      <w:pPr>
-        <w:jc w:val="both"/>
-        <w:rPr>
-          <w:u w:val="single"/>
-        </w:rPr>
-      </w:pPr>
-      <w:r>
-        <w:rPr>
-          <w:u w:val="single"/>
-        </w:rPr>
-        <w:t>Requirement-5:</w:t>
-      </w:r>
-      <w:r>
-        <w:t xml:space="preserve"> </w:t>
-      </w:r>
-      <w:r>
-        <w:t xml:space="preserve">Relationships </w:t>
-      </w:r>
-      <w:r>
-        <w:t xml:space="preserve">should </w:t>
-      </w:r>
-      <w:commentRangeStart w:id="34"/>
-      <w:r>
-        <w:t>be turned off (zero) or on (1)</w:t>
-      </w:r>
-      <w:r>
-        <w:t xml:space="preserve"> or even have weights</w:t>
-      </w:r>
-      <w:commentRangeEnd w:id="34"/>
-      <w:r>
-        <w:rPr>
-          <w:rStyle w:val="CommentReference"/>
-        </w:rPr>
-        <w:commentReference w:id="34"/>
-      </w:r>
-      <w:r>
-        <w:t>.</w:t>
-      </w:r>
-    </w:p>
-    <w:p/>
+          <w:b w:val="0"/>
+          <w:bCs w:val="0"/>
+        </w:rPr>
+        <w:commentReference w:id="35"/>
+      </w:r>
+    </w:p>
     <w:p>
       <w:pPr>
         <w:pStyle w:val="heading2"/>
-        <w:pPrChange w:id="35" w:author="Birgit Penzenstadler" w:date="2013-09-18T09:46:00Z">
+        <w:spacing w:before="0"/>
+        <w:pPrChange w:id="36" w:author="Birgit Penzenstadler" w:date="2013-09-18T09:46:00Z">
           <w:pPr>
             <w:pStyle w:val="Heading20"/>
             <w:keepLines w:val="0"/>
@@ -3641,11 +3327,368 @@
           </w:pPr>
         </w:pPrChange>
       </w:pPr>
-      <w:commentRangeStart w:id="36"/>
+      <w:r>
+        <w:t>Goals and Requirements</w:t>
+      </w:r>
+    </w:p>
+    <w:p>
+      <w:r>
+        <w:t>We define here high level requirements for the model and the solutions as well.</w:t>
+      </w:r>
+    </w:p>
+    <w:p/>
+    <w:p>
+      <w:pPr>
+        <w:jc w:val="both"/>
+      </w:pPr>
+      <w:r>
+        <w:rPr>
+          <w:u w:val="single"/>
+        </w:rPr>
+        <w:t>Goal</w:t>
+      </w:r>
+      <w:r>
+        <w:t xml:space="preserve">-1: </w:t>
+      </w:r>
+      <w:r>
+        <w:t xml:space="preserve">The </w:t>
+      </w:r>
+      <w:r>
+        <w:t>model</w:t>
+      </w:r>
+      <w:r>
+        <w:t xml:space="preserve"> for traceability is first built before the requirements elicitation activities and is refined through requirements, design and coding activities. </w:t>
+      </w:r>
+      <w:r>
+        <w:t>Therefore, it is necessary to capture in the model the goal hierarchy provided in the KAOS di</w:t>
+      </w:r>
+      <w:r>
+        <w:t>a</w:t>
+      </w:r>
+      <w:r>
+        <w:t xml:space="preserve">gram, which already provide the traceability from goals to requirements and even to some important entities. </w:t>
+      </w:r>
+    </w:p>
+    <w:p>
+      <w:pPr>
+        <w:jc w:val="both"/>
+      </w:pPr>
+      <w:r>
+        <w:rPr>
+          <w:u w:val="single"/>
+        </w:rPr>
+        <w:t>Requirement-1</w:t>
+      </w:r>
+      <w:r>
+        <w:t>: Importing the data from this model should be considered an option; hence the model should be able to model the data from KAOS.</w:t>
+      </w:r>
+    </w:p>
+    <w:p>
+      <w:pPr>
+        <w:jc w:val="both"/>
+      </w:pPr>
+    </w:p>
+    <w:p>
+      <w:pPr>
+        <w:jc w:val="both"/>
+      </w:pPr>
+      <w:r>
+        <w:rPr>
+          <w:u w:val="single"/>
+        </w:rPr>
+        <w:lastRenderedPageBreak/>
+        <w:t>Goal-2</w:t>
+      </w:r>
+      <w:r>
+        <w:t xml:space="preserve">: </w:t>
+      </w:r>
+      <w:r>
+        <w:t xml:space="preserve">The model </w:t>
+      </w:r>
+      <w:r>
+        <w:t>should be flexible to accommodate different sources</w:t>
+      </w:r>
+      <w:r>
+        <w:t xml:space="preserve"> of traceabi</w:t>
+      </w:r>
+      <w:r>
+        <w:t>l</w:t>
+      </w:r>
+      <w:r>
+        <w:t xml:space="preserve">ity data, </w:t>
+      </w:r>
+      <w:r>
+        <w:t xml:space="preserve">levels of </w:t>
+      </w:r>
+      <w:r>
+        <w:t xml:space="preserve">granularity </w:t>
+      </w:r>
+      <w:r>
+        <w:t>for</w:t>
+      </w:r>
+      <w:r>
+        <w:t xml:space="preserve"> traceability data, </w:t>
+      </w:r>
+      <w:r>
+        <w:t>and the customization of new qu</w:t>
+      </w:r>
+      <w:r>
+        <w:t>e</w:t>
+      </w:r>
+      <w:r>
+        <w:t>ries to compute sequences (based on team defined criteria).</w:t>
+      </w:r>
+    </w:p>
+    <w:p>
+      <w:pPr>
+        <w:jc w:val="both"/>
+      </w:pPr>
+      <w:r>
+        <w:rPr>
+          <w:u w:val="single"/>
+        </w:rPr>
+        <w:t>Requirement-2</w:t>
+      </w:r>
+      <w:r>
+        <w:t xml:space="preserve">: </w:t>
+      </w:r>
+      <w:r>
+        <w:t xml:space="preserve">The model should be designed as </w:t>
+      </w:r>
+      <w:r>
+        <w:t xml:space="preserve">a </w:t>
+      </w:r>
+      <w:r>
+        <w:t xml:space="preserve">framework with extension points </w:t>
+      </w:r>
+      <w:r>
+        <w:t>and a core to represent the dependencies.</w:t>
+      </w:r>
+    </w:p>
+    <w:p>
+      <w:pPr>
+        <w:jc w:val="both"/>
+      </w:pPr>
+    </w:p>
+    <w:p>
+      <w:pPr>
+        <w:jc w:val="both"/>
+      </w:pPr>
+      <w:r>
+        <w:rPr>
+          <w:u w:val="single"/>
+        </w:rPr>
+        <w:t>Goal-3</w:t>
+      </w:r>
+      <w:r>
+        <w:t>: The model should enable</w:t>
+      </w:r>
+      <w:r>
+        <w:t xml:space="preserve"> </w:t>
+      </w:r>
+      <w:r>
+        <w:t xml:space="preserve">the precise and accurate </w:t>
+      </w:r>
+      <w:r>
+        <w:t>attachment</w:t>
+      </w:r>
+      <w:r>
+        <w:t xml:space="preserve"> of</w:t>
+      </w:r>
+      <w:r>
+        <w:t xml:space="preserve"> the artifacts produced in later phases (e.g. diagrams and code)</w:t>
+      </w:r>
+    </w:p>
+    <w:p>
+      <w:pPr>
+        <w:jc w:val="both"/>
+      </w:pPr>
+      <w:r>
+        <w:rPr>
+          <w:u w:val="single"/>
+        </w:rPr>
+        <w:t>Requirement-3</w:t>
+      </w:r>
+      <w:r>
+        <w:t xml:space="preserve">: A </w:t>
+      </w:r>
+      <w:commentRangeStart w:id="37"/>
+      <w:commentRangeStart w:id="38"/>
+      <w:r>
+        <w:t xml:space="preserve">formal </w:t>
+      </w:r>
+      <w:commentRangeEnd w:id="37"/>
+      <w:r>
+        <w:rPr>
+          <w:rStyle w:val="CommentReference"/>
+        </w:rPr>
+        <w:commentReference w:id="37"/>
+      </w:r>
+      <w:commentRangeEnd w:id="38"/>
+      <w:r>
+        <w:rPr>
+          <w:rStyle w:val="CommentReference"/>
+        </w:rPr>
+        <w:commentReference w:id="38"/>
+      </w:r>
+      <w:r>
+        <w:t>representation of each relationship will provide the point</w:t>
+      </w:r>
+      <w:r>
+        <w:t xml:space="preserve"> of attachment</w:t>
+      </w:r>
+      <w:r>
+        <w:t xml:space="preserve"> on each artifact</w:t>
+      </w:r>
+    </w:p>
+    <w:p>
+      <w:pPr>
+        <w:jc w:val="both"/>
+      </w:pPr>
+    </w:p>
+    <w:p>
+      <w:pPr>
+        <w:jc w:val="both"/>
+      </w:pPr>
+      <w:r>
+        <w:rPr>
+          <w:u w:val="single"/>
+        </w:rPr>
+        <w:t>Goal-4</w:t>
+      </w:r>
+      <w:r>
+        <w:t xml:space="preserve">: The users could query the traceability model by using </w:t>
+      </w:r>
+      <w:r>
+        <w:t>con</w:t>
+      </w:r>
+      <w:r>
+        <w:t>tents</w:t>
+      </w:r>
+      <w:r>
+        <w:t xml:space="preserve"> from typical test phase artifacts such as bug reports, logs and stack</w:t>
+      </w:r>
+      <w:r>
+        <w:t>-</w:t>
+      </w:r>
+      <w:r>
+        <w:t>traces.</w:t>
+      </w:r>
+    </w:p>
+    <w:p>
+      <w:pPr>
+        <w:jc w:val="both"/>
+      </w:pPr>
+      <w:r>
+        <w:rPr>
+          <w:u w:val="single"/>
+        </w:rPr>
+        <w:t>Requirement-4</w:t>
+      </w:r>
+      <w:r>
+        <w:t>: Relationships will be</w:t>
+      </w:r>
+      <w:r>
+        <w:t xml:space="preserve"> represented in a matrix with numerical</w:t>
+      </w:r>
+      <w:r>
+        <w:t xml:space="preserve"> values. </w:t>
+      </w:r>
+      <w:r>
+        <w:t>Functions will construct and query the matrix.</w:t>
+      </w:r>
+      <w:r>
+        <w:t xml:space="preserve"> Those artifacts could also be represen</w:t>
+      </w:r>
+      <w:r>
+        <w:t>t</w:t>
+      </w:r>
+      <w:r>
+        <w:t>ed in matrices or the data could be extracted from them to query the existing matrices.</w:t>
+      </w:r>
+    </w:p>
+    <w:p>
+      <w:pPr>
+        <w:jc w:val="both"/>
+      </w:pPr>
+    </w:p>
+    <w:p>
+      <w:pPr>
+        <w:jc w:val="both"/>
+      </w:pPr>
+      <w:r>
+        <w:rPr>
+          <w:u w:val="single"/>
+        </w:rPr>
+        <w:t>Goal-5</w:t>
+      </w:r>
+      <w:r>
+        <w:t>: Enable to customize dependencies based on different criteria.</w:t>
+      </w:r>
+    </w:p>
+    <w:p>
+      <w:pPr>
+        <w:jc w:val="both"/>
+        <w:rPr>
+          <w:u w:val="single"/>
+        </w:rPr>
+      </w:pPr>
+      <w:r>
+        <w:rPr>
+          <w:u w:val="single"/>
+        </w:rPr>
+        <w:t>Requirement-5:</w:t>
+      </w:r>
+      <w:r>
+        <w:t xml:space="preserve"> </w:t>
+      </w:r>
+      <w:r>
+        <w:t xml:space="preserve">Relationships </w:t>
+      </w:r>
+      <w:r>
+        <w:t xml:space="preserve">should </w:t>
+      </w:r>
+      <w:commentRangeStart w:id="39"/>
+      <w:r>
+        <w:t>be turned off (zero) or on (1)</w:t>
+      </w:r>
+      <w:r>
+        <w:t xml:space="preserve"> or even have weights</w:t>
+      </w:r>
+      <w:commentRangeEnd w:id="39"/>
+      <w:r>
+        <w:rPr>
+          <w:rStyle w:val="CommentReference"/>
+        </w:rPr>
+        <w:commentReference w:id="39"/>
+      </w:r>
+      <w:r>
+        <w:t>.</w:t>
+      </w:r>
+    </w:p>
+    <w:p/>
+    <w:p>
+      <w:pPr>
+        <w:pStyle w:val="heading2"/>
+        <w:pPrChange w:id="40" w:author="Birgit Penzenstadler" w:date="2013-09-18T09:46:00Z">
+          <w:pPr>
+            <w:pStyle w:val="Heading20"/>
+            <w:keepLines w:val="0"/>
+            <w:numPr>
+              <w:ilvl w:val="1"/>
+              <w:numId w:val="21"/>
+            </w:numPr>
+            <w:suppressAutoHyphens w:val="0"/>
+            <w:spacing w:before="120" w:after="60"/>
+            <w:ind w:left="144" w:firstLine="0"/>
+          </w:pPr>
+        </w:pPrChange>
+      </w:pPr>
+      <w:commentRangeStart w:id="41"/>
       <w:r>
         <w:t xml:space="preserve">Assumptions </w:t>
       </w:r>
-      <w:commentRangeEnd w:id="36"/>
+      <w:commentRangeEnd w:id="41"/>
       <w:r>
         <w:rPr>
           <w:rStyle w:val="CommentReference"/>
@@ -3653,7 +3696,7 @@
           <w:bCs w:val="0"/>
           <w:iCs w:val="0"/>
         </w:rPr>
-        <w:commentReference w:id="36"/>
+        <w:commentReference w:id="41"/>
       </w:r>
       <w:r>
         <w:t>and Out-of-Scope Requirements</w:t>
@@ -3693,16 +3736,16 @@
         </w:numPr>
         <w:jc w:val="both"/>
       </w:pPr>
-      <w:commentRangeStart w:id="37"/>
+      <w:commentRangeStart w:id="42"/>
       <w:r>
         <w:t>We do not aim at coping with changes of artifacts during system stabilization</w:t>
       </w:r>
-      <w:commentRangeEnd w:id="37"/>
+      <w:commentRangeEnd w:id="42"/>
       <w:r>
         <w:rPr>
           <w:rStyle w:val="CommentReference"/>
         </w:rPr>
-        <w:commentReference w:id="37"/>
+        <w:commentReference w:id="42"/>
       </w:r>
     </w:p>
     <w:p>
@@ -3757,19 +3800,19 @@
         </w:numPr>
         <w:jc w:val="both"/>
       </w:pPr>
-      <w:commentRangeStart w:id="38"/>
+      <w:commentRangeStart w:id="43"/>
       <w:r>
         <w:rPr>
           <w:u w:val="single"/>
         </w:rPr>
         <w:t>Assumption</w:t>
       </w:r>
-      <w:commentRangeEnd w:id="38"/>
+      <w:commentRangeEnd w:id="43"/>
       <w:r>
         <w:rPr>
           <w:rStyle w:val="CommentReference"/>
         </w:rPr>
-        <w:commentReference w:id="38"/>
+        <w:commentReference w:id="43"/>
       </w:r>
       <w:r>
         <w:t>: Traceability information will be entered as people create and update new artifacts. The automation support will consist of qu</w:t>
@@ -3838,7 +3881,7 @@
     <w:p>
       <w:pPr>
         <w:pStyle w:val="heading1"/>
-        <w:pPrChange w:id="39" w:author="Birgit Penzenstadler" w:date="2013-09-18T09:43:00Z">
+        <w:pPrChange w:id="44" w:author="Birgit Penzenstadler" w:date="2013-09-18T09:43:00Z">
           <w:pPr>
             <w:pStyle w:val="Heading10"/>
             <w:keepLines w:val="0"/>
@@ -3855,25 +3898,25 @@
       <w:r>
         <w:t xml:space="preserve">The </w:t>
       </w:r>
-      <w:commentRangeStart w:id="40"/>
+      <w:commentRangeStart w:id="45"/>
       <w:r>
         <w:t>Model</w:t>
       </w:r>
-      <w:commentRangeEnd w:id="40"/>
+      <w:commentRangeEnd w:id="45"/>
       <w:r>
         <w:rPr>
           <w:rStyle w:val="CommentReference"/>
           <w:b w:val="0"/>
           <w:bCs w:val="0"/>
         </w:rPr>
-        <w:commentReference w:id="40"/>
+        <w:commentReference w:id="45"/>
       </w:r>
     </w:p>
     <w:p>
       <w:pPr>
         <w:pStyle w:val="heading2"/>
         <w:spacing w:before="0"/>
-        <w:pPrChange w:id="41" w:author="Birgit Penzenstadler" w:date="2013-09-18T09:46:00Z">
+        <w:pPrChange w:id="46" w:author="Birgit Penzenstadler" w:date="2013-09-18T09:46:00Z">
           <w:pPr>
             <w:pStyle w:val="Heading20"/>
             <w:keepLines w:val="0"/>
@@ -3930,19 +3973,19 @@
         </w:tabs>
         <w:jc w:val="both"/>
       </w:pPr>
-      <w:commentRangeStart w:id="42"/>
+      <w:commentRangeStart w:id="47"/>
       <w:r>
         <w:rPr>
           <w:u w:val="single"/>
         </w:rPr>
         <w:t>Option</w:t>
       </w:r>
-      <w:commentRangeEnd w:id="42"/>
+      <w:commentRangeEnd w:id="47"/>
       <w:r>
         <w:rPr>
           <w:rStyle w:val="CommentReference"/>
         </w:rPr>
-        <w:commentReference w:id="42"/>
+        <w:commentReference w:id="47"/>
       </w:r>
       <w:r>
         <w:rPr>
@@ -4134,7 +4177,7 @@
     <w:p>
       <w:pPr>
         <w:pStyle w:val="heading2"/>
-        <w:pPrChange w:id="43" w:author="Birgit Penzenstadler" w:date="2013-09-18T09:46:00Z">
+        <w:pPrChange w:id="48" w:author="Birgit Penzenstadler" w:date="2013-09-18T09:46:00Z">
           <w:pPr>
             <w:pStyle w:val="Heading20"/>
             <w:keepLines w:val="0"/>
@@ -4234,13 +4277,13 @@
     <w:p>
       <w:pPr>
         <w:pStyle w:val="figurecaption"/>
-        <w:pPrChange w:id="44" w:author="Birgit Penzenstadler" w:date="2013-09-18T09:43:00Z">
+        <w:pPrChange w:id="49" w:author="Birgit Penzenstadler" w:date="2013-09-18T09:43:00Z">
           <w:pPr>
             <w:jc w:val="center"/>
           </w:pPr>
         </w:pPrChange>
       </w:pPr>
-      <w:ins w:id="45" w:author="Birgit Penzenstadler" w:date="2013-09-18T09:43:00Z">
+      <w:ins w:id="50" w:author="Birgit Penzenstadler" w:date="2013-09-18T09:43:00Z">
         <w:r>
           <w:rPr>
             <w:b/>
@@ -4266,7 +4309,7 @@
         </w:rPr>
         <w:fldChar w:fldCharType="separate"/>
       </w:r>
-      <w:ins w:id="46" w:author="Birgit Penzenstadler" w:date="2013-09-18T09:43:00Z">
+      <w:ins w:id="51" w:author="Birgit Penzenstadler" w:date="2013-09-18T09:43:00Z">
         <w:r>
           <w:rPr>
             <w:b/>
@@ -4282,7 +4325,7 @@
         </w:r>
         <w:r>
           <w:rPr>
-            <w:rPrChange w:id="47" w:author="Birgit Penzenstadler" w:date="2013-09-18T09:43:00Z">
+            <w:rPrChange w:id="52" w:author="Birgit Penzenstadler" w:date="2013-09-18T09:43:00Z">
               <w:rPr>
                 <w:b/>
               </w:rPr>
@@ -4294,7 +4337,7 @@
           <w:t xml:space="preserve"> </w:t>
         </w:r>
       </w:ins>
-      <w:del w:id="48" w:author="Birgit Penzenstadler" w:date="2013-09-18T09:43:00Z">
+      <w:del w:id="53" w:author="Birgit Penzenstadler" w:date="2013-09-18T09:43:00Z">
         <w:r>
           <w:delText>Figure</w:delText>
         </w:r>
@@ -4317,7 +4360,7 @@
     <w:p>
       <w:pPr>
         <w:pStyle w:val="heading2"/>
-        <w:pPrChange w:id="49" w:author="Birgit Penzenstadler" w:date="2013-09-18T09:43:00Z">
+        <w:pPrChange w:id="54" w:author="Birgit Penzenstadler" w:date="2013-09-18T09:43:00Z">
           <w:pPr>
             <w:pStyle w:val="Heading20"/>
             <w:keepLines w:val="0"/>
@@ -4391,7 +4434,7 @@
     <w:p>
       <w:pPr>
         <w:pStyle w:val="heading2"/>
-        <w:pPrChange w:id="50" w:author="Birgit Penzenstadler" w:date="2013-09-18T09:44:00Z">
+        <w:pPrChange w:id="55" w:author="Birgit Penzenstadler" w:date="2013-09-18T09:44:00Z">
           <w:pPr>
             <w:pStyle w:val="Heading20"/>
             <w:keepLines w:val="0"/>
@@ -4405,12 +4448,12 @@
           </w:pPr>
         </w:pPrChange>
       </w:pPr>
-      <w:commentRangeStart w:id="51"/>
+      <w:commentRangeStart w:id="56"/>
       <w:r>
         <w:lastRenderedPageBreak/>
         <w:t>Definitions</w:t>
       </w:r>
-      <w:commentRangeEnd w:id="51"/>
+      <w:commentRangeEnd w:id="56"/>
       <w:r>
         <w:rPr>
           <w:rStyle w:val="CommentReference"/>
@@ -4418,7 +4461,7 @@
           <w:bCs w:val="0"/>
           <w:iCs w:val="0"/>
         </w:rPr>
-        <w:commentReference w:id="51"/>
+        <w:commentReference w:id="56"/>
       </w:r>
     </w:p>
     <w:p>
@@ -4672,602 +4715,6 @@
     <w:p>
       <w:pPr>
         <w:pStyle w:val="Text"/>
-      </w:pPr>
-    </w:p>
-    <w:p>
-      <w:pPr>
-        <w:pStyle w:val="heading2"/>
-        <w:pPrChange w:id="52" w:author="Birgit Penzenstadler" w:date="2013-09-18T09:44:00Z">
-          <w:pPr>
-            <w:pStyle w:val="Heading20"/>
-            <w:keepLines w:val="0"/>
-            <w:numPr>
-              <w:ilvl w:val="1"/>
-              <w:numId w:val="21"/>
-            </w:numPr>
-            <w:suppressAutoHyphens w:val="0"/>
-            <w:spacing w:before="120" w:after="60"/>
-            <w:ind w:left="144" w:firstLine="0"/>
-          </w:pPr>
-        </w:pPrChange>
-      </w:pPr>
-      <w:commentRangeStart w:id="53"/>
-      <w:r>
-        <w:t>Symbols</w:t>
-      </w:r>
-      <w:commentRangeEnd w:id="53"/>
-      <w:r>
-        <w:rPr>
-          <w:rStyle w:val="CommentReference"/>
-          <w:b w:val="0"/>
-          <w:bCs w:val="0"/>
-          <w:iCs w:val="0"/>
-        </w:rPr>
-        <w:commentReference w:id="53"/>
-      </w:r>
-    </w:p>
-    <w:p>
-      <w:pPr>
-        <w:pStyle w:val="Text"/>
-      </w:pPr>
-    </w:p>
-    <w:p>
-      <w:pPr>
-        <w:pStyle w:val="Text"/>
-      </w:pPr>
-      <w:r>
-        <w:t xml:space="preserve">Artifact = </w:t>
-      </w:r>
-      <w:r>
-        <w:rPr>
-          <w:b/>
-        </w:rPr>
-        <w:t>A</w:t>
-      </w:r>
-    </w:p>
-    <w:p>
-      <w:pPr>
-        <w:pStyle w:val="Text"/>
-      </w:pPr>
-      <w:r>
-        <w:t xml:space="preserve">Artifact Family: </w:t>
-      </w:r>
-    </w:p>
-    <w:p>
-      <w:pPr>
-        <w:pStyle w:val="Text"/>
-        <w:numPr>
-          <w:ilvl w:val="0"/>
-          <w:numId w:val="27"/>
-        </w:numPr>
-      </w:pPr>
-      <w:r>
-        <w:rPr>
-          <w:b/>
-        </w:rPr>
-        <w:t>GO</w:t>
-      </w:r>
-      <w:r>
-        <w:t xml:space="preserve"> = Goal</w:t>
-      </w:r>
-    </w:p>
-    <w:p>
-      <w:pPr>
-        <w:pStyle w:val="Text"/>
-        <w:numPr>
-          <w:ilvl w:val="0"/>
-          <w:numId w:val="27"/>
-        </w:numPr>
-      </w:pPr>
-      <w:r>
-        <w:rPr>
-          <w:b/>
-        </w:rPr>
-        <w:t>RE</w:t>
-      </w:r>
-      <w:r>
-        <w:t xml:space="preserve"> = Requirement document</w:t>
-      </w:r>
-    </w:p>
-    <w:p>
-      <w:pPr>
-        <w:pStyle w:val="Text"/>
-        <w:numPr>
-          <w:ilvl w:val="0"/>
-          <w:numId w:val="27"/>
-        </w:numPr>
-      </w:pPr>
-      <w:r>
-        <w:rPr>
-          <w:b/>
-        </w:rPr>
-        <w:t>D</w:t>
-      </w:r>
-      <w:r>
-        <w:rPr>
-          <w:b/>
-        </w:rPr>
-        <w:t>S</w:t>
-      </w:r>
-      <w:r>
-        <w:t xml:space="preserve"> = Diagram</w:t>
-      </w:r>
-    </w:p>
-    <w:p>
-      <w:pPr>
-        <w:pStyle w:val="Text"/>
-        <w:numPr>
-          <w:ilvl w:val="0"/>
-          <w:numId w:val="27"/>
-        </w:numPr>
-      </w:pPr>
-      <w:r>
-        <w:rPr>
-          <w:b/>
-        </w:rPr>
-        <w:t>CD</w:t>
-      </w:r>
-      <w:r>
-        <w:t xml:space="preserve"> = Code</w:t>
-      </w:r>
-    </w:p>
-    <w:p>
-      <w:pPr>
-        <w:pStyle w:val="Text"/>
-      </w:pPr>
-    </w:p>
-    <w:p>
-      <w:pPr>
-        <w:pStyle w:val="Text"/>
-      </w:pPr>
-      <w:r>
-        <w:t xml:space="preserve">Traceable = </w:t>
-      </w:r>
-      <w:r>
-        <w:rPr>
-          <w:b/>
-        </w:rPr>
-        <w:t>T</w:t>
-      </w:r>
-      <w:r>
-        <w:t xml:space="preserve"> (name) or </w:t>
-      </w:r>
-      <w:r>
-        <w:rPr>
-          <w:b/>
-        </w:rPr>
-        <w:t>T</w:t>
-      </w:r>
-      <w:r>
-        <w:t xml:space="preserve"> (line start, line end). </w:t>
-      </w:r>
-    </w:p>
-    <w:p>
-      <w:pPr>
-        <w:pStyle w:val="Text"/>
-        <w:numPr>
-          <w:ilvl w:val="0"/>
-          <w:numId w:val="27"/>
-        </w:numPr>
-      </w:pPr>
-      <w:r>
-        <w:rPr>
-          <w:b/>
-        </w:rPr>
-        <w:t>T.</w:t>
-      </w:r>
-      <w:r>
-        <w:rPr>
-          <w:b/>
-        </w:rPr>
-        <w:t>G</w:t>
-      </w:r>
-      <w:r>
-        <w:rPr>
-          <w:b/>
-        </w:rPr>
-        <w:t>O</w:t>
-      </w:r>
-      <w:r>
-        <w:t xml:space="preserve"> (“goal1”) </w:t>
-      </w:r>
-    </w:p>
-    <w:p>
-      <w:pPr>
-        <w:pStyle w:val="Text"/>
-        <w:numPr>
-          <w:ilvl w:val="1"/>
-          <w:numId w:val="27"/>
-        </w:numPr>
-      </w:pPr>
-      <w:r>
-        <w:t xml:space="preserve"> specifies that “goal1” is traceable</w:t>
-      </w:r>
-    </w:p>
-    <w:p>
-      <w:pPr>
-        <w:pStyle w:val="Text"/>
-        <w:numPr>
-          <w:ilvl w:val="0"/>
-          <w:numId w:val="27"/>
-        </w:numPr>
-      </w:pPr>
-      <w:r>
-        <w:t xml:space="preserve"> </w:t>
-      </w:r>
-      <w:r>
-        <w:rPr>
-          <w:b/>
-        </w:rPr>
-        <w:t>T.R</w:t>
-      </w:r>
-      <w:r>
-        <w:rPr>
-          <w:b/>
-        </w:rPr>
-        <w:t>E</w:t>
-      </w:r>
-      <w:r>
-        <w:t xml:space="preserve"> (“req1”,2,10) </w:t>
-      </w:r>
-    </w:p>
-    <w:p>
-      <w:pPr>
-        <w:pStyle w:val="Text"/>
-        <w:numPr>
-          <w:ilvl w:val="1"/>
-          <w:numId w:val="27"/>
-        </w:numPr>
-      </w:pPr>
-      <w:r>
-        <w:t xml:space="preserve"> specifies that from line 2 to line 10 of requirement “req1” is co</w:t>
-      </w:r>
-      <w:r>
-        <w:t>n</w:t>
-      </w:r>
-      <w:r>
-        <w:t>sidered a traceable</w:t>
-      </w:r>
-    </w:p>
-    <w:p>
-      <w:pPr>
-        <w:pStyle w:val="Text"/>
-        <w:numPr>
-          <w:ilvl w:val="0"/>
-          <w:numId w:val="27"/>
-        </w:numPr>
-      </w:pPr>
-      <w:r>
-        <w:rPr>
-          <w:b/>
-        </w:rPr>
-        <w:t>T.</w:t>
-      </w:r>
-      <w:r>
-        <w:rPr>
-          <w:b/>
-        </w:rPr>
-        <w:t>D</w:t>
-      </w:r>
-      <w:r>
-        <w:rPr>
-          <w:b/>
-        </w:rPr>
-        <w:t xml:space="preserve">S </w:t>
-      </w:r>
-      <w:r>
-        <w:t>(“Strategy Pattern”) = specifies that the Strategy Pattern diagram is a traceable</w:t>
-      </w:r>
-    </w:p>
-    <w:p>
-      <w:pPr>
-        <w:pStyle w:val="Text"/>
-        <w:numPr>
-          <w:ilvl w:val="0"/>
-          <w:numId w:val="27"/>
-        </w:numPr>
-      </w:pPr>
-      <w:r>
-        <w:rPr>
-          <w:b/>
-        </w:rPr>
-        <w:t>T.</w:t>
-      </w:r>
-      <w:r>
-        <w:rPr>
-          <w:b/>
-        </w:rPr>
-        <w:t>CD</w:t>
-      </w:r>
-      <w:r>
-        <w:t xml:space="preserve"> (“class Validator”) = specifies that the piece of code named “class Validator” is a traceable</w:t>
-      </w:r>
-    </w:p>
-    <w:p>
-      <w:pPr>
-        <w:pStyle w:val="Text"/>
-        <w:ind w:left="922" w:firstLine="0"/>
-      </w:pPr>
-    </w:p>
-    <w:p>
-      <w:pPr>
-        <w:pStyle w:val="Text"/>
-      </w:pPr>
-      <w:r>
-        <w:rPr>
-          <w:b/>
-        </w:rPr>
-        <w:t xml:space="preserve">Make Dependency = </w:t>
-      </w:r>
-      <w:r>
-        <w:rPr>
-          <w:b/>
-        </w:rPr>
-        <w:t>MD (T, T)</w:t>
-      </w:r>
-      <w:r>
-        <w:t xml:space="preserve"> </w:t>
-      </w:r>
-    </w:p>
-    <w:p>
-      <w:pPr>
-        <w:pStyle w:val="Text"/>
-        <w:numPr>
-          <w:ilvl w:val="0"/>
-          <w:numId w:val="27"/>
-        </w:numPr>
-      </w:pPr>
-      <w:r>
-        <w:t xml:space="preserve">MD (T.DS(“Strategy Pattern”, T.CD(“class Validator”), 1 ) </w:t>
-      </w:r>
-    </w:p>
-    <w:p>
-      <w:pPr>
-        <w:pStyle w:val="Text"/>
-        <w:numPr>
-          <w:ilvl w:val="0"/>
-          <w:numId w:val="27"/>
-        </w:numPr>
-      </w:pPr>
-      <w:r>
-        <w:t>Creates a dependency with value 1 between a design traceable and a code traceable. If we put value zero, we would turn off the dependency</w:t>
-      </w:r>
-    </w:p>
-    <w:p>
-      <w:pPr>
-        <w:pStyle w:val="Text"/>
-        <w:ind w:left="922" w:firstLine="0"/>
-      </w:pPr>
-    </w:p>
-    <w:p>
-      <w:pPr>
-        <w:pStyle w:val="heading2"/>
-        <w:pPrChange w:id="54" w:author="Birgit Penzenstadler" w:date="2013-09-18T09:44:00Z">
-          <w:pPr>
-            <w:pStyle w:val="Heading20"/>
-            <w:keepLines w:val="0"/>
-            <w:numPr>
-              <w:ilvl w:val="1"/>
-              <w:numId w:val="21"/>
-            </w:numPr>
-            <w:suppressAutoHyphens w:val="0"/>
-            <w:spacing w:before="120" w:after="60"/>
-            <w:ind w:left="144" w:firstLine="0"/>
-          </w:pPr>
-        </w:pPrChange>
-      </w:pPr>
-      <w:r>
-        <w:t>Specifying a Traceability</w:t>
-      </w:r>
-    </w:p>
-    <w:p>
-      <w:pPr>
-        <w:pStyle w:val="Heading3"/>
-        <w:keepNext/>
-        <w:numPr>
-          <w:ilvl w:val="2"/>
-          <w:numId w:val="21"/>
-        </w:numPr>
-        <w:spacing w:before="0"/>
-        <w:ind w:left="288"/>
-      </w:pPr>
-      <w:r>
-        <w:t>Coarse Grain</w:t>
-      </w:r>
-    </w:p>
-    <w:p>
-      <w:pPr>
-        <w:ind w:left="606"/>
-      </w:pPr>
-      <w:r>
-        <w:t>A = {File A, File B}</w:t>
-      </w:r>
-    </w:p>
-    <w:p>
-      <w:pPr>
-        <w:ind w:left="606"/>
-      </w:pPr>
-      <w:r>
-        <w:t>T.GO = A [1]</w:t>
-      </w:r>
-    </w:p>
-    <w:p>
-      <w:pPr>
-        <w:ind w:left="606"/>
-      </w:pPr>
-      <w:r>
-        <w:t>T.GO (“g1”) = “Enable interconnectivity”</w:t>
-      </w:r>
-    </w:p>
-    <w:p>
-      <w:pPr>
-        <w:ind w:left="606"/>
-      </w:pPr>
-      <w:r>
-        <w:t>T.RE = A [2]</w:t>
-      </w:r>
-    </w:p>
-    <w:p>
-      <w:pPr>
-        <w:ind w:left="606"/>
-      </w:pPr>
-      <w:r>
-        <w:t>A.RE (“rq1”) = “Manage sessions”</w:t>
-      </w:r>
-    </w:p>
-    <w:p>
-      <w:pPr>
-        <w:ind w:left="606"/>
-      </w:pPr>
-      <w:r>
-        <w:t>MD (</w:t>
-      </w:r>
-      <w:proofErr w:type="gramStart"/>
-      <w:r>
-        <w:t>AR(</w:t>
-      </w:r>
-      <w:proofErr w:type="gramEnd"/>
-      <w:r>
-        <w:t>“rq1”), AG(“g1”),3)</w:t>
-      </w:r>
-    </w:p>
-    <w:p>
-      <w:pPr>
-        <w:ind w:left="606"/>
-      </w:pPr>
-    </w:p>
-    <w:p>
-      <w:pPr>
-        <w:pStyle w:val="Heading3"/>
-        <w:keepNext/>
-        <w:numPr>
-          <w:ilvl w:val="2"/>
-          <w:numId w:val="21"/>
-        </w:numPr>
-        <w:spacing w:before="0"/>
-        <w:ind w:left="288"/>
-      </w:pPr>
-      <w:r>
-        <w:t>Fine Grain</w:t>
-      </w:r>
-    </w:p>
-    <w:p>
-      <w:pPr>
-        <w:ind w:left="404" w:firstLine="202"/>
-      </w:pPr>
-      <w:r>
-        <w:t xml:space="preserve">MD </w:t>
-      </w:r>
-      <w:proofErr w:type="gramStart"/>
-      <w:r>
-        <w:t>( T.AR</w:t>
-      </w:r>
-      <w:proofErr w:type="gramEnd"/>
-      <w:r>
-        <w:t>(“rq1”,”alte</w:t>
-      </w:r>
-      <w:r>
-        <w:t>rnative condition”), T.AG(“g1”),1</w:t>
-      </w:r>
-      <w:r>
-        <w:t>)</w:t>
-      </w:r>
-    </w:p>
-    <w:p>
-      <w:pPr>
-        <w:pStyle w:val="heading1"/>
-        <w:rPr>
-          <w:lang w:eastAsia="zh-CN"/>
-        </w:rPr>
-        <w:pPrChange w:id="55" w:author="Birgit Penzenstadler" w:date="2013-09-18T09:44:00Z">
-          <w:pPr>
-            <w:pStyle w:val="Heading10"/>
-            <w:keepLines w:val="0"/>
-            <w:numPr>
-              <w:numId w:val="21"/>
-            </w:numPr>
-            <w:suppressAutoHyphens w:val="0"/>
-            <w:spacing w:before="240" w:after="80" w:line="240" w:lineRule="auto"/>
-            <w:ind w:left="0" w:firstLine="0"/>
-            <w:jc w:val="center"/>
-          </w:pPr>
-        </w:pPrChange>
-      </w:pPr>
-      <w:commentRangeStart w:id="56"/>
-      <w:r>
-        <w:t xml:space="preserve">Sample </w:t>
-      </w:r>
-      <w:commentRangeEnd w:id="56"/>
-      <w:r>
-        <w:rPr>
-          <w:rStyle w:val="CommentReference"/>
-          <w:b w:val="0"/>
-          <w:bCs w:val="0"/>
-        </w:rPr>
-        <w:commentReference w:id="56"/>
-      </w:r>
-      <w:r>
-        <w:t>Results of Applying Traceability</w:t>
-      </w:r>
-    </w:p>
-    <w:p>
-      <w:pPr>
-        <w:ind w:firstLine="202"/>
-        <w:jc w:val="both"/>
-        <w:rPr>
-          <w:lang w:eastAsia="zh-CN"/>
-        </w:rPr>
-      </w:pPr>
-      <w:r>
-        <w:rPr>
-          <w:lang w:eastAsia="zh-CN"/>
-        </w:rPr>
-        <w:t>Formalized traceability models serve as a search space in our proposed work. After importing the dependencies to the DSM, we will traverse them to automatically ge</w:t>
-      </w:r>
-      <w:r>
-        <w:rPr>
-          <w:lang w:eastAsia="zh-CN"/>
-        </w:rPr>
-        <w:t>n</w:t>
-      </w:r>
-      <w:r>
-        <w:rPr>
-          <w:lang w:eastAsia="zh-CN"/>
-        </w:rPr>
-        <w:t>erate sequences of tests and bugs to be fixed. Here follows three examples of s</w:t>
-      </w:r>
-      <w:r>
-        <w:rPr>
-          <w:lang w:eastAsia="zh-CN"/>
-        </w:rPr>
-        <w:t>e</w:t>
-      </w:r>
-      <w:r>
-        <w:rPr>
-          <w:lang w:eastAsia="zh-CN"/>
-        </w:rPr>
-        <w:t>quence generation for different criteria. For requirement we mean functionalities vis</w:t>
-      </w:r>
-      <w:r>
-        <w:rPr>
-          <w:lang w:eastAsia="zh-CN"/>
-        </w:rPr>
-        <w:t>i</w:t>
-      </w:r>
-      <w:r>
-        <w:rPr>
-          <w:lang w:eastAsia="zh-CN"/>
-        </w:rPr>
-        <w:t>ble to the final user.</w:t>
-      </w:r>
-    </w:p>
-    <w:p>
-      <w:pPr>
-        <w:ind w:firstLine="202"/>
-        <w:jc w:val="both"/>
-        <w:rPr>
-          <w:lang w:eastAsia="zh-CN"/>
-        </w:rPr>
       </w:pPr>
     </w:p>
     <w:p>
@@ -5287,12 +4734,628 @@
           </w:pPr>
         </w:pPrChange>
       </w:pPr>
+      <w:commentRangeStart w:id="58"/>
+      <w:r>
+        <w:t>Symbols</w:t>
+      </w:r>
+      <w:commentRangeEnd w:id="58"/>
+      <w:r>
+        <w:rPr>
+          <w:rStyle w:val="CommentReference"/>
+          <w:b w:val="0"/>
+          <w:bCs w:val="0"/>
+          <w:iCs w:val="0"/>
+        </w:rPr>
+        <w:commentReference w:id="58"/>
+      </w:r>
+    </w:p>
+    <w:p>
+      <w:pPr>
+        <w:pStyle w:val="Text"/>
+      </w:pPr>
+    </w:p>
+    <w:p>
+      <w:pPr>
+        <w:pStyle w:val="Text"/>
+      </w:pPr>
+      <w:r>
+        <w:t xml:space="preserve">Artifact = </w:t>
+      </w:r>
+      <w:r>
+        <w:rPr>
+          <w:b/>
+        </w:rPr>
+        <w:t>A</w:t>
+      </w:r>
+    </w:p>
+    <w:p>
+      <w:pPr>
+        <w:pStyle w:val="Text"/>
+      </w:pPr>
+      <w:r>
+        <w:t xml:space="preserve">Artifact Family: </w:t>
+      </w:r>
+    </w:p>
+    <w:p>
+      <w:pPr>
+        <w:pStyle w:val="Text"/>
+        <w:numPr>
+          <w:ilvl w:val="0"/>
+          <w:numId w:val="27"/>
+        </w:numPr>
+      </w:pPr>
+      <w:r>
+        <w:rPr>
+          <w:b/>
+        </w:rPr>
+        <w:t>GO</w:t>
+      </w:r>
+      <w:r>
+        <w:t xml:space="preserve"> = Goal</w:t>
+      </w:r>
+    </w:p>
+    <w:p>
+      <w:pPr>
+        <w:pStyle w:val="Text"/>
+        <w:numPr>
+          <w:ilvl w:val="0"/>
+          <w:numId w:val="27"/>
+        </w:numPr>
+      </w:pPr>
+      <w:r>
+        <w:rPr>
+          <w:b/>
+        </w:rPr>
+        <w:t>RE</w:t>
+      </w:r>
+      <w:r>
+        <w:t xml:space="preserve"> = Requirement document</w:t>
+      </w:r>
+    </w:p>
+    <w:p>
+      <w:pPr>
+        <w:pStyle w:val="Text"/>
+        <w:numPr>
+          <w:ilvl w:val="0"/>
+          <w:numId w:val="27"/>
+        </w:numPr>
+      </w:pPr>
+      <w:r>
+        <w:rPr>
+          <w:b/>
+        </w:rPr>
+        <w:t>D</w:t>
+      </w:r>
+      <w:r>
+        <w:rPr>
+          <w:b/>
+        </w:rPr>
+        <w:t>S</w:t>
+      </w:r>
+      <w:r>
+        <w:t xml:space="preserve"> = Diagram</w:t>
+      </w:r>
+    </w:p>
+    <w:p>
+      <w:pPr>
+        <w:pStyle w:val="Text"/>
+        <w:numPr>
+          <w:ilvl w:val="0"/>
+          <w:numId w:val="27"/>
+        </w:numPr>
+      </w:pPr>
+      <w:r>
+        <w:rPr>
+          <w:b/>
+        </w:rPr>
+        <w:t>CD</w:t>
+      </w:r>
+      <w:r>
+        <w:t xml:space="preserve"> = Code</w:t>
+      </w:r>
+    </w:p>
+    <w:p>
+      <w:pPr>
+        <w:pStyle w:val="Text"/>
+      </w:pPr>
+    </w:p>
+    <w:p>
+      <w:pPr>
+        <w:pStyle w:val="Text"/>
+      </w:pPr>
+      <w:r>
+        <w:t xml:space="preserve">Traceable = </w:t>
+      </w:r>
+      <w:r>
+        <w:rPr>
+          <w:b/>
+        </w:rPr>
+        <w:t>T</w:t>
+      </w:r>
+      <w:r>
+        <w:t xml:space="preserve"> (name) or </w:t>
+      </w:r>
+      <w:r>
+        <w:rPr>
+          <w:b/>
+        </w:rPr>
+        <w:t>T</w:t>
+      </w:r>
+      <w:r>
+        <w:t xml:space="preserve"> (line start, line end). </w:t>
+      </w:r>
+    </w:p>
+    <w:p>
+      <w:pPr>
+        <w:pStyle w:val="Text"/>
+        <w:numPr>
+          <w:ilvl w:val="0"/>
+          <w:numId w:val="27"/>
+        </w:numPr>
+      </w:pPr>
+      <w:r>
+        <w:rPr>
+          <w:b/>
+        </w:rPr>
+        <w:t>T.</w:t>
+      </w:r>
+      <w:r>
+        <w:rPr>
+          <w:b/>
+        </w:rPr>
+        <w:t>G</w:t>
+      </w:r>
+      <w:r>
+        <w:rPr>
+          <w:b/>
+        </w:rPr>
+        <w:t>O</w:t>
+      </w:r>
+      <w:r>
+        <w:t xml:space="preserve"> (“goal1”) </w:t>
+      </w:r>
+    </w:p>
+    <w:p>
+      <w:pPr>
+        <w:pStyle w:val="Text"/>
+        <w:numPr>
+          <w:ilvl w:val="1"/>
+          <w:numId w:val="27"/>
+        </w:numPr>
+      </w:pPr>
+      <w:r>
+        <w:t xml:space="preserve"> specifies that “goal1” is traceable</w:t>
+      </w:r>
+    </w:p>
+    <w:p>
+      <w:pPr>
+        <w:pStyle w:val="Text"/>
+        <w:numPr>
+          <w:ilvl w:val="0"/>
+          <w:numId w:val="27"/>
+        </w:numPr>
+      </w:pPr>
+      <w:r>
+        <w:t xml:space="preserve"> </w:t>
+      </w:r>
+      <w:r>
+        <w:rPr>
+          <w:b/>
+        </w:rPr>
+        <w:t>T.R</w:t>
+      </w:r>
+      <w:r>
+        <w:rPr>
+          <w:b/>
+        </w:rPr>
+        <w:t>E</w:t>
+      </w:r>
+      <w:r>
+        <w:t xml:space="preserve"> (“req1”,2,10) </w:t>
+      </w:r>
+    </w:p>
+    <w:p>
+      <w:pPr>
+        <w:pStyle w:val="Text"/>
+        <w:numPr>
+          <w:ilvl w:val="1"/>
+          <w:numId w:val="27"/>
+        </w:numPr>
+      </w:pPr>
+      <w:r>
+        <w:t xml:space="preserve"> specifies that from line 2 to line 10 of requirement “req1” is co</w:t>
+      </w:r>
+      <w:r>
+        <w:t>n</w:t>
+      </w:r>
+      <w:r>
+        <w:t>sidered a traceable</w:t>
+      </w:r>
+    </w:p>
+    <w:p>
+      <w:pPr>
+        <w:pStyle w:val="Text"/>
+        <w:numPr>
+          <w:ilvl w:val="0"/>
+          <w:numId w:val="27"/>
+        </w:numPr>
+      </w:pPr>
+      <w:r>
+        <w:rPr>
+          <w:b/>
+        </w:rPr>
+        <w:t>T.</w:t>
+      </w:r>
+      <w:r>
+        <w:rPr>
+          <w:b/>
+        </w:rPr>
+        <w:t>D</w:t>
+      </w:r>
+      <w:r>
+        <w:rPr>
+          <w:b/>
+        </w:rPr>
+        <w:t xml:space="preserve">S </w:t>
+      </w:r>
+      <w:r>
+        <w:t>(“Strategy Pattern”) = specifies that the Strategy Pattern diagram is a traceable</w:t>
+      </w:r>
+    </w:p>
+    <w:p>
+      <w:pPr>
+        <w:pStyle w:val="Text"/>
+        <w:numPr>
+          <w:ilvl w:val="0"/>
+          <w:numId w:val="27"/>
+        </w:numPr>
+      </w:pPr>
+      <w:r>
+        <w:rPr>
+          <w:b/>
+        </w:rPr>
+        <w:t>T.</w:t>
+      </w:r>
+      <w:r>
+        <w:rPr>
+          <w:b/>
+        </w:rPr>
+        <w:t>CD</w:t>
+      </w:r>
+      <w:r>
+        <w:t xml:space="preserve"> (“class Validator”) = specifies that the piece of code named “class Validator” is a traceable</w:t>
+      </w:r>
+    </w:p>
+    <w:p>
+      <w:pPr>
+        <w:pStyle w:val="Text"/>
+        <w:ind w:left="922" w:firstLine="0"/>
+      </w:pPr>
+    </w:p>
+    <w:p>
+      <w:pPr>
+        <w:pStyle w:val="Text"/>
+      </w:pPr>
+      <w:r>
+        <w:rPr>
+          <w:b/>
+        </w:rPr>
+        <w:t xml:space="preserve">Make Dependency = </w:t>
+      </w:r>
+      <w:r>
+        <w:rPr>
+          <w:b/>
+        </w:rPr>
+        <w:t>MD (T, T)</w:t>
+      </w:r>
+      <w:r>
+        <w:t xml:space="preserve"> </w:t>
+      </w:r>
+    </w:p>
+    <w:p>
+      <w:pPr>
+        <w:pStyle w:val="Text"/>
+        <w:numPr>
+          <w:ilvl w:val="0"/>
+          <w:numId w:val="27"/>
+        </w:numPr>
+      </w:pPr>
+      <w:r>
+        <w:t xml:space="preserve">MD (T.DS(“Strategy Pattern”, T.CD(“class Validator”), 1 ) </w:t>
+      </w:r>
+    </w:p>
+    <w:p>
+      <w:pPr>
+        <w:pStyle w:val="Text"/>
+        <w:numPr>
+          <w:ilvl w:val="0"/>
+          <w:numId w:val="27"/>
+        </w:numPr>
+      </w:pPr>
+      <w:r>
+        <w:t>Creates a dependency with value 1 between a design traceable and a code traceable. If we put value zero, we would turn off the dependency</w:t>
+      </w:r>
+    </w:p>
+    <w:p>
+      <w:pPr>
+        <w:pStyle w:val="Text"/>
+        <w:ind w:left="922" w:firstLine="0"/>
+      </w:pPr>
+    </w:p>
+    <w:p>
+      <w:pPr>
+        <w:pStyle w:val="heading2"/>
+        <w:pPrChange w:id="59" w:author="Birgit Penzenstadler" w:date="2013-09-18T09:44:00Z">
+          <w:pPr>
+            <w:pStyle w:val="Heading20"/>
+            <w:keepLines w:val="0"/>
+            <w:numPr>
+              <w:ilvl w:val="1"/>
+              <w:numId w:val="21"/>
+            </w:numPr>
+            <w:suppressAutoHyphens w:val="0"/>
+            <w:spacing w:before="120" w:after="60"/>
+            <w:ind w:left="144" w:firstLine="0"/>
+          </w:pPr>
+        </w:pPrChange>
+      </w:pPr>
+      <w:r>
+        <w:t>Specifying a Traceability</w:t>
+      </w:r>
+    </w:p>
+    <w:p>
+      <w:pPr>
+        <w:pStyle w:val="Heading3"/>
+        <w:keepNext/>
+        <w:numPr>
+          <w:ilvl w:val="2"/>
+          <w:numId w:val="21"/>
+        </w:numPr>
+        <w:spacing w:before="0"/>
+        <w:ind w:left="288"/>
+      </w:pPr>
+      <w:r>
+        <w:t>Coarse Grain</w:t>
+      </w:r>
+    </w:p>
+    <w:p>
+      <w:pPr>
+        <w:ind w:left="606"/>
+      </w:pPr>
+      <w:r>
+        <w:t>A = {File A, File B}</w:t>
+      </w:r>
+    </w:p>
+    <w:p>
+      <w:pPr>
+        <w:ind w:left="606"/>
+      </w:pPr>
+      <w:r>
+        <w:t>T.GO = A [1]</w:t>
+      </w:r>
+    </w:p>
+    <w:p>
+      <w:pPr>
+        <w:ind w:left="606"/>
+      </w:pPr>
+      <w:r>
+        <w:t>T.GO (“g1”) = “Enable interconnectivity”</w:t>
+      </w:r>
+    </w:p>
+    <w:p>
+      <w:pPr>
+        <w:ind w:left="606"/>
+      </w:pPr>
+      <w:r>
+        <w:t>T.RE = A [2]</w:t>
+      </w:r>
+    </w:p>
+    <w:p>
+      <w:pPr>
+        <w:ind w:left="606"/>
+      </w:pPr>
+      <w:r>
+        <w:t>A.RE (“rq1”) = “Manage sessions”</w:t>
+      </w:r>
+    </w:p>
+    <w:p>
+      <w:pPr>
+        <w:ind w:left="606"/>
+      </w:pPr>
+      <w:r>
+        <w:t>MD (</w:t>
+      </w:r>
+      <w:proofErr w:type="gramStart"/>
+      <w:r>
+        <w:t>AR(</w:t>
+      </w:r>
+      <w:proofErr w:type="gramEnd"/>
+      <w:r>
+        <w:t>“rq1”), AG(“g1”),3)</w:t>
+      </w:r>
+    </w:p>
+    <w:p>
+      <w:pPr>
+        <w:ind w:left="606"/>
+      </w:pPr>
+    </w:p>
+    <w:p>
+      <w:pPr>
+        <w:pStyle w:val="Heading3"/>
+        <w:keepNext/>
+        <w:numPr>
+          <w:ilvl w:val="2"/>
+          <w:numId w:val="21"/>
+        </w:numPr>
+        <w:spacing w:before="0"/>
+        <w:ind w:left="288"/>
+      </w:pPr>
+      <w:r>
+        <w:t>Fine Grain</w:t>
+      </w:r>
+    </w:p>
+    <w:p>
+      <w:pPr>
+        <w:ind w:left="404" w:firstLine="202"/>
+      </w:pPr>
+      <w:r>
+        <w:t xml:space="preserve">MD </w:t>
+      </w:r>
+      <w:proofErr w:type="gramStart"/>
+      <w:r>
+        <w:t>( T.AR</w:t>
+      </w:r>
+      <w:proofErr w:type="gramEnd"/>
+      <w:r>
+        <w:t>(“rq1”,”alte</w:t>
+      </w:r>
+      <w:r>
+        <w:t>rnative condition”), T.AG(“g1”),1</w:t>
+      </w:r>
+      <w:r>
+        <w:t>)</w:t>
+      </w:r>
+    </w:p>
+    <w:p>
+      <w:pPr>
+        <w:pStyle w:val="heading1"/>
+        <w:rPr>
+          <w:lang w:eastAsia="zh-CN"/>
+        </w:rPr>
+        <w:pPrChange w:id="60" w:author="Birgit Penzenstadler" w:date="2013-09-18T09:44:00Z">
+          <w:pPr>
+            <w:pStyle w:val="Heading10"/>
+            <w:keepLines w:val="0"/>
+            <w:numPr>
+              <w:numId w:val="21"/>
+            </w:numPr>
+            <w:suppressAutoHyphens w:val="0"/>
+            <w:spacing w:before="240" w:after="80" w:line="240" w:lineRule="auto"/>
+            <w:ind w:left="0" w:firstLine="0"/>
+            <w:jc w:val="center"/>
+          </w:pPr>
+        </w:pPrChange>
+      </w:pPr>
+      <w:commentRangeStart w:id="61"/>
+      <w:r>
+        <w:t xml:space="preserve">Sample </w:t>
+      </w:r>
+      <w:commentRangeEnd w:id="61"/>
+      <w:r>
+        <w:rPr>
+          <w:rStyle w:val="CommentReference"/>
+          <w:b w:val="0"/>
+          <w:bCs w:val="0"/>
+        </w:rPr>
+        <w:commentReference w:id="61"/>
+      </w:r>
+      <w:r>
+        <w:t>Results of Applying Traceability</w:t>
+      </w:r>
+    </w:p>
+    <w:p>
+      <w:pPr>
+        <w:ind w:firstLine="202"/>
+        <w:jc w:val="both"/>
+        <w:rPr>
+          <w:lang w:eastAsia="zh-CN"/>
+        </w:rPr>
+      </w:pPr>
+      <w:r>
+        <w:rPr>
+          <w:lang w:eastAsia="zh-CN"/>
+        </w:rPr>
+        <w:t>Formalized traceability models serve as a search space in our proposed work. After importing the dependencies to the DSM, we traverse them to automatically ge</w:t>
+      </w:r>
+      <w:r>
+        <w:rPr>
+          <w:lang w:eastAsia="zh-CN"/>
+        </w:rPr>
+        <w:t>n</w:t>
+      </w:r>
+      <w:r>
+        <w:rPr>
+          <w:lang w:eastAsia="zh-CN"/>
+        </w:rPr>
+        <w:t>erate sequences of tests and bugs to be fixed. Here follows three examples of s</w:t>
+      </w:r>
+      <w:r>
+        <w:rPr>
+          <w:lang w:eastAsia="zh-CN"/>
+        </w:rPr>
+        <w:t>e</w:t>
+      </w:r>
+      <w:r>
+        <w:rPr>
+          <w:lang w:eastAsia="zh-CN"/>
+        </w:rPr>
+        <w:t xml:space="preserve">quence generation for different criteria. </w:t>
+      </w:r>
+      <w:r>
+        <w:rPr>
+          <w:lang w:eastAsia="zh-CN"/>
+        </w:rPr>
+        <w:t>By</w:t>
+      </w:r>
+      <w:r>
+        <w:rPr>
+          <w:lang w:eastAsia="zh-CN"/>
+        </w:rPr>
+        <w:t xml:space="preserve"> </w:t>
+      </w:r>
+      <w:r>
+        <w:rPr>
+          <w:lang w:eastAsia="zh-CN"/>
+        </w:rPr>
+        <w:t>requirement we mean functionalities vis</w:t>
+      </w:r>
+      <w:r>
+        <w:rPr>
+          <w:lang w:eastAsia="zh-CN"/>
+        </w:rPr>
+        <w:t>i</w:t>
+      </w:r>
+      <w:r>
+        <w:rPr>
+          <w:lang w:eastAsia="zh-CN"/>
+        </w:rPr>
+        <w:t>ble to the final user.</w:t>
+      </w:r>
+    </w:p>
+    <w:p>
+      <w:pPr>
+        <w:ind w:firstLine="202"/>
+        <w:jc w:val="both"/>
+        <w:rPr>
+          <w:lang w:eastAsia="zh-CN"/>
+        </w:rPr>
+      </w:pPr>
+    </w:p>
+    <w:p>
+      <w:pPr>
+        <w:pStyle w:val="heading2"/>
+        <w:pPrChange w:id="62" w:author="Birgit Penzenstadler" w:date="2013-09-18T09:44:00Z">
+          <w:pPr>
+            <w:pStyle w:val="Heading20"/>
+            <w:keepLines w:val="0"/>
+            <w:numPr>
+              <w:ilvl w:val="1"/>
+              <w:numId w:val="21"/>
+            </w:numPr>
+            <w:suppressAutoHyphens w:val="0"/>
+            <w:spacing w:before="120" w:after="60"/>
+            <w:ind w:left="144" w:firstLine="0"/>
+          </w:pPr>
+        </w:pPrChange>
+      </w:pPr>
       <w:r>
         <w:t>User Satisfaction Criterio</w:t>
       </w:r>
       <w:r>
         <w:t>n</w:t>
       </w:r>
+      <w:bookmarkStart w:id="63" w:name="_GoBack"/>
+      <w:bookmarkEnd w:id="63"/>
     </w:p>
     <w:p>
       <w:pPr>
@@ -5530,7 +5593,7 @@
         </w:rPr>
         <w:t xml:space="preserve">he </w:t>
       </w:r>
-      <w:commentRangeStart w:id="58"/>
+      <w:commentRangeStart w:id="64"/>
       <w:r>
         <w:rPr>
           <w:b/>
@@ -5545,12 +5608,12 @@
         </w:rPr>
         <w:t>requirements</w:t>
       </w:r>
-      <w:commentRangeEnd w:id="58"/>
+      <w:commentRangeEnd w:id="64"/>
       <w:r>
         <w:rPr>
           <w:rStyle w:val="CommentReference"/>
         </w:rPr>
-        <w:commentReference w:id="58"/>
+        <w:commentReference w:id="64"/>
       </w:r>
     </w:p>
     <w:p>
@@ -5680,7 +5743,7 @@
         <w:rPr>
           <w:lang w:eastAsia="zh-CN"/>
         </w:rPr>
-        <w:pPrChange w:id="59" w:author="Birgit Penzenstadler" w:date="2013-09-18T09:44:00Z">
+        <w:pPrChange w:id="65" w:author="Birgit Penzenstadler" w:date="2013-09-18T09:44:00Z">
           <w:pPr>
             <w:pStyle w:val="Heading20"/>
             <w:keepLines w:val="0"/>
@@ -5904,7 +5967,7 @@
         <w:rPr>
           <w:lang w:eastAsia="zh-CN"/>
         </w:rPr>
-        <w:pPrChange w:id="60" w:author="Birgit Penzenstadler" w:date="2013-09-18T09:44:00Z">
+        <w:pPrChange w:id="66" w:author="Birgit Penzenstadler" w:date="2013-09-18T09:44:00Z">
           <w:pPr>
             <w:pStyle w:val="Heading20"/>
             <w:keepLines w:val="0"/>
@@ -5921,16 +5984,8 @@
       <w:r>
         <w:t xml:space="preserve">Minimize </w:t>
       </w:r>
-      <w:commentRangeStart w:id="61"/>
-      <w:r>
-        <w:t>Concurrency</w:t>
-      </w:r>
-      <w:commentRangeEnd w:id="61"/>
-      <w:r>
-        <w:rPr>
-          <w:rStyle w:val="CommentReference"/>
-        </w:rPr>
-        <w:commentReference w:id="61"/>
+      <w:r>
+        <w:t>Parallelism</w:t>
       </w:r>
     </w:p>
     <w:p>
@@ -6203,13 +6258,13 @@
         <w:rPr>
           <w:lang w:eastAsia="zh-CN"/>
         </w:rPr>
-        <w:pPrChange w:id="62" w:author="Birgit Penzenstadler" w:date="2013-09-18T09:45:00Z">
+        <w:pPrChange w:id="67" w:author="Birgit Penzenstadler" w:date="2013-09-18T09:45:00Z">
           <w:pPr>
             <w:jc w:val="center"/>
           </w:pPr>
         </w:pPrChange>
       </w:pPr>
-      <w:ins w:id="63" w:author="Birgit Penzenstadler" w:date="2013-09-18T09:45:00Z">
+      <w:ins w:id="68" w:author="Birgit Penzenstadler" w:date="2013-09-18T09:45:00Z">
         <w:r>
           <w:rPr>
             <w:b/>
@@ -6235,7 +6290,7 @@
         </w:rPr>
         <w:fldChar w:fldCharType="separate"/>
       </w:r>
-      <w:ins w:id="64" w:author="Birgit Penzenstadler" w:date="2013-09-18T09:45:00Z">
+      <w:ins w:id="69" w:author="Birgit Penzenstadler" w:date="2013-09-18T09:45:00Z">
         <w:r>
           <w:rPr>
             <w:b/>
@@ -6251,7 +6306,7 @@
         </w:r>
         <w:r>
           <w:rPr>
-            <w:rPrChange w:id="65" w:author="Birgit Penzenstadler" w:date="2013-09-18T09:45:00Z">
+            <w:rPrChange w:id="70" w:author="Birgit Penzenstadler" w:date="2013-09-18T09:45:00Z">
               <w:rPr>
                 <w:b/>
               </w:rPr>
@@ -6263,10 +6318,10 @@
           <w:t xml:space="preserve"> </w:t>
         </w:r>
       </w:ins>
-      <w:del w:id="66" w:author="Birgit Penzenstadler" w:date="2013-09-18T09:45:00Z">
+      <w:del w:id="71" w:author="Birgit Penzenstadler" w:date="2013-09-18T09:45:00Z">
         <w:r>
           <w:rPr>
-            <w:rPrChange w:id="67" w:author="Birgit Penzenstadler" w:date="2013-09-18T09:45:00Z">
+            <w:rPrChange w:id="72" w:author="Birgit Penzenstadler" w:date="2013-09-18T09:45:00Z">
               <w:rPr>
                 <w:lang w:eastAsia="zh-CN"/>
               </w:rPr>
@@ -6277,7 +6332,7 @@
       </w:del>
       <w:r>
         <w:rPr>
-          <w:rPrChange w:id="68" w:author="Birgit Penzenstadler" w:date="2013-09-18T09:45:00Z">
+          <w:rPrChange w:id="73" w:author="Birgit Penzenstadler" w:date="2013-09-18T09:45:00Z">
             <w:rPr>
               <w:lang w:eastAsia="zh-CN"/>
             </w:rPr>
@@ -6310,7 +6365,7 @@
     <w:p>
       <w:pPr>
         <w:pStyle w:val="heading1"/>
-        <w:pPrChange w:id="69" w:author="Birgit Penzenstadler" w:date="2013-09-18T09:45:00Z">
+        <w:pPrChange w:id="74" w:author="Birgit Penzenstadler" w:date="2013-09-18T09:45:00Z">
           <w:pPr>
             <w:pStyle w:val="Heading10"/>
             <w:keepLines w:val="0"/>
@@ -6324,184 +6379,172 @@
           </w:pPr>
         </w:pPrChange>
       </w:pPr>
-      <w:commentRangeStart w:id="70"/>
-      <w:r>
-        <w:t xml:space="preserve">Conclusion </w:t>
-      </w:r>
-      <w:commentRangeEnd w:id="70"/>
+      <w:r>
+        <w:t>Conclusion and Future Work</w:t>
+      </w:r>
+    </w:p>
+    <w:p>
+      <w:pPr>
+        <w:pStyle w:val="Text"/>
+      </w:pPr>
+      <w:r>
+        <w:t>The traceability model for system stabilization is a novel use for an old requir</w:t>
+      </w:r>
+      <w:r>
+        <w:t>e</w:t>
+      </w:r>
+      <w:r>
+        <w:t xml:space="preserve">ments engineering method. Our </w:t>
+      </w:r>
+      <w:commentRangeStart w:id="75"/>
+      <w:r>
+        <w:t xml:space="preserve">approach </w:t>
+      </w:r>
+      <w:commentRangeEnd w:id="75"/>
       <w:r>
         <w:rPr>
           <w:rStyle w:val="CommentReference"/>
-          <w:b w:val="0"/>
-        </w:rPr>
-        <w:commentReference w:id="70"/>
-      </w:r>
-      <w:r>
-        <w:t>and Future Work</w:t>
+        </w:rPr>
+        <w:commentReference w:id="75"/>
+      </w:r>
+      <w:r>
+        <w:t>provides a more integrated context for its adoption. The positive outcome is to have traceability repositioned as an aid to dec</w:t>
+      </w:r>
+      <w:r>
+        <w:t>i</w:t>
+      </w:r>
+      <w:r>
+        <w:t>sion making. Hence, it puts teams in a position to effectively collaborate by discus</w:t>
+      </w:r>
+      <w:r>
+        <w:t>s</w:t>
+      </w:r>
+      <w:r>
+        <w:t xml:space="preserve">ing how to maintain and consume the traceability data. Meanwhile, traceability in the current industry format is mostly aimed for individual use. The </w:t>
+      </w:r>
+      <w:commentRangeStart w:id="76"/>
+      <w:r>
+        <w:t xml:space="preserve">negative outcome </w:t>
+      </w:r>
+      <w:commentRangeEnd w:id="76"/>
+      <w:r>
+        <w:rPr>
+          <w:rStyle w:val="CommentReference"/>
+        </w:rPr>
+        <w:commentReference w:id="76"/>
+      </w:r>
+      <w:r>
+        <w:t>of our research is that traceability still relies on the quality of the data produced during requirements engineering. We did not address this issue, although it is crucial to demonstrate the usefulness of the approach to system stabilization.</w:t>
       </w:r>
     </w:p>
     <w:p>
       <w:pPr>
         <w:pStyle w:val="Text"/>
       </w:pPr>
-      <w:r>
-        <w:t>The traceability model for system stabilization is a novel use for an old requir</w:t>
-      </w:r>
-      <w:r>
-        <w:t>e</w:t>
-      </w:r>
-      <w:r>
-        <w:t xml:space="preserve">ments engineering method. Our </w:t>
-      </w:r>
-      <w:commentRangeStart w:id="71"/>
-      <w:r>
-        <w:t xml:space="preserve">approach </w:t>
-      </w:r>
-      <w:commentRangeEnd w:id="71"/>
+    </w:p>
+    <w:p>
+      <w:pPr>
+        <w:pStyle w:val="Text"/>
+      </w:pPr>
+      <w:r>
+        <w:t>The future work is threefold. First</w:t>
+      </w:r>
+      <w:r>
+        <w:rPr>
+          <w:rFonts w:hint="eastAsia"/>
+          <w:lang w:eastAsia="zh-CN"/>
+        </w:rPr>
+        <w:t>,</w:t>
+      </w:r>
+      <w:r>
+        <w:t xml:space="preserve"> set and run experiments to investigate the effect of granularity on the precision and accuracy of the sequencing criteria. Second, e</w:t>
+      </w:r>
+      <w:r>
+        <w:t>x</w:t>
+      </w:r>
+      <w:r>
+        <w:t xml:space="preserve">tend </w:t>
+      </w:r>
+      <w:proofErr w:type="spellStart"/>
+      <w:r>
+        <w:t>PorchLight</w:t>
+      </w:r>
+      <w:proofErr w:type="spellEnd"/>
+      <w:r>
+        <w:t xml:space="preserve"> tool [3] to enable the use of the suggested sequences during bug tr</w:t>
+      </w:r>
+      <w:r>
+        <w:t>i</w:t>
+      </w:r>
+      <w:r>
+        <w:t>age meetings. With the tool we will be able to investigate how human factors related to motivation and intuition play a role in the decision making process. We expect that the optimality provided by the sequences would improve the quality of traceability. We also look forward to see the emergence of new criteria as a result of combinations and compromises made by a team. Third, we also plan to investigate more complex forms of dependencies (typed and multi-dimensional) and see their expressiveness to represent the reality of agile or crowd development scenarios.</w:t>
+      </w:r>
+    </w:p>
+    <w:p>
+      <w:pPr>
+        <w:pStyle w:val="Text"/>
+        <w:rPr>
+          <w:color w:val="FF0000"/>
+        </w:rPr>
+      </w:pPr>
+      <w:proofErr w:type="gramStart"/>
+      <w:r>
+        <w:t>.</w:t>
+      </w:r>
+      <w:commentRangeStart w:id="77"/>
+      <w:r>
+        <w:rPr>
+          <w:color w:val="FF0000"/>
+        </w:rPr>
+        <w:t>Read Anita’s work.</w:t>
+      </w:r>
+      <w:proofErr w:type="gramEnd"/>
+    </w:p>
+    <w:p>
+      <w:pPr>
+        <w:pStyle w:val="Text"/>
+        <w:rPr>
+          <w:color w:val="FF0000"/>
+        </w:rPr>
+      </w:pPr>
+      <w:r>
+        <w:rPr>
+          <w:color w:val="FF0000"/>
+        </w:rPr>
+        <w:t>Need to elaborate a scenario</w:t>
+      </w:r>
+    </w:p>
+    <w:p>
+      <w:pPr>
+        <w:pStyle w:val="Text"/>
+        <w:rPr>
+          <w:color w:val="FF0000"/>
+        </w:rPr>
+      </w:pPr>
+      <w:r>
+        <w:rPr>
+          <w:color w:val="FF0000"/>
+        </w:rPr>
+        <w:t>Better define stabilization and how to prove your hypothesis of optimization.</w:t>
+      </w:r>
+      <w:commentRangeEnd w:id="77"/>
       <w:r>
         <w:rPr>
           <w:rStyle w:val="CommentReference"/>
         </w:rPr>
-        <w:commentReference w:id="71"/>
-      </w:r>
-      <w:r>
-        <w:t>provides a more integrated context for its adoption. The positive outcome is to have traceability repositioned as an aid to dec</w:t>
-      </w:r>
-      <w:r>
-        <w:t>i</w:t>
-      </w:r>
-      <w:r>
-        <w:t>sion making. Hence, it puts teams in a position to effectively collaborate by discus</w:t>
-      </w:r>
-      <w:r>
-        <w:t>s</w:t>
-      </w:r>
-      <w:r>
-        <w:t xml:space="preserve">ing how to maintain and consume the traceability data. Meanwhile, traceability in the current industry format is mostly aimed for individual use. The </w:t>
-      </w:r>
-      <w:commentRangeStart w:id="72"/>
-      <w:r>
-        <w:t xml:space="preserve">negative outcome </w:t>
-      </w:r>
-      <w:commentRangeEnd w:id="72"/>
-      <w:r>
-        <w:rPr>
-          <w:rStyle w:val="CommentReference"/>
-        </w:rPr>
-        <w:commentReference w:id="72"/>
-      </w:r>
-      <w:r>
-        <w:t>of our research is that traceability still relies on the quality of the data produced during requirements engineering. We did not address this issue, although it is crucial to demonstrate the usefulness of the approach to system stabilization.</w:t>
-      </w:r>
-    </w:p>
-    <w:p>
-      <w:pPr>
-        <w:pStyle w:val="Text"/>
-      </w:pPr>
-    </w:p>
-    <w:p>
-      <w:pPr>
-        <w:pStyle w:val="Text"/>
-      </w:pPr>
-      <w:r>
-        <w:t>The future work is threefold. First</w:t>
-      </w:r>
-      <w:r>
-        <w:rPr>
-          <w:rFonts w:hint="eastAsia"/>
-          <w:lang w:eastAsia="zh-CN"/>
-        </w:rPr>
-        <w:t>,</w:t>
-      </w:r>
-      <w:r>
-        <w:t xml:space="preserve"> set and run experiments to investigate the effect of granularity on the precision and accuracy of the sequencing criteria. Second, e</w:t>
-      </w:r>
-      <w:r>
-        <w:t>x</w:t>
-      </w:r>
-      <w:r>
-        <w:t xml:space="preserve">tend </w:t>
-      </w:r>
-      <w:proofErr w:type="spellStart"/>
-      <w:r>
-        <w:t>PorchLight</w:t>
-      </w:r>
-      <w:proofErr w:type="spellEnd"/>
-      <w:r>
-        <w:t xml:space="preserve"> tool [3] to enable the use of the suggested sequences during bug tr</w:t>
-      </w:r>
-      <w:r>
-        <w:t>i</w:t>
-      </w:r>
-      <w:r>
-        <w:t>age meetings. With the tool we will be able to investigate how human factors related to motivation and intuition play a role in the decision making process. We expect that the optimality provided by the sequences would improve the quality of traceability. We also look forward to see the emergence of new criteria as a result of combinations and compromises made by a team. Third, we also plan to investigate more complex forms of dependencies (typed and multi-dimensional) and see their expressiveness to represent the reality of agile or crowd development scenarios.</w:t>
-      </w:r>
-    </w:p>
-    <w:p>
-      <w:pPr>
-        <w:pStyle w:val="Text"/>
-        <w:rPr>
-          <w:color w:val="FF0000"/>
-        </w:rPr>
-      </w:pPr>
-      <w:proofErr w:type="gramStart"/>
-      <w:r>
-        <w:t>.</w:t>
-      </w:r>
-      <w:commentRangeStart w:id="73"/>
-      <w:r>
-        <w:rPr>
-          <w:color w:val="FF0000"/>
-        </w:rPr>
-        <w:t>Read Anita’s work.</w:t>
-      </w:r>
-      <w:proofErr w:type="gramEnd"/>
-    </w:p>
-    <w:p>
-      <w:pPr>
-        <w:pStyle w:val="Text"/>
-        <w:rPr>
-          <w:color w:val="FF0000"/>
-        </w:rPr>
-      </w:pPr>
-      <w:r>
-        <w:rPr>
-          <w:color w:val="FF0000"/>
-        </w:rPr>
-        <w:t>Need to elaborate a scenario</w:t>
-      </w:r>
-    </w:p>
-    <w:p>
-      <w:pPr>
-        <w:pStyle w:val="Text"/>
-        <w:rPr>
-          <w:color w:val="FF0000"/>
-        </w:rPr>
-      </w:pPr>
-      <w:r>
-        <w:rPr>
-          <w:color w:val="FF0000"/>
-        </w:rPr>
-        <w:t>Better define stabilization and how to prove your hypothesis of optimization.</w:t>
-      </w:r>
-      <w:commentRangeEnd w:id="73"/>
-      <w:r>
-        <w:rPr>
-          <w:rStyle w:val="CommentReference"/>
-        </w:rPr>
-        <w:commentReference w:id="73"/>
+        <w:commentReference w:id="77"/>
       </w:r>
     </w:p>
     <w:p>
       <w:pPr>
         <w:pStyle w:val="ReferenceHead"/>
       </w:pPr>
-      <w:commentRangeStart w:id="74"/>
+      <w:commentRangeStart w:id="78"/>
       <w:r>
         <w:lastRenderedPageBreak/>
         <w:t>References</w:t>
       </w:r>
-      <w:commentRangeEnd w:id="74"/>
+      <w:commentRangeEnd w:id="78"/>
       <w:r>
         <w:rPr>
           <w:rStyle w:val="CommentReference"/>
@@ -6509,7 +6552,7 @@
           <w:smallCaps w:val="0"/>
           <w:kern w:val="0"/>
         </w:rPr>
-        <w:commentReference w:id="74"/>
+        <w:commentReference w:id="78"/>
       </w:r>
     </w:p>
     <w:p>
@@ -7605,16 +7648,7 @@
           <w:i/>
           <w:iCs/>
         </w:rPr>
-        <w:t>Requiremen</w:t>
-      </w:r>
-      <w:bookmarkStart w:id="75" w:name="_GoBack"/>
-      <w:bookmarkEnd w:id="75"/>
-      <w:r>
-        <w:rPr>
-          <w:i/>
-          <w:iCs/>
-        </w:rPr>
-        <w:t xml:space="preserve">ts Engineering, </w:t>
+        <w:t xml:space="preserve">Requirements Engineering, </w:t>
       </w:r>
       <w:proofErr w:type="gramStart"/>
       <w:r>
@@ -9418,7 +9452,7 @@
               </wp:anchor>
             </w:drawing>
           </mc:Choice>
-          <mc:Fallback xmlns:mv="urn:schemas-microsoft-com:mac:vml" xmlns:mo="http://schemas.microsoft.com/office/mac/office/2008/main">
+          <mc:Fallback xmlns:mo="http://schemas.microsoft.com/office/mac/office/2008/main" xmlns:mv="urn:schemas-microsoft-com:mac:vml">
             <w:pict>
               <v:rect id="Rectangle 21" o:spid="_x0000_s1026" style="position:absolute;left:0;text-align:left;margin-left:0;margin-top:2.15pt;width:65pt;height:55.9pt;z-index:251659264;visibility:visible;mso-wrap-style:none;mso-width-percent:0;mso-height-percent:0;mso-wrap-distance-left:9pt;mso-wrap-distance-top:0;mso-wrap-distance-right:9pt;mso-wrap-distance-bottom:0;mso-position-horizontal:left;mso-position-horizontal-relative:text;mso-position-vertical:absolute;mso-position-vertical-relative:text;mso-width-percent:0;mso-height-percent:0;mso-width-relative:page;mso-height-relative:page;v-text-anchor:top" o:gfxdata="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" o:allowoverlap="f">
                 <v:textbox style="mso-fit-shape-to-text:t">
@@ -9512,7 +9546,21 @@
           <w:b w:val="0"/>
           <w:bCs/>
         </w:rPr>
-        <w:t>oping software for banking sector.</w:t>
+        <w:t xml:space="preserve">oping software for </w:t>
+      </w:r>
+      <w:r>
+        <w:rPr>
+          <w:b w:val="0"/>
+          <w:bCs/>
+        </w:rPr>
+        <w:t xml:space="preserve">the </w:t>
+      </w:r>
+      <w:r>
+        <w:rPr>
+          <w:b w:val="0"/>
+          <w:bCs/>
+        </w:rPr>
+        <w:t>banking sector.</w:t>
       </w:r>
     </w:p>
     <w:p>
@@ -9706,7 +9754,7 @@
       </w:r>
     </w:p>
   </w:comment>
-  <w:comment w:id="10" w:author="Birgit Penzenstadler" w:date="2013-09-18T11:26:00Z" w:initials="BP">
+  <w:comment w:id="15" w:author="Birgit Penzenstadler" w:date="2013-09-18T11:27:00Z" w:initials="BP">
     <w:p>
       <w:pPr>
         <w:pStyle w:val="CommentText"/>
@@ -9718,33 +9766,51 @@
         <w:annotationRef/>
       </w:r>
       <w:r>
-        <w:t>Which case study?</w:t>
-      </w:r>
-    </w:p>
+        <w:t>We should try to reformat these figures (3</w:t>
+      </w:r>
+      <w:proofErr w:type="gramStart"/>
+      <w:r>
+        <w:t>,4,5</w:t>
+      </w:r>
+      <w:proofErr w:type="gramEnd"/>
+      <w:r>
+        <w:t>) so there are two next to each other in the column, otherwise they eat up to much space.</w:t>
+      </w:r>
+    </w:p>
+  </w:comment>
+  <w:comment w:id="16" w:author="vv" w:date="2013-09-18T09:29:00Z" w:initials="v">
     <w:p>
       <w:pPr>
         <w:pStyle w:val="CommentText"/>
       </w:pPr>
       <w:r>
-        <w:t>I know I know, but if all of a sudden a headline appears that says “Results from the case study” that comes as a surprise.</w:t>
-      </w:r>
-    </w:p>
+        <w:rPr>
+          <w:rStyle w:val="CommentReference"/>
+        </w:rPr>
+        <w:annotationRef/>
+      </w:r>
+      <w:r>
+        <w:t>How?</w:t>
+      </w:r>
+    </w:p>
+  </w:comment>
+  <w:comment w:id="17" w:author="vv" w:date="2013-09-18T09:29:00Z" w:initials="v">
     <w:p>
       <w:pPr>
         <w:pStyle w:val="CommentText"/>
       </w:pPr>
       <w:r>
-        <w:t>Maybe call it “Results from State of the Pra</w:t>
-      </w:r>
-      <w:r>
-        <w:t>c</w:t>
-      </w:r>
-      <w:r>
-        <w:t>tice Survey” or something like that?</w:t>
+        <w:rPr>
+          <w:rStyle w:val="CommentReference"/>
+        </w:rPr>
+        <w:annotationRef/>
+      </w:r>
+      <w:r>
+        <w:t>What is optimal?</w:t>
       </w:r>
     </w:p>
   </w:comment>
-  <w:comment w:id="11" w:author="Birgit Penzenstadler" w:date="2013-09-18T11:27:00Z" w:initials="BP">
+  <w:comment w:id="18" w:author="vv" w:date="2013-09-18T09:29:00Z" w:initials="v">
     <w:p>
       <w:pPr>
         <w:pStyle w:val="CommentText"/>
@@ -9756,11 +9822,11 @@
         <w:annotationRef/>
       </w:r>
       <w:r>
-        <w:t>We should try to reformat these figures (3,4,5) so there are two next to each other in the column, otherwise they eat up to much space.</w:t>
+        <w:t>Too metaphorical. Need to set your 10 questions.</w:t>
       </w:r>
     </w:p>
   </w:comment>
-  <w:comment w:id="12" w:author="vv" w:date="2013-09-18T09:29:00Z" w:initials="v">
+  <w:comment w:id="19" w:author="Birgit Penzenstadler" w:date="2013-09-18T11:31:00Z" w:initials="BP">
     <w:p>
       <w:pPr>
         <w:pStyle w:val="CommentText"/>
@@ -9772,11 +9838,11 @@
         <w:annotationRef/>
       </w:r>
       <w:r>
-        <w:t>How?</w:t>
+        <w:t>I agree. Furthermore, this section appears a little lonely and so far the sections do not lead to one another. We need a continuous flow of the storyline. I would tend to combine sections 3 and 4.</w:t>
       </w:r>
     </w:p>
   </w:comment>
-  <w:comment w:id="13" w:author="vv" w:date="2013-09-18T09:29:00Z" w:initials="v">
+  <w:comment w:id="21" w:author="Birgit Penzenstadler" w:date="2013-09-18T11:29:00Z" w:initials="BP">
     <w:p>
       <w:pPr>
         <w:pStyle w:val="CommentText"/>
@@ -9788,87 +9854,7 @@
         <w:annotationRef/>
       </w:r>
       <w:r>
-        <w:t>What is optimal?</w:t>
-      </w:r>
-    </w:p>
-  </w:comment>
-  <w:comment w:id="14" w:author="vv" w:date="2013-09-18T09:29:00Z" w:initials="v">
-    <w:p>
-      <w:pPr>
-        <w:pStyle w:val="CommentText"/>
-      </w:pPr>
-      <w:r>
-        <w:rPr>
-          <w:rStyle w:val="CommentReference"/>
-        </w:rPr>
-        <w:annotationRef/>
-      </w:r>
-      <w:r>
-        <w:t>Too metaphorical. Need to set your 10 questions.</w:t>
-      </w:r>
-    </w:p>
-  </w:comment>
-  <w:comment w:id="15" w:author="Birgit Penzenstadler" w:date="2013-09-18T11:31:00Z" w:initials="BP">
-    <w:p>
-      <w:pPr>
-        <w:pStyle w:val="CommentText"/>
-      </w:pPr>
-      <w:r>
-        <w:rPr>
-          <w:rStyle w:val="CommentReference"/>
-        </w:rPr>
-        <w:annotationRef/>
-      </w:r>
-      <w:r>
-        <w:t>I agree. Furthermore, this section appears a little lonely and so far the sections do not lead to one another. We need a continuous flow of the storyline. I would tend to combine sections 3 and 4.</w:t>
-      </w:r>
-    </w:p>
-  </w:comment>
-  <w:comment w:id="17" w:author="Birgit Penzenstadler" w:date="2013-09-18T11:29:00Z" w:initials="BP">
-    <w:p>
-      <w:pPr>
-        <w:pStyle w:val="CommentText"/>
-      </w:pPr>
-      <w:r>
-        <w:rPr>
-          <w:rStyle w:val="CommentReference"/>
-        </w:rPr>
-        <w:annotationRef/>
-      </w:r>
-      <w:r>
         <w:t>Will probably have to shorten this survey to be able to remain within the page limit</w:t>
-      </w:r>
-    </w:p>
-  </w:comment>
-  <w:comment w:id="22" w:author="vv" w:date="2013-09-18T09:29:00Z" w:initials="v">
-    <w:p>
-      <w:pPr>
-        <w:pStyle w:val="CommentText"/>
-      </w:pPr>
-      <w:r>
-        <w:rPr>
-          <w:rStyle w:val="CommentReference"/>
-        </w:rPr>
-        <w:annotationRef/>
-      </w:r>
-      <w:r>
-        <w:t>Right</w:t>
-      </w:r>
-    </w:p>
-  </w:comment>
-  <w:comment w:id="25" w:author="vv" w:date="2013-09-18T09:29:00Z" w:initials="v">
-    <w:p>
-      <w:pPr>
-        <w:pStyle w:val="CommentText"/>
-      </w:pPr>
-      <w:r>
-        <w:rPr>
-          <w:rStyle w:val="CommentReference"/>
-        </w:rPr>
-        <w:annotationRef/>
-      </w:r>
-      <w:r>
-        <w:t>Too big assumption.</w:t>
       </w:r>
     </w:p>
   </w:comment>
@@ -9884,11 +9870,11 @@
         <w:annotationRef/>
       </w:r>
       <w:r>
-        <w:t>Missing a concrete scenario.</w:t>
+        <w:t>Right</w:t>
       </w:r>
     </w:p>
   </w:comment>
-  <w:comment w:id="28" w:author="Birgit Penzenstadler" w:date="2013-09-18T11:32:00Z" w:initials="BP">
+  <w:comment w:id="30" w:author="vv" w:date="2013-09-18T09:29:00Z" w:initials="v">
     <w:p>
       <w:pPr>
         <w:pStyle w:val="CommentText"/>
@@ -9900,29 +9886,7 @@
         <w:annotationRef/>
       </w:r>
       <w:r>
-        <w:t>This is stating your co</w:t>
-      </w:r>
-      <w:r>
-        <w:t>n</w:t>
-      </w:r>
-      <w:r>
-        <w:t>tribution. This is important, but seems rather late in the paper. I feel that there should be a paragraph on this in the intro.</w:t>
-      </w:r>
-    </w:p>
-  </w:comment>
-  <w:comment w:id="30" w:author="Birgit Penzenstadler" w:date="2013-09-18T11:35:00Z" w:initials="BP">
-    <w:p>
-      <w:pPr>
-        <w:pStyle w:val="CommentText"/>
-      </w:pPr>
-      <w:r>
-        <w:rPr>
-          <w:rStyle w:val="CommentReference"/>
-        </w:rPr>
-        <w:annotationRef/>
-      </w:r>
-      <w:r>
-        <w:t>Specify. Is it right to call it a “Traceability Model”. Furthermore, I would combine sections 5 and 6 and make 5.1 “The Goals and Requirements for the Traceability Model”</w:t>
+        <w:t>Too big assumption.</w:t>
       </w:r>
     </w:p>
   </w:comment>
@@ -9938,11 +9902,11 @@
         <w:annotationRef/>
       </w:r>
       <w:r>
-        <w:t>WHY?</w:t>
+        <w:t>Missing a concrete scenario.</w:t>
       </w:r>
     </w:p>
   </w:comment>
-  <w:comment w:id="33" w:author="Birgit Penzenstadler" w:date="2013-09-18T11:36:00Z" w:initials="BP">
+  <w:comment w:id="33" w:author="Birgit Penzenstadler" w:date="2013-09-18T11:32:00Z" w:initials="BP">
     <w:p>
       <w:pPr>
         <w:pStyle w:val="CommentText"/>
@@ -9954,23 +9918,17 @@
         <w:annotationRef/>
       </w:r>
       <w:r>
-        <w:t>The “WHY” is a good point. Where is the rationale for all these r</w:t>
-      </w:r>
-      <w:r>
-        <w:t>e</w:t>
-      </w:r>
-      <w:r>
-        <w:t>quirements? It should be stated briefly for each of them. We should discuss that. Maybe you can even only refer to the survey in the intr</w:t>
-      </w:r>
-      <w:r>
-        <w:t>o</w:t>
-      </w:r>
-      <w:r>
-        <w:t>ductory sentence of the section but there needs to be a “source“ for the elicited goals.</w:t>
+        <w:t>This is stating your co</w:t>
+      </w:r>
+      <w:r>
+        <w:t>n</w:t>
+      </w:r>
+      <w:r>
+        <w:t>tribution. This is important, but seems rather late in the paper. I feel that there should be a paragraph on this in the intro.</w:t>
       </w:r>
     </w:p>
   </w:comment>
-  <w:comment w:id="34" w:author="vv" w:date="2013-09-18T09:29:00Z" w:initials="v">
+  <w:comment w:id="35" w:author="Birgit Penzenstadler" w:date="2013-09-18T11:35:00Z" w:initials="BP">
     <w:p>
       <w:pPr>
         <w:pStyle w:val="CommentText"/>
@@ -9982,29 +9940,7 @@
         <w:annotationRef/>
       </w:r>
       <w:r>
-        <w:t>Why?</w:t>
-      </w:r>
-    </w:p>
-  </w:comment>
-  <w:comment w:id="36" w:author="Birgit Penzenstadler" w:date="2013-09-18T11:38:00Z" w:initials="BP">
-    <w:p>
-      <w:pPr>
-        <w:pStyle w:val="CommentText"/>
-      </w:pPr>
-      <w:r>
-        <w:rPr>
-          <w:rStyle w:val="CommentReference"/>
-        </w:rPr>
-        <w:annotationRef/>
-      </w:r>
-      <w:r>
-        <w:t>I see the general i</w:t>
-      </w:r>
-      <w:r>
-        <w:t>m</w:t>
-      </w:r>
-      <w:r>
-        <w:t>portance of this section, but maybe it can be shortened. I think that everybody can see that all of these limitations would take the work too far to be realistic.</w:t>
+        <w:t>Specify. Is it right to call it a “Traceability Model”. Furthermore, I would combine sections 5 and 6 and make 5.1 “The Goals and Requirements for the Traceability Model”</w:t>
       </w:r>
     </w:p>
   </w:comment>
@@ -10020,11 +9956,11 @@
         <w:annotationRef/>
       </w:r>
       <w:r>
-        <w:t>Why? This is not realistic.</w:t>
+        <w:t>WHY?</w:t>
       </w:r>
     </w:p>
   </w:comment>
-  <w:comment w:id="38" w:author="vv" w:date="2013-09-18T09:29:00Z" w:initials="v">
+  <w:comment w:id="38" w:author="Birgit Penzenstadler" w:date="2013-09-18T11:36:00Z" w:initials="BP">
     <w:p>
       <w:pPr>
         <w:pStyle w:val="CommentText"/>
@@ -10036,11 +9972,23 @@
         <w:annotationRef/>
       </w:r>
       <w:r>
-        <w:t>I didn’t understand it.</w:t>
+        <w:t>The “WHY” is a good point. Where is the rationale for all these r</w:t>
+      </w:r>
+      <w:r>
+        <w:t>e</w:t>
+      </w:r>
+      <w:r>
+        <w:t>quirements? It should be stated briefly for each of them. We should discuss that. Maybe you can even only refer to the survey in the intr</w:t>
+      </w:r>
+      <w:r>
+        <w:t>o</w:t>
+      </w:r>
+      <w:r>
+        <w:t>ductory sentence of the section but there needs to be a “source“ for the elicited goals.</w:t>
       </w:r>
     </w:p>
   </w:comment>
-  <w:comment w:id="40" w:author="Birgit Penzenstadler" w:date="2013-09-18T11:38:00Z" w:initials="BP">
+  <w:comment w:id="39" w:author="vv" w:date="2013-09-18T09:29:00Z" w:initials="v">
     <w:p>
       <w:pPr>
         <w:pStyle w:val="CommentText"/>
@@ -10052,7 +10000,29 @@
         <w:annotationRef/>
       </w:r>
       <w:r>
-        <w:t>As I said earlier, merge with Section 5</w:t>
+        <w:t>Why?</w:t>
+      </w:r>
+    </w:p>
+  </w:comment>
+  <w:comment w:id="41" w:author="Birgit Penzenstadler" w:date="2013-09-18T11:38:00Z" w:initials="BP">
+    <w:p>
+      <w:pPr>
+        <w:pStyle w:val="CommentText"/>
+      </w:pPr>
+      <w:r>
+        <w:rPr>
+          <w:rStyle w:val="CommentReference"/>
+        </w:rPr>
+        <w:annotationRef/>
+      </w:r>
+      <w:r>
+        <w:t>I see the general i</w:t>
+      </w:r>
+      <w:r>
+        <w:t>m</w:t>
+      </w:r>
+      <w:r>
+        <w:t>portance of this section, but maybe it can be shortened. I think that everybody can see that all of these limitations would take the work too far to be realistic.</w:t>
       </w:r>
     </w:p>
   </w:comment>
@@ -10068,11 +10038,59 @@
         <w:annotationRef/>
       </w:r>
       <w:r>
+        <w:t>Why? This is not realistic.</w:t>
+      </w:r>
+    </w:p>
+  </w:comment>
+  <w:comment w:id="43" w:author="vv" w:date="2013-09-18T09:29:00Z" w:initials="v">
+    <w:p>
+      <w:pPr>
+        <w:pStyle w:val="CommentText"/>
+      </w:pPr>
+      <w:r>
+        <w:rPr>
+          <w:rStyle w:val="CommentReference"/>
+        </w:rPr>
+        <w:annotationRef/>
+      </w:r>
+      <w:r>
+        <w:t>I didn’t understand it.</w:t>
+      </w:r>
+    </w:p>
+  </w:comment>
+  <w:comment w:id="45" w:author="Birgit Penzenstadler" w:date="2013-09-18T11:38:00Z" w:initials="BP">
+    <w:p>
+      <w:pPr>
+        <w:pStyle w:val="CommentText"/>
+      </w:pPr>
+      <w:r>
+        <w:rPr>
+          <w:rStyle w:val="CommentReference"/>
+        </w:rPr>
+        <w:annotationRef/>
+      </w:r>
+      <w:r>
+        <w:t>As I said earlier, merge with Section 5</w:t>
+      </w:r>
+    </w:p>
+  </w:comment>
+  <w:comment w:id="47" w:author="vv" w:date="2013-09-18T09:29:00Z" w:initials="v">
+    <w:p>
+      <w:pPr>
+        <w:pStyle w:val="CommentText"/>
+      </w:pPr>
+      <w:r>
+        <w:rPr>
+          <w:rStyle w:val="CommentReference"/>
+        </w:rPr>
+        <w:annotationRef/>
+      </w:r>
+      <w:r>
         <w:t>Is that feasible?</w:t>
       </w:r>
     </w:p>
   </w:comment>
-  <w:comment w:id="51" w:author="Birgit Penzenstadler" w:date="2013-09-18T11:39:00Z" w:initials="BP">
+  <w:comment w:id="56" w:author="Birgit Penzenstadler" w:date="2013-09-18T11:39:00Z" w:initials="BP">
     <w:p>
       <w:pPr>
         <w:pStyle w:val="CommentText"/>
@@ -10088,7 +10106,7 @@
       </w:r>
     </w:p>
   </w:comment>
-  <w:comment w:id="53" w:author="Birgit Penzenstadler" w:date="2013-09-18T09:47:00Z" w:initials="BP">
+  <w:comment w:id="58" w:author="Birgit Penzenstadler" w:date="2013-09-18T09:47:00Z" w:initials="BP">
     <w:p>
       <w:pPr>
         <w:pStyle w:val="CommentText"/>
@@ -10104,7 +10122,7 @@
       </w:r>
     </w:p>
   </w:comment>
-  <w:comment w:id="56" w:author="Birgit Penzenstadler" w:date="2013-09-18T11:41:00Z" w:initials="BP">
+  <w:comment w:id="61" w:author="Birgit Penzenstadler" w:date="2013-09-18T11:41:00Z" w:initials="BP">
     <w:p>
       <w:pPr>
         <w:pStyle w:val="CommentText"/>
@@ -10120,7 +10138,7 @@
       </w:r>
     </w:p>
   </w:comment>
-  <w:comment w:id="58" w:author="vv" w:date="2013-09-18T09:29:00Z" w:initials="v">
+  <w:comment w:id="64" w:author="vv" w:date="2013-09-18T09:29:00Z" w:initials="v">
     <w:p>
       <w:pPr>
         <w:pStyle w:val="CommentText"/>
@@ -10136,7 +10154,7 @@
       </w:r>
     </w:p>
   </w:comment>
-  <w:comment w:id="61" w:author="vv" w:date="2013-09-18T09:29:00Z" w:initials="v">
+  <w:comment w:id="75" w:author="Birgit Penzenstadler" w:date="2013-09-18T11:42:00Z" w:initials="BP">
     <w:p>
       <w:pPr>
         <w:pStyle w:val="CommentText"/>
@@ -10148,11 +10166,17 @@
         <w:annotationRef/>
       </w:r>
       <w:r>
-        <w:t>Parallelism</w:t>
+        <w:t>I would always have one sentence of summary in the conclusion. Many people get a quick overview of a paper by rea</w:t>
+      </w:r>
+      <w:r>
+        <w:t>d</w:t>
+      </w:r>
+      <w:r>
+        <w:t>ing title and abstract, skimming the intro, and reading the conclusion, so your conclusion needs to repeat contribution and impact and round off with future work.</w:t>
       </w:r>
     </w:p>
   </w:comment>
-  <w:comment w:id="70" w:author="vv" w:date="2013-09-18T09:29:00Z" w:initials="v">
+  <w:comment w:id="76" w:author="Birgit Penzenstadler" w:date="2013-09-18T11:43:00Z" w:initials="BP">
     <w:p>
       <w:pPr>
         <w:pStyle w:val="CommentText"/>
@@ -10163,9 +10187,18 @@
         </w:rPr>
         <w:annotationRef/>
       </w:r>
+      <w:r>
+        <w:t>Negative outcome = lim</w:t>
+      </w:r>
+      <w:r>
+        <w:t>i</w:t>
+      </w:r>
+      <w:r>
+        <w:t>tation?</w:t>
+      </w:r>
     </w:p>
   </w:comment>
-  <w:comment w:id="71" w:author="Birgit Penzenstadler" w:date="2013-09-18T11:42:00Z" w:initials="BP">
+  <w:comment w:id="77" w:author="Birgit Penzenstadler" w:date="2013-09-18T11:41:00Z" w:initials="BP">
     <w:p>
       <w:pPr>
         <w:pStyle w:val="CommentText"/>
@@ -10177,55 +10210,11 @@
         <w:annotationRef/>
       </w:r>
       <w:r>
-        <w:t>I would always have one sentence of summary in the conclusion. Many people get a quick overview of a paper by rea</w:t>
-      </w:r>
-      <w:r>
-        <w:t>d</w:t>
-      </w:r>
-      <w:r>
-        <w:t>ing title and abstract, skimming the intro, and reading the conclusion, so your conclusion needs to repeat contribution and impact and round off with future work.</w:t>
+        <w:t>I agree</w:t>
       </w:r>
     </w:p>
   </w:comment>
-  <w:comment w:id="72" w:author="Birgit Penzenstadler" w:date="2013-09-18T11:43:00Z" w:initials="BP">
-    <w:p>
-      <w:pPr>
-        <w:pStyle w:val="CommentText"/>
-      </w:pPr>
-      <w:r>
-        <w:rPr>
-          <w:rStyle w:val="CommentReference"/>
-        </w:rPr>
-        <w:annotationRef/>
-      </w:r>
-      <w:r>
-        <w:t>Negative outcome = lim</w:t>
-      </w:r>
-      <w:r>
-        <w:t>i</w:t>
-      </w:r>
-      <w:r>
-        <w:t>tation?</w:t>
-      </w:r>
-    </w:p>
-  </w:comment>
-  <w:comment w:id="73" w:author="Birgit Penzenstadler" w:date="2013-09-18T11:41:00Z" w:initials="BP">
-    <w:p>
-      <w:pPr>
-        <w:pStyle w:val="CommentText"/>
-      </w:pPr>
-      <w:r>
-        <w:rPr>
-          <w:rStyle w:val="CommentReference"/>
-        </w:rPr>
-        <w:annotationRef/>
-      </w:r>
-      <w:r>
-        <w:t>I agree</w:t>
-      </w:r>
-    </w:p>
-  </w:comment>
-  <w:comment w:id="74" w:author="Birgit Penzenstadler" w:date="2013-09-18T11:44:00Z" w:initials="BP">
+  <w:comment w:id="78" w:author="Birgit Penzenstadler" w:date="2013-09-18T11:44:00Z" w:initials="BP">
     <w:p>
       <w:pPr>
         <w:pStyle w:val="CommentText"/>
@@ -14689,11 +14678,11 @@
         </c:dLbls>
         <c:marker val="1"/>
         <c:smooth val="0"/>
-        <c:axId val="202782592"/>
-        <c:axId val="202809344"/>
+        <c:axId val="117312512"/>
+        <c:axId val="117367936"/>
       </c:lineChart>
       <c:dateAx>
-        <c:axId val="202782592"/>
+        <c:axId val="117312512"/>
         <c:scaling>
           <c:orientation val="minMax"/>
         </c:scaling>
@@ -14713,7 +14702,7 @@
             <a:endParaRPr lang="en-US"/>
           </a:p>
         </c:txPr>
-        <c:crossAx val="202809344"/>
+        <c:crossAx val="117367936"/>
         <c:crosses val="autoZero"/>
         <c:auto val="1"/>
         <c:lblOffset val="100"/>
@@ -14724,7 +14713,7 @@
         <c:minorTimeUnit val="days"/>
       </c:dateAx>
       <c:valAx>
-        <c:axId val="202809344"/>
+        <c:axId val="117367936"/>
         <c:scaling>
           <c:orientation val="minMax"/>
         </c:scaling>
@@ -14766,7 +14755,7 @@
             <a:endParaRPr lang="en-US"/>
           </a:p>
         </c:txPr>
-        <c:crossAx val="202782592"/>
+        <c:crossAx val="117312512"/>
         <c:crosses val="autoZero"/>
         <c:crossBetween val="between"/>
       </c:valAx>
@@ -17159,7 +17148,7 @@
 </file>
 
 <file path=customXml/itemProps1.xml><?xml version="1.0" encoding="utf-8"?>
-<ds:datastoreItem xmlns:ds="http://schemas.openxmlformats.org/officeDocument/2006/customXml" ds:itemID="{10BFE9D8-113F-4771-9CAC-7525707ACF78}">
+<ds:datastoreItem xmlns:ds="http://schemas.openxmlformats.org/officeDocument/2006/customXml" ds:itemID="{3EAF6F23-B26C-442F-8764-F15F4BC7377E}">
   <ds:schemaRefs>
     <ds:schemaRef ds:uri="http://schemas.openxmlformats.org/officeDocument/2006/bibliography"/>
   </ds:schemaRefs>

</xml_diff>

<commit_message>
Changes to the Plan and Comments on Papers
Renamed paper
Update plan
Update proposal
</commit_message>
<xml_diff>
--- a/Paper_TraceabilityBasedPrioritization/Writing/REFSQ-ModelBasedTraceabilityForSystemStabilization.docx
+++ b/Paper_TraceabilityBasedPrioritization/Writing/REFSQ-ModelBasedTraceabilityForSystemStabilization.docx
@@ -130,10 +130,24 @@
         <w:t xml:space="preserve"> </w:t>
       </w:r>
       <w:r>
-        <w:t>Traceability is commonly adopted as an aid to manage test cases in face of changing requirements</w:t>
-      </w:r>
-      <w:r>
-        <w:t xml:space="preserve">. </w:t>
+        <w:t>Software teams prioritize bugs by relying mostly on knowledge derived from code ownership.  As consequence a fragmented ind</w:t>
+      </w:r>
+      <w:r>
+        <w:t>i</w:t>
+      </w:r>
+      <w:r>
+        <w:t>vidual knowledge about the system becomes the dominant prioritization source</w:t>
+      </w:r>
+      <w:proofErr w:type="gramStart"/>
+      <w:r>
+        <w:t>.</w:t>
+      </w:r>
+      <w:r>
+        <w:t>.</w:t>
+      </w:r>
+      <w:proofErr w:type="gramEnd"/>
+      <w:r>
+        <w:t xml:space="preserve"> </w:t>
       </w:r>
     </w:p>
     <w:p>
@@ -162,29 +176,19 @@
         <w:t xml:space="preserve"> </w:t>
       </w:r>
       <w:r>
-        <w:t>Our hypothesis is that</w:t>
-      </w:r>
-      <w:r>
-        <w:t xml:space="preserve"> a</w:t>
-      </w:r>
-      <w:r>
-        <w:t xml:space="preserve"> model-based </w:t>
-      </w:r>
-      <w:r>
-        <w:t>requirements engineering method</w:t>
-      </w:r>
-      <w:r>
-        <w:t xml:space="preserve"> could provide an operational framework to drive system stabilization activities (test</w:t>
-      </w:r>
-      <w:r>
-        <w:rPr>
-          <w:rFonts w:hint="eastAsia"/>
-          <w:lang w:eastAsia="zh-CN"/>
-        </w:rPr>
-        <w:t>ing</w:t>
-      </w:r>
-      <w:r>
-        <w:t>, debugging and fixing).</w:t>
+        <w:t>Therefore, since user goals and system dependencies are not obje</w:t>
+      </w:r>
+      <w:r>
+        <w:t>c</w:t>
+      </w:r>
+      <w:r>
+        <w:t>tively contemplated, suboptimal prioritization ensues from lack of proper dec</w:t>
+      </w:r>
+      <w:r>
+        <w:t>i</w:t>
+      </w:r>
+      <w:r>
+        <w:t>sion making support. The same situation happens with test prioritization.</w:t>
       </w:r>
     </w:p>
     <w:p>
@@ -214,34 +218,13 @@
         <w:t xml:space="preserve"> </w:t>
       </w:r>
       <w:r>
-        <w:t xml:space="preserve">Our </w:t>
-      </w:r>
-      <w:r>
-        <w:t>approach to</w:t>
-      </w:r>
-      <w:r>
-        <w:t xml:space="preserve"> traceability is </w:t>
-      </w:r>
-      <w:r>
-        <w:t xml:space="preserve">to support </w:t>
-      </w:r>
-      <w:r>
-        <w:rPr>
-          <w:b/>
-        </w:rPr>
-        <w:t>decision-making</w:t>
-      </w:r>
-      <w:r>
-        <w:t xml:space="preserve"> about </w:t>
-      </w:r>
-      <w:r>
-        <w:t>which tests and bugs should be approached first</w:t>
-      </w:r>
-      <w:r>
-        <w:t xml:space="preserve"> and</w:t>
-      </w:r>
-      <w:r>
-        <w:t xml:space="preserve"> in what sequence. </w:t>
+        <w:t>In order to demonstrate such claims, we performed a survey with software development professionals. We claim that an optimal prioritiz</w:t>
+      </w:r>
+      <w:r>
+        <w:t>a</w:t>
+      </w:r>
+      <w:r>
+        <w:t>tion alternative should contemplate all stakeholder views and lead to a smooth stabilization of the integrated test cycle. By “stabilization” we mean the balance of defects opened minus defects fixed converging to zero.</w:t>
       </w:r>
     </w:p>
     <w:p>
@@ -268,66 +251,72 @@
         <w:t xml:space="preserve"> </w:t>
       </w:r>
       <w:r>
-        <w:t>In this paper we demonstrate the facts motivating the model and how the model is to be operated. We also offer as future work some r</w:t>
+        <w:t>We also propose a solution with which stakeholders can expe</w:t>
+      </w:r>
+      <w:r>
+        <w:t>r</w:t>
+      </w:r>
+      <w:r>
+        <w:t>iment with different ways for prioritizing bugs and test. The solution is based on a traceability model that links user goals, software requirements, bug reports, and source code. We used a realistic scenario to demonstrate how the solution provides different prioritization alternatives for t</w:t>
+      </w:r>
+      <w:r>
+        <w:t>he same set of bugs</w:t>
+      </w:r>
+      <w:r>
+        <w:t>.</w:t>
+      </w:r>
+    </w:p>
+    <w:p>
+      <w:pPr>
+        <w:pStyle w:val="keywords"/>
+      </w:pPr>
+      <w:bookmarkStart w:id="7" w:name="PointTmp"/>
+      <w:r>
+        <w:rPr>
+          <w:b/>
+        </w:rPr>
+        <w:t>Keywords.</w:t>
+      </w:r>
+      <w:r>
+        <w:t xml:space="preserve"> Index Terms — Model-Drive</w:t>
+      </w:r>
+      <w:r>
+        <w:rPr>
+          <w:rFonts w:hint="eastAsia"/>
+          <w:lang w:eastAsia="zh-CN"/>
+        </w:rPr>
+        <w:t>n</w:t>
+      </w:r>
+      <w:r>
+        <w:t xml:space="preserve"> Engineering, Traceability, Bug Tr</w:t>
+      </w:r>
+      <w:r>
+        <w:t>i</w:t>
+      </w:r>
+      <w:r>
+        <w:t>age.</w:t>
+      </w:r>
+    </w:p>
+    <w:bookmarkEnd w:id="7"/>
+    <w:p>
+      <w:pPr>
+        <w:pStyle w:val="heading1"/>
+      </w:pPr>
+      <w:r>
+        <w:t>Introduction</w:t>
+      </w:r>
+    </w:p>
+    <w:p>
+      <w:pPr>
+        <w:pStyle w:val="p1a"/>
+      </w:pPr>
+      <w:r>
+        <w:t>Traceability is commonly adopted as an aid to manage test cases in face of changing requirements. Since a trace from requirements to test cases is kept, any change in the former set could be traced to the specific test cases. Hence, knowing which test cases became invalid and should be updated is a straightforward decision. Our use of trac</w:t>
       </w:r>
       <w:r>
         <w:t>e</w:t>
       </w:r>
       <w:r>
-        <w:t>search questions and possible extensions.</w:t>
-      </w:r>
-    </w:p>
-    <w:p>
-      <w:pPr>
-        <w:pStyle w:val="keywords"/>
-      </w:pPr>
-      <w:bookmarkStart w:id="7" w:name="PointTmp"/>
-      <w:r>
-        <w:rPr>
-          <w:b/>
-        </w:rPr>
-        <w:t>Keywords.</w:t>
-      </w:r>
-      <w:r>
-        <w:t xml:space="preserve"> Index Terms — Model-Drive</w:t>
-      </w:r>
-      <w:r>
-        <w:rPr>
-          <w:rFonts w:hint="eastAsia"/>
-          <w:lang w:eastAsia="zh-CN"/>
-        </w:rPr>
-        <w:t>n</w:t>
-      </w:r>
-      <w:r>
-        <w:t xml:space="preserve"> Engineering, Traceability, Bug Tr</w:t>
-      </w:r>
-      <w:r>
-        <w:t>i</w:t>
-      </w:r>
-      <w:r>
-        <w:t>age.</w:t>
-      </w:r>
-    </w:p>
-    <w:bookmarkEnd w:id="7"/>
-    <w:p>
-      <w:pPr>
-        <w:pStyle w:val="heading1"/>
-      </w:pPr>
-      <w:r>
-        <w:t>Introduction</w:t>
-      </w:r>
-    </w:p>
-    <w:p>
-      <w:pPr>
-        <w:pStyle w:val="p1a"/>
-      </w:pPr>
-      <w:r>
-        <w:t>Traceability is commonly adopted as an aid to manage test cases in face of changing requirements. Since a trace from requirements to test cases is kept, any change in the former set could be traced to the specific test cases. Hence, knowing which test cases became invalid and should be updated is a straightforward decision. Our use of trac</w:t>
-      </w:r>
-      <w:r>
-        <w:t>e</w:t>
-      </w:r>
-      <w:r>
         <w:t>ability is quite different. We aim at a traceability model that provides data for deci</w:t>
       </w:r>
       <w:r>
@@ -339,7 +328,11 @@
     </w:p>
     <w:p>
       <w:r>
-        <w:t xml:space="preserve">We know a lot about bug localization [1], communication through bug reporting [2], bug triage [3][4], and bug delegation [5][6]. Meanwhile, we still know little about how teams optimally work on sequencing tests and bugs [7]. Nowadays decisions are mostly tacit and ad hoc. For instance, who better knows the code or feature takes the burden of </w:t>
+        <w:t xml:space="preserve">We know a lot about bug localization [1], communication through bug reporting [2], bug triage [3][4], and bug delegation [5][6]. Meanwhile, we still know little about </w:t>
+      </w:r>
+      <w:r>
+        <w:lastRenderedPageBreak/>
+        <w:t xml:space="preserve">how teams optimally work on sequencing tests and bugs [7]. Nowadays decisions are mostly tacit and ad hoc. For instance, who better knows the code or feature takes the burden of </w:t>
       </w:r>
       <w:commentRangeStart w:id="8"/>
       <w:r>
@@ -356,11 +349,7 @@
         <w:commentReference w:id="8"/>
       </w:r>
       <w:r>
-        <w:t xml:space="preserve">Hence, in the absence of ownership information, the team has to rely on qualitative data related to the tasks of the testing and bug fixing. More precisely, </w:t>
-      </w:r>
-      <w:r>
-        <w:lastRenderedPageBreak/>
-        <w:t>the features/requirements and code impacted, as well as their importance to goals defined by user or by the team. The performance of a team to efficiently stabilize a system is thus directly related to the objectivity (accuracy and precision) and rel</w:t>
+        <w:t>Hence, in the absence of ownership information, the team has to rely on qualitative data related to the tasks of the testing and bug fixing. More precisely, the features/requirements and code impacted, as well as their importance to goals defined by user or by the team. The performance of a team to efficiently stabilize a system is thus directly related to the objectivity (accuracy and precision) and rel</w:t>
       </w:r>
       <w:r>
         <w:t>e</w:t>
@@ -602,7 +591,11 @@
         </w:rPr>
       </w:pPr>
       <w:r>
-        <w:t xml:space="preserve">The problem of stabilization is especially challenging for tailor made software, for which it is very difficult to predict how many and where the bugs reside after all the coding was done. Since effort and time is limited, it is paramount to wisely decide where to invest effort in bug finding. Besides that, system stabilization could be at risk when team starts modifying the code inappropriately. For instance, the failure </w:t>
+        <w:t xml:space="preserve">The problem of stabilization is especially challenging for tailor made software, for which it is very difficult to predict how many and where the bugs reside after all the coding was done. Since effort and time is limited, it is paramount to wisely decide where to invest effort in bug finding. Besides that, system stabilization could be at </w:t>
+      </w:r>
+      <w:r>
+        <w:lastRenderedPageBreak/>
+        <w:t xml:space="preserve">risk when team starts modifying the code inappropriately. For instance, the failure </w:t>
       </w:r>
       <w:r>
         <w:t>of understanding the origin</w:t>
@@ -620,7 +613,6 @@
         <w:t>t</w:t>
       </w:r>
       <w:r>
-        <w:lastRenderedPageBreak/>
         <w:t xml:space="preserve">ware testing phases and sprints (e.g. agile settings). </w:t>
       </w:r>
       <w:r>
@@ -811,25 +803,7 @@
         <w:t>n</w:t>
       </w:r>
       <w:r>
-        <w:t>terviews were conducted with four senior testers and the surveyed involved twenty programmers and testers. Co</w:t>
-      </w:r>
-      <w:r>
-        <w:t>n</w:t>
-      </w:r>
-      <w:r>
-        <w:t>cerning the issue of prioritizing where to invest test effort, a tester from a military project declared that there is always an intuition where the major bugs should be at each new release or deployment. When i</w:t>
-      </w:r>
-      <w:r>
-        <w:t>n</w:t>
-      </w:r>
-      <w:r>
-        <w:t>quired whether there were some effort to translate such intuition to a method, the tester answered negatively. This suggests that sequencing of tests as pr</w:t>
-      </w:r>
-      <w:r>
-        <w:t>i</w:t>
-      </w:r>
-      <w:r>
-        <w:t xml:space="preserve">oritization of effort is an actual though tacit practice. </w:t>
+        <w:t xml:space="preserve">terviews were conducted with four senior testers and the surveyed involved twenty programmers and testers. Concerning the issue of prioritizing where to invest test effort, a tester from a military project declared that there is always an intuition where the major bugs should be at each new release or deployment. When inquired whether there were some effort to translate such intuition to a method, the tester answered negatively. This suggests that sequencing of tests as prioritization of effort is an actual though tacit practice. </w:t>
       </w:r>
     </w:p>
     <w:p>
@@ -837,7 +811,11 @@
         <w:pStyle w:val="Text"/>
       </w:pPr>
       <w:r>
-        <w:t xml:space="preserve">A team leader of an agile team declared that time constraint is the most impacting factor for performing tests during sprints. Deciding what to test and what to fix is really challenging. A partial solution was to invest more heavily in automated testing to speed up the process. The problem is that it lefts unattended the explorative test approach, which is the most effective to find bugs in new or modified areas of the system. This vision is corroborated by an anecdotal declaration of a quality manager of a major agile software environment vendor: </w:t>
+        <w:t xml:space="preserve">A team leader of an agile team declared that time constraint is the most impacting factor for performing tests during sprints. Deciding what to test and what to fix is really challenging. A partial solution was to invest more heavily in automated testing to speed up the process. The problem is that it lefts unattended the explorative test </w:t>
+      </w:r>
+      <w:r>
+        <w:lastRenderedPageBreak/>
+        <w:t xml:space="preserve">approach, which is the most effective to find bugs in new or modified areas of the system. This vision is corroborated by an anecdotal declaration of a quality manager of a major agile software environment vendor: </w:t>
       </w:r>
     </w:p>
     <w:p>
@@ -928,12 +906,14 @@
       <w:pPr>
         <w:pStyle w:val="Text"/>
       </w:pPr>
+      <w:bookmarkStart w:id="15" w:name="_GoBack"/>
+      <w:bookmarkEnd w:id="15"/>
     </w:p>
     <w:p>
       <w:pPr>
         <w:pStyle w:val="Text"/>
       </w:pPr>
-      <w:commentRangeStart w:id="15"/>
+      <w:commentRangeStart w:id="16"/>
       <w:r>
         <w:rPr>
           <w:noProof/>
@@ -955,12 +935,12 @@
           </wp:inline>
         </w:drawing>
       </w:r>
-      <w:commentRangeEnd w:id="15"/>
+      <w:commentRangeEnd w:id="16"/>
       <w:r>
         <w:rPr>
           <w:rStyle w:val="CommentReference"/>
         </w:rPr>
-        <w:commentReference w:id="15"/>
+        <w:commentReference w:id="16"/>
       </w:r>
     </w:p>
     <w:p>
@@ -1038,16 +1018,16 @@
       <w:r>
         <w:t xml:space="preserve">portance to the final user (figure-4). </w:t>
       </w:r>
-      <w:commentRangeStart w:id="16"/>
+      <w:commentRangeStart w:id="17"/>
       <w:r>
         <w:t>Such result emphasizes the use of traceability to retrieve a user as a client prioritization criterion</w:t>
       </w:r>
-      <w:commentRangeEnd w:id="16"/>
+      <w:commentRangeEnd w:id="17"/>
       <w:r>
         <w:rPr>
           <w:rStyle w:val="CommentReference"/>
         </w:rPr>
-        <w:commentReference w:id="16"/>
+        <w:commentReference w:id="17"/>
       </w:r>
       <w:r>
         <w:t>. This type of prioritization does not take in consideration the net of artifact and code produced. We believe this concentr</w:t>
@@ -1296,16 +1276,16 @@
       <w:r>
         <w:t xml:space="preserve">Tracking bugs involves traversing the system composed not only by code, but by all the documents produced in the requirements and design efforts. Hence, if we were to pursue the hypotheses that </w:t>
       </w:r>
-      <w:commentRangeStart w:id="17"/>
+      <w:commentRangeStart w:id="18"/>
       <w:r>
         <w:t xml:space="preserve">optimal </w:t>
       </w:r>
-      <w:commentRangeEnd w:id="17"/>
+      <w:commentRangeEnd w:id="18"/>
       <w:r>
         <w:rPr>
           <w:rStyle w:val="CommentReference"/>
         </w:rPr>
-        <w:commentReference w:id="17"/>
+        <w:commentReference w:id="18"/>
       </w:r>
       <w:r>
         <w:t>test and fix sequences exist and are effective to system stabilization, the answer must be raised from the requirements engineering methods that create integrated maps of the knowledge about the software being grown.</w:t>
@@ -1321,27 +1301,27 @@
       <w:r>
         <w:t xml:space="preserve">raceability as a Search Space </w:t>
       </w:r>
-      <w:commentRangeStart w:id="18"/>
       <w:commentRangeStart w:id="19"/>
+      <w:commentRangeStart w:id="20"/>
       <w:r>
         <w:t>Metaphor</w:t>
       </w:r>
-      <w:commentRangeEnd w:id="18"/>
+      <w:commentRangeEnd w:id="19"/>
       <w:r>
         <w:rPr>
           <w:rStyle w:val="CommentReference"/>
           <w:b w:val="0"/>
         </w:rPr>
-        <w:commentReference w:id="18"/>
-      </w:r>
-      <w:commentRangeEnd w:id="19"/>
+        <w:commentReference w:id="19"/>
+      </w:r>
+      <w:commentRangeEnd w:id="20"/>
       <w:r>
         <w:rPr>
           <w:rStyle w:val="CommentReference"/>
           <w:b w:val="0"/>
           <w:bCs w:val="0"/>
         </w:rPr>
-        <w:commentReference w:id="19"/>
+        <w:commentReference w:id="20"/>
       </w:r>
     </w:p>
     <w:p>
@@ -1409,7 +1389,7 @@
     <w:p>
       <w:pPr>
         <w:pStyle w:val="heading1"/>
-        <w:pPrChange w:id="20" w:author="Birgit Penzenstadler" w:date="2013-09-18T09:37:00Z">
+        <w:pPrChange w:id="21" w:author="Birgit Penzenstadler" w:date="2013-09-18T09:37:00Z">
           <w:pPr>
             <w:pStyle w:val="Heading10"/>
             <w:keepLines w:val="0"/>
@@ -1423,18 +1403,18 @@
           </w:pPr>
         </w:pPrChange>
       </w:pPr>
-      <w:commentRangeStart w:id="21"/>
+      <w:commentRangeStart w:id="22"/>
       <w:r>
         <w:t xml:space="preserve">Survey </w:t>
       </w:r>
-      <w:commentRangeEnd w:id="21"/>
+      <w:commentRangeEnd w:id="22"/>
       <w:r>
         <w:rPr>
           <w:rStyle w:val="CommentReference"/>
           <w:b w:val="0"/>
           <w:bCs w:val="0"/>
         </w:rPr>
-        <w:commentReference w:id="21"/>
+        <w:commentReference w:id="22"/>
       </w:r>
       <w:r>
         <w:t>of Traceability Research</w:t>
@@ -1447,7 +1427,7 @@
         <w:rPr>
           <w:lang w:eastAsia="zh-CN"/>
         </w:rPr>
-        <w:pPrChange w:id="22" w:author="Birgit Penzenstadler" w:date="2013-09-18T09:46:00Z">
+        <w:pPrChange w:id="23" w:author="Birgit Penzenstadler" w:date="2013-09-18T09:46:00Z">
           <w:pPr>
             <w:pStyle w:val="Heading20"/>
             <w:keepLines w:val="0"/>
@@ -1783,7 +1763,7 @@
         </w:rPr>
         <w:t xml:space="preserve">], the need for traceability falls into four aspects. For project management, traceability can help </w:t>
       </w:r>
-      <w:del w:id="23" w:author="vv" w:date="2013-09-27T17:49:00Z">
+      <w:del w:id="24" w:author="vv" w:date="2013-09-27T17:49:00Z">
         <w:r>
           <w:rPr>
             <w:lang w:eastAsia="zh-CN"/>
@@ -1970,7 +1950,7 @@
         <w:rPr>
           <w:lang w:eastAsia="zh-CN"/>
         </w:rPr>
-        <w:pPrChange w:id="24" w:author="Birgit Penzenstadler" w:date="2013-09-18T09:46:00Z">
+        <w:pPrChange w:id="25" w:author="Birgit Penzenstadler" w:date="2013-09-18T09:46:00Z">
           <w:pPr>
             <w:pStyle w:val="Heading20"/>
             <w:keepLines w:val="0"/>
@@ -2003,7 +1983,7 @@
         </w:rPr>
         <w:t xml:space="preserve">To achieve traceability, </w:t>
       </w:r>
-      <w:del w:id="25" w:author="Birgit Penzenstadler" w:date="2013-09-18T11:29:00Z">
+      <w:del w:id="26" w:author="Birgit Penzenstadler" w:date="2013-09-18T11:29:00Z">
         <w:r>
           <w:rPr>
             <w:lang w:eastAsia="zh-CN"/>
@@ -2011,7 +1991,7 @@
           <w:delText xml:space="preserve">There </w:delText>
         </w:r>
       </w:del>
-      <w:ins w:id="26" w:author="Birgit Penzenstadler" w:date="2013-09-18T11:29:00Z">
+      <w:ins w:id="27" w:author="Birgit Penzenstadler" w:date="2013-09-18T11:29:00Z">
         <w:r>
           <w:rPr>
             <w:lang w:eastAsia="zh-CN"/>
@@ -2254,19 +2234,19 @@
           <w:lang w:eastAsia="zh-CN"/>
         </w:rPr>
       </w:pPr>
-      <w:commentRangeStart w:id="27"/>
+      <w:commentRangeStart w:id="28"/>
       <w:r>
         <w:rPr>
           <w:lang w:eastAsia="zh-CN"/>
         </w:rPr>
         <w:t xml:space="preserve">However, such tracing techniques mostly incur in overhead </w:t>
       </w:r>
-      <w:commentRangeEnd w:id="27"/>
+      <w:commentRangeEnd w:id="28"/>
       <w:r>
         <w:rPr>
           <w:rStyle w:val="CommentReference"/>
         </w:rPr>
-        <w:commentReference w:id="27"/>
+        <w:commentReference w:id="28"/>
       </w:r>
       <w:r>
         <w:rPr>
@@ -2619,195 +2599,6 @@
           <w:lang w:eastAsia="zh-CN"/>
         </w:rPr>
         <w:t>ut we should consider the high cost to use such a formal method.</w:t>
-      </w:r>
-    </w:p>
-    <w:p>
-      <w:pPr>
-        <w:ind w:firstLine="144"/>
-        <w:jc w:val="both"/>
-        <w:rPr>
-          <w:lang w:eastAsia="zh-CN"/>
-        </w:rPr>
-      </w:pPr>
-    </w:p>
-    <w:p>
-      <w:pPr>
-        <w:pStyle w:val="heading2"/>
-        <w:rPr>
-          <w:lang w:eastAsia="zh-CN"/>
-        </w:rPr>
-        <w:pPrChange w:id="28" w:author="Birgit Penzenstadler" w:date="2013-09-18T09:46:00Z">
-          <w:pPr>
-            <w:pStyle w:val="Heading20"/>
-            <w:keepLines w:val="0"/>
-            <w:numPr>
-              <w:ilvl w:val="1"/>
-              <w:numId w:val="21"/>
-            </w:numPr>
-            <w:suppressAutoHyphens w:val="0"/>
-            <w:spacing w:before="120" w:after="60"/>
-            <w:ind w:left="144" w:firstLine="0"/>
-          </w:pPr>
-        </w:pPrChange>
-      </w:pPr>
-      <w:r>
-        <w:t>Goal-based Requirements Engineering</w:t>
-      </w:r>
-    </w:p>
-    <w:p>
-      <w:pPr>
-        <w:ind w:firstLine="144"/>
-        <w:jc w:val="both"/>
-        <w:rPr>
-          <w:lang w:eastAsia="zh-CN"/>
-        </w:rPr>
-      </w:pPr>
-      <w:r>
-        <w:rPr>
-          <w:lang w:eastAsia="zh-CN"/>
-        </w:rPr>
-        <w:t>A goal is an objective the system under consideration should achieve [</w:t>
-      </w:r>
-      <w:r>
-        <w:rPr>
-          <w:rFonts w:hint="eastAsia"/>
-          <w:lang w:eastAsia="zh-CN"/>
-        </w:rPr>
-        <w:t>43</w:t>
-      </w:r>
-      <w:r>
-        <w:rPr>
-          <w:lang w:eastAsia="zh-CN"/>
-        </w:rPr>
-        <w:t>]. Using goal to elicit requirements can be intuitive since it captures the rationale of requir</w:t>
-      </w:r>
-      <w:r>
-        <w:rPr>
-          <w:lang w:eastAsia="zh-CN"/>
-        </w:rPr>
-        <w:t>e</w:t>
-      </w:r>
-      <w:r>
-        <w:rPr>
-          <w:lang w:eastAsia="zh-CN"/>
-        </w:rPr>
-        <w:t>ments analysis. A goal refinement tree provides traceability links from high-level strategic objectives to low-level tec</w:t>
-      </w:r>
-      <w:r>
-        <w:rPr>
-          <w:lang w:eastAsia="zh-CN"/>
-        </w:rPr>
-        <w:t>hnical requirements [</w:t>
-      </w:r>
-      <w:r>
-        <w:rPr>
-          <w:rFonts w:hint="eastAsia"/>
-          <w:lang w:eastAsia="zh-CN"/>
-        </w:rPr>
-        <w:t>43</w:t>
-      </w:r>
-      <w:r>
-        <w:rPr>
-          <w:lang w:eastAsia="zh-CN"/>
-        </w:rPr>
-        <w:t>]. In this way, we can know from traceability information that</w:t>
-      </w:r>
-      <w:r>
-        <w:rPr>
-          <w:lang w:eastAsia="zh-CN"/>
-        </w:rPr>
-        <w:t xml:space="preserve"> a </w:t>
-      </w:r>
-      <w:r>
-        <w:rPr>
-          <w:lang w:eastAsia="zh-CN"/>
-        </w:rPr>
-        <w:t>project deviate</w:t>
-      </w:r>
-      <w:r>
-        <w:rPr>
-          <w:rFonts w:hint="eastAsia"/>
-          <w:lang w:eastAsia="zh-CN"/>
-        </w:rPr>
-        <w:t>s</w:t>
-      </w:r>
-      <w:r>
-        <w:rPr>
-          <w:lang w:eastAsia="zh-CN"/>
-        </w:rPr>
-        <w:t xml:space="preserve"> fro</w:t>
-      </w:r>
-      <w:r>
-        <w:rPr>
-          <w:lang w:eastAsia="zh-CN"/>
-        </w:rPr>
-        <w:t>m the ultimate objective or not. Besides that,</w:t>
-      </w:r>
-      <w:r>
-        <w:rPr>
-          <w:lang w:eastAsia="zh-CN"/>
-        </w:rPr>
-        <w:t xml:space="preserve"> we can find the requirements that customers care most and make decisions for bug prioritization. To support goal-based requirements engineering, there are various modeling techniques that we can choose, both formal and informal</w:t>
-      </w:r>
-      <w:r>
-        <w:rPr>
-          <w:lang w:eastAsia="zh-CN"/>
-        </w:rPr>
-        <w:t>. Among them, KAOS model [</w:t>
-      </w:r>
-      <w:r>
-        <w:rPr>
-          <w:rFonts w:hint="eastAsia"/>
-          <w:lang w:eastAsia="zh-CN"/>
-        </w:rPr>
-        <w:t>44</w:t>
-      </w:r>
-      <w:r>
-        <w:rPr>
-          <w:lang w:eastAsia="zh-CN"/>
-        </w:rPr>
-        <w:t xml:space="preserve">] focuses on the refinement of goals and numerous relationships </w:t>
-      </w:r>
-      <w:r>
-        <w:rPr>
-          <w:lang w:eastAsia="zh-CN"/>
-        </w:rPr>
-        <w:t xml:space="preserve">between them, and </w:t>
-      </w:r>
-      <w:proofErr w:type="spellStart"/>
-      <w:r>
-        <w:rPr>
-          <w:i/>
-          <w:lang w:eastAsia="zh-CN"/>
-        </w:rPr>
-        <w:t>i</w:t>
-      </w:r>
-      <w:proofErr w:type="spellEnd"/>
-      <w:r>
-        <w:rPr>
-          <w:i/>
-          <w:lang w:eastAsia="zh-CN"/>
-        </w:rPr>
-        <w:t>*</w:t>
-      </w:r>
-      <w:r>
-        <w:rPr>
-          <w:lang w:eastAsia="zh-CN"/>
-        </w:rPr>
-        <w:t xml:space="preserve"> model [</w:t>
-      </w:r>
-      <w:r>
-        <w:rPr>
-          <w:rFonts w:hint="eastAsia"/>
-          <w:lang w:eastAsia="zh-CN"/>
-        </w:rPr>
-        <w:t>45</w:t>
-      </w:r>
-      <w:r>
-        <w:rPr>
-          <w:lang w:eastAsia="zh-CN"/>
-        </w:rPr>
-        <w:t>] targets on the intentions of actors and their interactions.</w:t>
       </w:r>
     </w:p>
     <w:p>
@@ -2840,7 +2631,7 @@
         </w:pPrChange>
       </w:pPr>
       <w:r>
-        <w:t>Challenges and Prospect of Traceability</w:t>
+        <w:t>Goal-based Requirements Engineering</w:t>
       </w:r>
     </w:p>
     <w:p>
@@ -2855,33 +2646,63 @@
         <w:rPr>
           <w:lang w:eastAsia="zh-CN"/>
         </w:rPr>
-        <w:t>Despite the time and efforts made to the development of traceability, there are still many problems and challenges in it. Traceability can be difficult to accomplish in practice, primarily because creating and maintaining traceability links is time-consuming, costly, arduous, and error prone [</w:t>
+        <w:t>A goal is an objective the system under consideration should achieve [</w:t>
       </w:r>
       <w:r>
         <w:rPr>
           <w:rFonts w:hint="eastAsia"/>
           <w:lang w:eastAsia="zh-CN"/>
         </w:rPr>
-        <w:t>46</w:t>
-      </w:r>
-      <w:r>
-        <w:rPr>
-          <w:lang w:eastAsia="zh-CN"/>
-        </w:rPr>
-        <w:t>][</w:t>
+        <w:t>43</w:t>
+      </w:r>
+      <w:r>
+        <w:rPr>
+          <w:lang w:eastAsia="zh-CN"/>
+        </w:rPr>
+        <w:t>]. Using goal to elicit requirements can be intuitive since it captures the rationale of requir</w:t>
+      </w:r>
+      <w:r>
+        <w:rPr>
+          <w:lang w:eastAsia="zh-CN"/>
+        </w:rPr>
+        <w:t>e</w:t>
+      </w:r>
+      <w:r>
+        <w:rPr>
+          <w:lang w:eastAsia="zh-CN"/>
+        </w:rPr>
+        <w:t>ments analysis. A goal refinement tree provides traceability links from high-level strategic objectives to low-level tec</w:t>
+      </w:r>
+      <w:r>
+        <w:rPr>
+          <w:lang w:eastAsia="zh-CN"/>
+        </w:rPr>
+        <w:t>hnical requirements [</w:t>
       </w:r>
       <w:r>
         <w:rPr>
           <w:rFonts w:hint="eastAsia"/>
           <w:lang w:eastAsia="zh-CN"/>
         </w:rPr>
-        <w:t>23</w:t>
-      </w:r>
-      <w:r>
-        <w:rPr>
-          <w:lang w:eastAsia="zh-CN"/>
-        </w:rPr>
-        <w:t>]. Also, there exists no standards and unified framework for traceability. Different categorization</w:t>
+        <w:t>43</w:t>
+      </w:r>
+      <w:r>
+        <w:rPr>
+          <w:lang w:eastAsia="zh-CN"/>
+        </w:rPr>
+        <w:t>]. In this way, we can know from traceability information that</w:t>
+      </w:r>
+      <w:r>
+        <w:rPr>
+          <w:lang w:eastAsia="zh-CN"/>
+        </w:rPr>
+        <w:t xml:space="preserve"> a </w:t>
+      </w:r>
+      <w:r>
+        <w:rPr>
+          <w:lang w:eastAsia="zh-CN"/>
+        </w:rPr>
+        <w:t>project deviate</w:t>
       </w:r>
       <w:r>
         <w:rPr>
@@ -2894,44 +2715,79 @@
         <w:rPr>
           <w:lang w:eastAsia="zh-CN"/>
         </w:rPr>
-        <w:t xml:space="preserve"> of traceability rel</w:t>
-      </w:r>
-      <w:r>
-        <w:rPr>
-          <w:lang w:eastAsia="zh-CN"/>
-        </w:rPr>
-        <w:t>a</w:t>
-      </w:r>
-      <w:r>
-        <w:rPr>
-          <w:lang w:eastAsia="zh-CN"/>
-        </w:rPr>
-        <w:t>tions that have been proposed in the literature and the lack of a commonly agreed standard semantics for all these types do not provide confidence in the use of trace</w:t>
-      </w:r>
-      <w:r>
-        <w:rPr>
-          <w:lang w:eastAsia="zh-CN"/>
-        </w:rPr>
-        <w:t>a</w:t>
-      </w:r>
-      <w:r>
-        <w:rPr>
-          <w:lang w:eastAsia="zh-CN"/>
-        </w:rPr>
-        <w:t>bility techniques and do not facilitate the establishment of a common framework to allow the development of tools and techniques to support automatic (or semi-automatic) generation of these relations [</w:t>
+        <w:t xml:space="preserve"> fro</w:t>
+      </w:r>
+      <w:r>
+        <w:rPr>
+          <w:lang w:eastAsia="zh-CN"/>
+        </w:rPr>
+        <w:t>m the ultimate objective or not. Besides that,</w:t>
+      </w:r>
+      <w:r>
+        <w:rPr>
+          <w:lang w:eastAsia="zh-CN"/>
+        </w:rPr>
+        <w:t xml:space="preserve"> we can find the requirements that customers care most and make decisions for bug prioritization. To support goal-based requirements engineering, there are various modeling techniques that we can choose, both formal and informal</w:t>
+      </w:r>
+      <w:r>
+        <w:rPr>
+          <w:lang w:eastAsia="zh-CN"/>
+        </w:rPr>
+        <w:t>. Among them, KAOS model [</w:t>
       </w:r>
       <w:r>
         <w:rPr>
           <w:rFonts w:hint="eastAsia"/>
           <w:lang w:eastAsia="zh-CN"/>
         </w:rPr>
-        <w:t>22</w:t>
-      </w:r>
-      <w:r>
-        <w:rPr>
-          <w:lang w:eastAsia="zh-CN"/>
-        </w:rPr>
-        <w:t xml:space="preserve">]. </w:t>
+        <w:t>44</w:t>
+      </w:r>
+      <w:r>
+        <w:rPr>
+          <w:lang w:eastAsia="zh-CN"/>
+        </w:rPr>
+        <w:t xml:space="preserve">] focuses on the refinement of goals and numerous relationships </w:t>
+      </w:r>
+      <w:r>
+        <w:rPr>
+          <w:lang w:eastAsia="zh-CN"/>
+        </w:rPr>
+        <w:t xml:space="preserve">between them, and </w:t>
+      </w:r>
+      <w:proofErr w:type="spellStart"/>
+      <w:r>
+        <w:rPr>
+          <w:i/>
+          <w:lang w:eastAsia="zh-CN"/>
+        </w:rPr>
+        <w:t>i</w:t>
+      </w:r>
+      <w:proofErr w:type="spellEnd"/>
+      <w:r>
+        <w:rPr>
+          <w:i/>
+          <w:lang w:eastAsia="zh-CN"/>
+        </w:rPr>
+        <w:t>*</w:t>
+      </w:r>
+      <w:r>
+        <w:rPr>
+          <w:lang w:eastAsia="zh-CN"/>
+        </w:rPr>
+        <w:t xml:space="preserve"> model [</w:t>
+      </w:r>
+      <w:r>
+        <w:rPr>
+          <w:rFonts w:hint="eastAsia"/>
+          <w:lang w:eastAsia="zh-CN"/>
+        </w:rPr>
+        <w:t>45</w:t>
+      </w:r>
+      <w:r>
+        <w:rPr>
+          <w:lang w:eastAsia="zh-CN"/>
+        </w:rPr>
+        <w:t>] targets on the intentions of actors and their interactions.</w:t>
       </w:r>
     </w:p>
     <w:p>
@@ -2942,146 +2798,14 @@
           <w:lang w:eastAsia="zh-CN"/>
         </w:rPr>
       </w:pPr>
-      <w:r>
-        <w:rPr>
-          <w:lang w:eastAsia="zh-CN"/>
-        </w:rPr>
-        <w:t>Under this context, researchers of traceability established the International Center of Excellence for Software Traceability (</w:t>
-      </w:r>
-      <w:proofErr w:type="spellStart"/>
-      <w:r>
-        <w:rPr>
-          <w:lang w:eastAsia="zh-CN"/>
-        </w:rPr>
-        <w:t>CoEST</w:t>
-      </w:r>
-      <w:proofErr w:type="spellEnd"/>
-      <w:r>
-        <w:rPr>
-          <w:lang w:eastAsia="zh-CN"/>
-        </w:rPr>
-        <w:t>) work together on the GCT (Grand Challenge of Traceability) project [</w:t>
-      </w:r>
-      <w:r>
-        <w:rPr>
-          <w:rFonts w:hint="eastAsia"/>
-          <w:lang w:eastAsia="zh-CN"/>
-        </w:rPr>
-        <w:t>47</w:t>
-      </w:r>
-      <w:r>
-        <w:rPr>
-          <w:lang w:eastAsia="zh-CN"/>
-        </w:rPr>
-        <w:t>]. It is designed to challenge and inspire people to work towards achieving a difficult, yet a significant goal [</w:t>
-      </w:r>
-      <w:r>
-        <w:rPr>
-          <w:rFonts w:hint="eastAsia"/>
-          <w:lang w:eastAsia="zh-CN"/>
-        </w:rPr>
-        <w:t>48</w:t>
-      </w:r>
-      <w:r>
-        <w:rPr>
-          <w:lang w:eastAsia="zh-CN"/>
-        </w:rPr>
-        <w:t xml:space="preserve">]. It identified several </w:t>
-      </w:r>
-      <w:r>
-        <w:rPr>
-          <w:lang w:eastAsia="zh-CN"/>
-        </w:rPr>
-        <w:lastRenderedPageBreak/>
-        <w:t xml:space="preserve">sub-challenges supposed to be overcome by 2035. Moreover, </w:t>
-      </w:r>
-      <w:proofErr w:type="spellStart"/>
-      <w:r>
-        <w:rPr>
-          <w:lang w:eastAsia="zh-CN"/>
-        </w:rPr>
-        <w:t>TraceLab</w:t>
-      </w:r>
-      <w:proofErr w:type="spellEnd"/>
-      <w:r>
-        <w:rPr>
-          <w:lang w:eastAsia="zh-CN"/>
-        </w:rPr>
-        <w:t>, a research environment designed to facilitate innovation and creativity, will empower future traceability research [</w:t>
-      </w:r>
-      <w:r>
-        <w:rPr>
-          <w:rFonts w:hint="eastAsia"/>
-          <w:lang w:eastAsia="zh-CN"/>
-        </w:rPr>
-        <w:t>49</w:t>
-      </w:r>
-      <w:r>
-        <w:rPr>
-          <w:lang w:eastAsia="zh-CN"/>
-        </w:rPr>
-        <w:t xml:space="preserve">]. </w:t>
-      </w:r>
-      <w:commentRangeStart w:id="30"/>
-      <w:r>
-        <w:rPr>
-          <w:lang w:eastAsia="zh-CN"/>
-        </w:rPr>
-        <w:t xml:space="preserve">Therefore, we believe </w:t>
-      </w:r>
-      <w:commentRangeEnd w:id="30"/>
-      <w:r>
-        <w:rPr>
-          <w:rStyle w:val="CommentReference"/>
-        </w:rPr>
-        <w:commentReference w:id="30"/>
-      </w:r>
-      <w:r>
-        <w:rPr>
-          <w:lang w:eastAsia="zh-CN"/>
-        </w:rPr>
-        <w:t>that</w:t>
-      </w:r>
-      <w:r>
-        <w:rPr>
-          <w:rFonts w:hint="eastAsia"/>
-          <w:lang w:eastAsia="zh-CN"/>
-        </w:rPr>
-        <w:t xml:space="preserve"> support for </w:t>
-      </w:r>
-      <w:r>
-        <w:rPr>
-          <w:lang w:eastAsia="zh-CN"/>
-        </w:rPr>
-        <w:t>traceability will be more reliable and purposed in the near future, and based on that</w:t>
-      </w:r>
-      <w:r>
-        <w:rPr>
-          <w:rFonts w:hint="eastAsia"/>
-          <w:lang w:eastAsia="zh-CN"/>
-        </w:rPr>
-        <w:t>,</w:t>
-      </w:r>
-      <w:r>
-        <w:rPr>
-          <w:lang w:eastAsia="zh-CN"/>
-        </w:rPr>
-        <w:t xml:space="preserve"> our proposed work will be promising and trustable.</w:t>
-      </w:r>
-    </w:p>
-    <w:p>
-      <w:pPr>
-        <w:ind w:firstLine="144"/>
-        <w:jc w:val="both"/>
-        <w:rPr>
-          <w:lang w:eastAsia="zh-CN"/>
-        </w:rPr>
-      </w:pPr>
     </w:p>
     <w:p>
       <w:pPr>
         <w:pStyle w:val="heading2"/>
-        <w:pPrChange w:id="31" w:author="Birgit Penzenstadler" w:date="2013-09-18T09:46:00Z">
+        <w:rPr>
+          <w:lang w:eastAsia="zh-CN"/>
+        </w:rPr>
+        <w:pPrChange w:id="30" w:author="Birgit Penzenstadler" w:date="2013-09-18T09:46:00Z">
           <w:pPr>
             <w:pStyle w:val="Heading20"/>
             <w:keepLines w:val="0"/>
@@ -3095,7 +2819,263 @@
           </w:pPr>
         </w:pPrChange>
       </w:pPr>
-      <w:commentRangeStart w:id="32"/>
+      <w:r>
+        <w:t>Challenges and Prospect of Traceability</w:t>
+      </w:r>
+    </w:p>
+    <w:p>
+      <w:pPr>
+        <w:ind w:firstLine="144"/>
+        <w:jc w:val="both"/>
+        <w:rPr>
+          <w:lang w:eastAsia="zh-CN"/>
+        </w:rPr>
+      </w:pPr>
+      <w:r>
+        <w:rPr>
+          <w:lang w:eastAsia="zh-CN"/>
+        </w:rPr>
+        <w:t>Despite the time and efforts made to the development of traceability, there are still many problems and challenges in it. Traceability can be difficult to accomplish in practice, primarily because creating and maintaining traceability links is time-consuming, costly, arduous, and error prone [</w:t>
+      </w:r>
+      <w:r>
+        <w:rPr>
+          <w:rFonts w:hint="eastAsia"/>
+          <w:lang w:eastAsia="zh-CN"/>
+        </w:rPr>
+        <w:t>46</w:t>
+      </w:r>
+      <w:r>
+        <w:rPr>
+          <w:lang w:eastAsia="zh-CN"/>
+        </w:rPr>
+        <w:t>][</w:t>
+      </w:r>
+      <w:r>
+        <w:rPr>
+          <w:rFonts w:hint="eastAsia"/>
+          <w:lang w:eastAsia="zh-CN"/>
+        </w:rPr>
+        <w:t>23</w:t>
+      </w:r>
+      <w:r>
+        <w:rPr>
+          <w:lang w:eastAsia="zh-CN"/>
+        </w:rPr>
+        <w:t>]. Also, there exists no standards and unified framework for traceability. Different categorization</w:t>
+      </w:r>
+      <w:r>
+        <w:rPr>
+          <w:rFonts w:hint="eastAsia"/>
+          <w:lang w:eastAsia="zh-CN"/>
+        </w:rPr>
+        <w:t>s</w:t>
+      </w:r>
+      <w:r>
+        <w:rPr>
+          <w:lang w:eastAsia="zh-CN"/>
+        </w:rPr>
+        <w:t xml:space="preserve"> of traceability rel</w:t>
+      </w:r>
+      <w:r>
+        <w:rPr>
+          <w:lang w:eastAsia="zh-CN"/>
+        </w:rPr>
+        <w:t>a</w:t>
+      </w:r>
+      <w:r>
+        <w:rPr>
+          <w:lang w:eastAsia="zh-CN"/>
+        </w:rPr>
+        <w:t>tions that have been proposed in the literature and the lack of a commonly agreed standard semantics for all these types do not provide confidence in the use of trace</w:t>
+      </w:r>
+      <w:r>
+        <w:rPr>
+          <w:lang w:eastAsia="zh-CN"/>
+        </w:rPr>
+        <w:t>a</w:t>
+      </w:r>
+      <w:r>
+        <w:rPr>
+          <w:lang w:eastAsia="zh-CN"/>
+        </w:rPr>
+        <w:t>bility techniques and do not facilitate the establishment of a common framework to allow the development of tools and techniques to support automatic (or semi-automatic) generation of these relations [</w:t>
+      </w:r>
+      <w:r>
+        <w:rPr>
+          <w:rFonts w:hint="eastAsia"/>
+          <w:lang w:eastAsia="zh-CN"/>
+        </w:rPr>
+        <w:t>22</w:t>
+      </w:r>
+      <w:r>
+        <w:rPr>
+          <w:lang w:eastAsia="zh-CN"/>
+        </w:rPr>
+        <w:t xml:space="preserve">]. </w:t>
+      </w:r>
+    </w:p>
+    <w:p>
+      <w:pPr>
+        <w:ind w:firstLine="144"/>
+        <w:jc w:val="both"/>
+        <w:rPr>
+          <w:lang w:eastAsia="zh-CN"/>
+        </w:rPr>
+      </w:pPr>
+      <w:r>
+        <w:rPr>
+          <w:lang w:eastAsia="zh-CN"/>
+        </w:rPr>
+        <w:t>Under this context, researchers of traceability established the International Center of Excellence for Software Traceability (</w:t>
+      </w:r>
+      <w:proofErr w:type="spellStart"/>
+      <w:r>
+        <w:rPr>
+          <w:lang w:eastAsia="zh-CN"/>
+        </w:rPr>
+        <w:t>CoEST</w:t>
+      </w:r>
+      <w:proofErr w:type="spellEnd"/>
+      <w:r>
+        <w:rPr>
+          <w:lang w:eastAsia="zh-CN"/>
+        </w:rPr>
+        <w:t>) work together on the GCT (Grand Challenge of Traceability) project [</w:t>
+      </w:r>
+      <w:r>
+        <w:rPr>
+          <w:rFonts w:hint="eastAsia"/>
+          <w:lang w:eastAsia="zh-CN"/>
+        </w:rPr>
+        <w:t>47</w:t>
+      </w:r>
+      <w:r>
+        <w:rPr>
+          <w:lang w:eastAsia="zh-CN"/>
+        </w:rPr>
+        <w:t>]. It is designed to challenge and inspire people to work towards achieving a difficult, yet a significant goal [</w:t>
+      </w:r>
+      <w:r>
+        <w:rPr>
+          <w:rFonts w:hint="eastAsia"/>
+          <w:lang w:eastAsia="zh-CN"/>
+        </w:rPr>
+        <w:t>48</w:t>
+      </w:r>
+      <w:r>
+        <w:rPr>
+          <w:lang w:eastAsia="zh-CN"/>
+        </w:rPr>
+        <w:t xml:space="preserve">]. It identified several </w:t>
+      </w:r>
+      <w:r>
+        <w:rPr>
+          <w:lang w:eastAsia="zh-CN"/>
+        </w:rPr>
+        <w:lastRenderedPageBreak/>
+        <w:t xml:space="preserve">sub-challenges supposed to be overcome by 2035. Moreover, </w:t>
+      </w:r>
+      <w:proofErr w:type="spellStart"/>
+      <w:r>
+        <w:rPr>
+          <w:lang w:eastAsia="zh-CN"/>
+        </w:rPr>
+        <w:t>TraceLab</w:t>
+      </w:r>
+      <w:proofErr w:type="spellEnd"/>
+      <w:r>
+        <w:rPr>
+          <w:lang w:eastAsia="zh-CN"/>
+        </w:rPr>
+        <w:t>, a research environment designed to facilitate innovation and creativity, will empower future traceability research [</w:t>
+      </w:r>
+      <w:r>
+        <w:rPr>
+          <w:rFonts w:hint="eastAsia"/>
+          <w:lang w:eastAsia="zh-CN"/>
+        </w:rPr>
+        <w:t>49</w:t>
+      </w:r>
+      <w:r>
+        <w:rPr>
+          <w:lang w:eastAsia="zh-CN"/>
+        </w:rPr>
+        <w:t xml:space="preserve">]. </w:t>
+      </w:r>
+      <w:commentRangeStart w:id="31"/>
+      <w:r>
+        <w:rPr>
+          <w:lang w:eastAsia="zh-CN"/>
+        </w:rPr>
+        <w:t xml:space="preserve">Therefore, we believe </w:t>
+      </w:r>
+      <w:commentRangeEnd w:id="31"/>
+      <w:r>
+        <w:rPr>
+          <w:rStyle w:val="CommentReference"/>
+        </w:rPr>
+        <w:commentReference w:id="31"/>
+      </w:r>
+      <w:r>
+        <w:rPr>
+          <w:lang w:eastAsia="zh-CN"/>
+        </w:rPr>
+        <w:t>that</w:t>
+      </w:r>
+      <w:r>
+        <w:rPr>
+          <w:rFonts w:hint="eastAsia"/>
+          <w:lang w:eastAsia="zh-CN"/>
+        </w:rPr>
+        <w:t xml:space="preserve"> support for </w:t>
+      </w:r>
+      <w:r>
+        <w:rPr>
+          <w:lang w:eastAsia="zh-CN"/>
+        </w:rPr>
+        <w:t>traceability will be more reliable and purposed in the near future, and based on that</w:t>
+      </w:r>
+      <w:r>
+        <w:rPr>
+          <w:rFonts w:hint="eastAsia"/>
+          <w:lang w:eastAsia="zh-CN"/>
+        </w:rPr>
+        <w:t>,</w:t>
+      </w:r>
+      <w:r>
+        <w:rPr>
+          <w:lang w:eastAsia="zh-CN"/>
+        </w:rPr>
+        <w:t xml:space="preserve"> our proposed work will be promising and trustable.</w:t>
+      </w:r>
+    </w:p>
+    <w:p>
+      <w:pPr>
+        <w:ind w:firstLine="144"/>
+        <w:jc w:val="both"/>
+        <w:rPr>
+          <w:lang w:eastAsia="zh-CN"/>
+        </w:rPr>
+      </w:pPr>
+    </w:p>
+    <w:p>
+      <w:pPr>
+        <w:pStyle w:val="heading2"/>
+        <w:pPrChange w:id="32" w:author="Birgit Penzenstadler" w:date="2013-09-18T09:46:00Z">
+          <w:pPr>
+            <w:pStyle w:val="Heading20"/>
+            <w:keepLines w:val="0"/>
+            <w:numPr>
+              <w:ilvl w:val="1"/>
+              <w:numId w:val="21"/>
+            </w:numPr>
+            <w:suppressAutoHyphens w:val="0"/>
+            <w:spacing w:before="120" w:after="60"/>
+            <w:ind w:left="144" w:firstLine="0"/>
+          </w:pPr>
+        </w:pPrChange>
+      </w:pPr>
+      <w:commentRangeStart w:id="33"/>
       <w:r>
         <w:rPr>
           <w:lang w:eastAsia="zh-CN"/>
@@ -3108,21 +3088,21 @@
         </w:rPr>
         <w:t xml:space="preserve"> in Face of the </w:t>
       </w:r>
-      <w:commentRangeStart w:id="33"/>
+      <w:commentRangeStart w:id="34"/>
       <w:r>
         <w:rPr>
           <w:lang w:eastAsia="zh-CN"/>
         </w:rPr>
         <w:t>Literature</w:t>
       </w:r>
-      <w:commentRangeEnd w:id="32"/>
+      <w:commentRangeEnd w:id="33"/>
       <w:r>
         <w:rPr>
           <w:rStyle w:val="CommentReference"/>
         </w:rPr>
-        <w:commentReference w:id="32"/>
-      </w:r>
-      <w:commentRangeEnd w:id="33"/>
+        <w:commentReference w:id="33"/>
+      </w:r>
+      <w:commentRangeEnd w:id="34"/>
       <w:r>
         <w:rPr>
           <w:rStyle w:val="CommentReference"/>
@@ -3130,7 +3110,7 @@
           <w:bCs w:val="0"/>
           <w:iCs w:val="0"/>
         </w:rPr>
-        <w:commentReference w:id="33"/>
+        <w:commentReference w:id="34"/>
       </w:r>
     </w:p>
     <w:p>
@@ -3278,7 +3258,7 @@
     <w:p>
       <w:pPr>
         <w:pStyle w:val="heading1"/>
-        <w:pPrChange w:id="34" w:author="Birgit Penzenstadler" w:date="2013-09-18T09:43:00Z">
+        <w:pPrChange w:id="35" w:author="Birgit Penzenstadler" w:date="2013-09-18T09:43:00Z">
           <w:pPr>
             <w:pStyle w:val="Heading10"/>
             <w:keepLines w:val="0"/>
@@ -3295,25 +3275,25 @@
       <w:r>
         <w:t xml:space="preserve">Requirements for the </w:t>
       </w:r>
-      <w:commentRangeStart w:id="35"/>
+      <w:commentRangeStart w:id="36"/>
       <w:r>
         <w:t>Model</w:t>
       </w:r>
-      <w:commentRangeEnd w:id="35"/>
+      <w:commentRangeEnd w:id="36"/>
       <w:r>
         <w:rPr>
           <w:rStyle w:val="CommentReference"/>
           <w:b w:val="0"/>
           <w:bCs w:val="0"/>
         </w:rPr>
-        <w:commentReference w:id="35"/>
+        <w:commentReference w:id="36"/>
       </w:r>
     </w:p>
     <w:p>
       <w:pPr>
         <w:pStyle w:val="heading2"/>
         <w:spacing w:before="0"/>
-        <w:pPrChange w:id="36" w:author="Birgit Penzenstadler" w:date="2013-09-18T09:46:00Z">
+        <w:pPrChange w:id="37" w:author="Birgit Penzenstadler" w:date="2013-09-18T09:46:00Z">
           <w:pPr>
             <w:pStyle w:val="Heading20"/>
             <w:keepLines w:val="0"/>
@@ -3512,24 +3492,24 @@
       <w:r>
         <w:t xml:space="preserve">: A </w:t>
       </w:r>
-      <w:commentRangeStart w:id="37"/>
       <w:commentRangeStart w:id="38"/>
+      <w:commentRangeStart w:id="39"/>
       <w:r>
         <w:t xml:space="preserve">formal </w:t>
       </w:r>
-      <w:commentRangeEnd w:id="37"/>
+      <w:commentRangeEnd w:id="38"/>
       <w:r>
         <w:rPr>
           <w:rStyle w:val="CommentReference"/>
         </w:rPr>
-        <w:commentReference w:id="37"/>
-      </w:r>
-      <w:commentRangeEnd w:id="38"/>
+        <w:commentReference w:id="38"/>
+      </w:r>
+      <w:commentRangeEnd w:id="39"/>
       <w:r>
         <w:rPr>
           <w:rStyle w:val="CommentReference"/>
         </w:rPr>
-        <w:commentReference w:id="38"/>
+        <w:commentReference w:id="39"/>
       </w:r>
       <w:r>
         <w:t>representation of each relationship will provide the point</w:t>
@@ -3648,19 +3628,19 @@
       <w:r>
         <w:t xml:space="preserve">should </w:t>
       </w:r>
-      <w:commentRangeStart w:id="39"/>
+      <w:commentRangeStart w:id="40"/>
       <w:r>
         <w:t>be turned off (zero) or on (1)</w:t>
       </w:r>
       <w:r>
         <w:t xml:space="preserve"> or even have weights</w:t>
       </w:r>
-      <w:commentRangeEnd w:id="39"/>
+      <w:commentRangeEnd w:id="40"/>
       <w:r>
         <w:rPr>
           <w:rStyle w:val="CommentReference"/>
         </w:rPr>
-        <w:commentReference w:id="39"/>
+        <w:commentReference w:id="40"/>
       </w:r>
       <w:r>
         <w:t>.</w:t>
@@ -3670,7 +3650,7 @@
     <w:p>
       <w:pPr>
         <w:pStyle w:val="heading2"/>
-        <w:pPrChange w:id="40" w:author="Birgit Penzenstadler" w:date="2013-09-18T09:46:00Z">
+        <w:pPrChange w:id="41" w:author="Birgit Penzenstadler" w:date="2013-09-18T09:46:00Z">
           <w:pPr>
             <w:pStyle w:val="Heading20"/>
             <w:keepLines w:val="0"/>
@@ -3684,11 +3664,11 @@
           </w:pPr>
         </w:pPrChange>
       </w:pPr>
-      <w:commentRangeStart w:id="41"/>
+      <w:commentRangeStart w:id="42"/>
       <w:r>
         <w:t xml:space="preserve">Assumptions </w:t>
       </w:r>
-      <w:commentRangeEnd w:id="41"/>
+      <w:commentRangeEnd w:id="42"/>
       <w:r>
         <w:rPr>
           <w:rStyle w:val="CommentReference"/>
@@ -3696,7 +3676,7 @@
           <w:bCs w:val="0"/>
           <w:iCs w:val="0"/>
         </w:rPr>
-        <w:commentReference w:id="41"/>
+        <w:commentReference w:id="42"/>
       </w:r>
       <w:r>
         <w:t>and Out-of-Scope Requirements</w:t>
@@ -3736,16 +3716,16 @@
         </w:numPr>
         <w:jc w:val="both"/>
       </w:pPr>
-      <w:commentRangeStart w:id="42"/>
+      <w:commentRangeStart w:id="43"/>
       <w:r>
         <w:t>We do not aim at coping with changes of artifacts during system stabilization</w:t>
       </w:r>
-      <w:commentRangeEnd w:id="42"/>
+      <w:commentRangeEnd w:id="43"/>
       <w:r>
         <w:rPr>
           <w:rStyle w:val="CommentReference"/>
         </w:rPr>
-        <w:commentReference w:id="42"/>
+        <w:commentReference w:id="43"/>
       </w:r>
     </w:p>
     <w:p>
@@ -3800,19 +3780,19 @@
         </w:numPr>
         <w:jc w:val="both"/>
       </w:pPr>
-      <w:commentRangeStart w:id="43"/>
+      <w:commentRangeStart w:id="44"/>
       <w:r>
         <w:rPr>
           <w:u w:val="single"/>
         </w:rPr>
         <w:t>Assumption</w:t>
       </w:r>
-      <w:commentRangeEnd w:id="43"/>
+      <w:commentRangeEnd w:id="44"/>
       <w:r>
         <w:rPr>
           <w:rStyle w:val="CommentReference"/>
         </w:rPr>
-        <w:commentReference w:id="43"/>
+        <w:commentReference w:id="44"/>
       </w:r>
       <w:r>
         <w:t>: Traceability information will be entered as people create and update new artifacts. The automation support will consist of qu</w:t>
@@ -3881,7 +3861,7 @@
     <w:p>
       <w:pPr>
         <w:pStyle w:val="heading1"/>
-        <w:pPrChange w:id="44" w:author="Birgit Penzenstadler" w:date="2013-09-18T09:43:00Z">
+        <w:pPrChange w:id="45" w:author="Birgit Penzenstadler" w:date="2013-09-18T09:43:00Z">
           <w:pPr>
             <w:pStyle w:val="Heading10"/>
             <w:keepLines w:val="0"/>
@@ -3898,25 +3878,25 @@
       <w:r>
         <w:t xml:space="preserve">The </w:t>
       </w:r>
-      <w:commentRangeStart w:id="45"/>
+      <w:commentRangeStart w:id="46"/>
       <w:r>
         <w:t>Model</w:t>
       </w:r>
-      <w:commentRangeEnd w:id="45"/>
+      <w:commentRangeEnd w:id="46"/>
       <w:r>
         <w:rPr>
           <w:rStyle w:val="CommentReference"/>
           <w:b w:val="0"/>
           <w:bCs w:val="0"/>
         </w:rPr>
-        <w:commentReference w:id="45"/>
+        <w:commentReference w:id="46"/>
       </w:r>
     </w:p>
     <w:p>
       <w:pPr>
         <w:pStyle w:val="heading2"/>
         <w:spacing w:before="0"/>
-        <w:pPrChange w:id="46" w:author="Birgit Penzenstadler" w:date="2013-09-18T09:46:00Z">
+        <w:pPrChange w:id="47" w:author="Birgit Penzenstadler" w:date="2013-09-18T09:46:00Z">
           <w:pPr>
             <w:pStyle w:val="Heading20"/>
             <w:keepLines w:val="0"/>
@@ -3973,19 +3953,19 @@
         </w:tabs>
         <w:jc w:val="both"/>
       </w:pPr>
-      <w:commentRangeStart w:id="47"/>
+      <w:commentRangeStart w:id="48"/>
       <w:r>
         <w:rPr>
           <w:u w:val="single"/>
         </w:rPr>
         <w:t>Option</w:t>
       </w:r>
-      <w:commentRangeEnd w:id="47"/>
+      <w:commentRangeEnd w:id="48"/>
       <w:r>
         <w:rPr>
           <w:rStyle w:val="CommentReference"/>
         </w:rPr>
-        <w:commentReference w:id="47"/>
+        <w:commentReference w:id="48"/>
       </w:r>
       <w:r>
         <w:rPr>
@@ -4177,7 +4157,7 @@
     <w:p>
       <w:pPr>
         <w:pStyle w:val="heading2"/>
-        <w:pPrChange w:id="48" w:author="Birgit Penzenstadler" w:date="2013-09-18T09:46:00Z">
+        <w:pPrChange w:id="49" w:author="Birgit Penzenstadler" w:date="2013-09-18T09:46:00Z">
           <w:pPr>
             <w:pStyle w:val="Heading20"/>
             <w:keepLines w:val="0"/>
@@ -4277,13 +4257,13 @@
     <w:p>
       <w:pPr>
         <w:pStyle w:val="figurecaption"/>
-        <w:pPrChange w:id="49" w:author="Birgit Penzenstadler" w:date="2013-09-18T09:43:00Z">
+        <w:pPrChange w:id="50" w:author="Birgit Penzenstadler" w:date="2013-09-18T09:43:00Z">
           <w:pPr>
             <w:jc w:val="center"/>
           </w:pPr>
         </w:pPrChange>
       </w:pPr>
-      <w:ins w:id="50" w:author="Birgit Penzenstadler" w:date="2013-09-18T09:43:00Z">
+      <w:ins w:id="51" w:author="Birgit Penzenstadler" w:date="2013-09-18T09:43:00Z">
         <w:r>
           <w:rPr>
             <w:b/>
@@ -4309,7 +4289,7 @@
         </w:rPr>
         <w:fldChar w:fldCharType="separate"/>
       </w:r>
-      <w:ins w:id="51" w:author="Birgit Penzenstadler" w:date="2013-09-18T09:43:00Z">
+      <w:ins w:id="52" w:author="Birgit Penzenstadler" w:date="2013-09-18T09:43:00Z">
         <w:r>
           <w:rPr>
             <w:b/>
@@ -4325,7 +4305,7 @@
         </w:r>
         <w:r>
           <w:rPr>
-            <w:rPrChange w:id="52" w:author="Birgit Penzenstadler" w:date="2013-09-18T09:43:00Z">
+            <w:rPrChange w:id="53" w:author="Birgit Penzenstadler" w:date="2013-09-18T09:43:00Z">
               <w:rPr>
                 <w:b/>
               </w:rPr>
@@ -4337,7 +4317,7 @@
           <w:t xml:space="preserve"> </w:t>
         </w:r>
       </w:ins>
-      <w:del w:id="53" w:author="Birgit Penzenstadler" w:date="2013-09-18T09:43:00Z">
+      <w:del w:id="54" w:author="Birgit Penzenstadler" w:date="2013-09-18T09:43:00Z">
         <w:r>
           <w:delText>Figure</w:delText>
         </w:r>
@@ -4360,7 +4340,7 @@
     <w:p>
       <w:pPr>
         <w:pStyle w:val="heading2"/>
-        <w:pPrChange w:id="54" w:author="Birgit Penzenstadler" w:date="2013-09-18T09:43:00Z">
+        <w:pPrChange w:id="55" w:author="Birgit Penzenstadler" w:date="2013-09-18T09:43:00Z">
           <w:pPr>
             <w:pStyle w:val="Heading20"/>
             <w:keepLines w:val="0"/>
@@ -4434,7 +4414,7 @@
     <w:p>
       <w:pPr>
         <w:pStyle w:val="heading2"/>
-        <w:pPrChange w:id="55" w:author="Birgit Penzenstadler" w:date="2013-09-18T09:44:00Z">
+        <w:pPrChange w:id="56" w:author="Birgit Penzenstadler" w:date="2013-09-18T09:44:00Z">
           <w:pPr>
             <w:pStyle w:val="Heading20"/>
             <w:keepLines w:val="0"/>
@@ -4448,12 +4428,12 @@
           </w:pPr>
         </w:pPrChange>
       </w:pPr>
-      <w:commentRangeStart w:id="56"/>
+      <w:commentRangeStart w:id="57"/>
       <w:r>
         <w:lastRenderedPageBreak/>
         <w:t>Definitions</w:t>
       </w:r>
-      <w:commentRangeEnd w:id="56"/>
+      <w:commentRangeEnd w:id="57"/>
       <w:r>
         <w:rPr>
           <w:rStyle w:val="CommentReference"/>
@@ -4461,7 +4441,7 @@
           <w:bCs w:val="0"/>
           <w:iCs w:val="0"/>
         </w:rPr>
-        <w:commentReference w:id="56"/>
+        <w:commentReference w:id="57"/>
       </w:r>
     </w:p>
     <w:p>
@@ -4720,7 +4700,7 @@
     <w:p>
       <w:pPr>
         <w:pStyle w:val="heading2"/>
-        <w:pPrChange w:id="57" w:author="Birgit Penzenstadler" w:date="2013-09-18T09:44:00Z">
+        <w:pPrChange w:id="58" w:author="Birgit Penzenstadler" w:date="2013-09-18T09:44:00Z">
           <w:pPr>
             <w:pStyle w:val="Heading20"/>
             <w:keepLines w:val="0"/>
@@ -4734,11 +4714,11 @@
           </w:pPr>
         </w:pPrChange>
       </w:pPr>
-      <w:commentRangeStart w:id="58"/>
+      <w:commentRangeStart w:id="59"/>
       <w:r>
         <w:t>Symbols</w:t>
       </w:r>
-      <w:commentRangeEnd w:id="58"/>
+      <w:commentRangeEnd w:id="59"/>
       <w:r>
         <w:rPr>
           <w:rStyle w:val="CommentReference"/>
@@ -4746,7 +4726,7 @@
           <w:bCs w:val="0"/>
           <w:iCs w:val="0"/>
         </w:rPr>
-        <w:commentReference w:id="58"/>
+        <w:commentReference w:id="59"/>
       </w:r>
     </w:p>
     <w:p>
@@ -5085,7 +5065,7 @@
     <w:p>
       <w:pPr>
         <w:pStyle w:val="heading2"/>
-        <w:pPrChange w:id="59" w:author="Birgit Penzenstadler" w:date="2013-09-18T09:44:00Z">
+        <w:pPrChange w:id="60" w:author="Birgit Penzenstadler" w:date="2013-09-18T09:44:00Z">
           <w:pPr>
             <w:pStyle w:val="Heading20"/>
             <w:keepLines w:val="0"/>
@@ -5222,7 +5202,7 @@
         <w:rPr>
           <w:lang w:eastAsia="zh-CN"/>
         </w:rPr>
-        <w:pPrChange w:id="60" w:author="Birgit Penzenstadler" w:date="2013-09-18T09:44:00Z">
+        <w:pPrChange w:id="61" w:author="Birgit Penzenstadler" w:date="2013-09-18T09:44:00Z">
           <w:pPr>
             <w:pStyle w:val="Heading10"/>
             <w:keepLines w:val="0"/>
@@ -5236,18 +5216,18 @@
           </w:pPr>
         </w:pPrChange>
       </w:pPr>
-      <w:commentRangeStart w:id="61"/>
+      <w:commentRangeStart w:id="62"/>
       <w:r>
         <w:t xml:space="preserve">Sample </w:t>
       </w:r>
-      <w:commentRangeEnd w:id="61"/>
+      <w:commentRangeEnd w:id="62"/>
       <w:r>
         <w:rPr>
           <w:rStyle w:val="CommentReference"/>
           <w:b w:val="0"/>
           <w:bCs w:val="0"/>
         </w:rPr>
-        <w:commentReference w:id="61"/>
+        <w:commentReference w:id="62"/>
       </w:r>
       <w:r>
         <w:t>Results of Applying Traceability</w:t>
@@ -5265,61 +5245,19 @@
         <w:rPr>
           <w:lang w:eastAsia="zh-CN"/>
         </w:rPr>
-        <w:t>Formalized traceability models serve as a search space in our proposed work. After importing the dependencies to the DSM, we traverse them to automatically ge</w:t>
-      </w:r>
-      <w:r>
-        <w:rPr>
-          <w:lang w:eastAsia="zh-CN"/>
-        </w:rPr>
-        <w:t>n</w:t>
-      </w:r>
-      <w:r>
-        <w:rPr>
-          <w:lang w:eastAsia="zh-CN"/>
-        </w:rPr>
-        <w:t>erate sequences of tests and bugs to be fixed. Here follows three examples of s</w:t>
-      </w:r>
-      <w:r>
-        <w:rPr>
-          <w:lang w:eastAsia="zh-CN"/>
-        </w:rPr>
-        <w:t>e</w:t>
-      </w:r>
-      <w:r>
-        <w:rPr>
-          <w:lang w:eastAsia="zh-CN"/>
-        </w:rPr>
-        <w:t xml:space="preserve">quence generation for different criteria. </w:t>
-      </w:r>
-      <w:r>
-        <w:rPr>
-          <w:lang w:eastAsia="zh-CN"/>
-        </w:rPr>
-        <w:t>By</w:t>
-      </w:r>
-      <w:r>
-        <w:rPr>
-          <w:lang w:eastAsia="zh-CN"/>
-        </w:rPr>
-        <w:t xml:space="preserve"> </w:t>
-      </w:r>
-      <w:r>
-        <w:rPr>
-          <w:lang w:eastAsia="zh-CN"/>
-        </w:rPr>
-        <w:t>requirement we mean functionalities vis</w:t>
-      </w:r>
-      <w:r>
-        <w:rPr>
-          <w:lang w:eastAsia="zh-CN"/>
-        </w:rPr>
-        <w:t>i</w:t>
-      </w:r>
-      <w:r>
-        <w:rPr>
-          <w:lang w:eastAsia="zh-CN"/>
-        </w:rPr>
-        <w:t>ble to the final user.</w:t>
+        <w:t xml:space="preserve">Formalized traceability models serve as a search space in our proposed work. After importing the dependencies to the DSM, we traverse them to automatically generate sequences of tests and bugs to be fixed. Here follows three examples of sequence generation for different criteria. </w:t>
+      </w:r>
+      <w:r>
+        <w:rPr>
+          <w:lang w:eastAsia="zh-CN"/>
+        </w:rPr>
+        <w:t xml:space="preserve">By </w:t>
+      </w:r>
+      <w:r>
+        <w:rPr>
+          <w:lang w:eastAsia="zh-CN"/>
+        </w:rPr>
+        <w:t>requirement we mean functionalities visible to the final user.</w:t>
       </w:r>
     </w:p>
     <w:p>
@@ -5334,7 +5272,7 @@
     <w:p>
       <w:pPr>
         <w:pStyle w:val="heading2"/>
-        <w:pPrChange w:id="62" w:author="Birgit Penzenstadler" w:date="2013-09-18T09:44:00Z">
+        <w:pPrChange w:id="63" w:author="Birgit Penzenstadler" w:date="2013-09-18T09:44:00Z">
           <w:pPr>
             <w:pStyle w:val="Heading20"/>
             <w:keepLines w:val="0"/>
@@ -5354,8 +5292,6 @@
       <w:r>
         <w:t>n</w:t>
       </w:r>
-      <w:bookmarkStart w:id="63" w:name="_GoBack"/>
-      <w:bookmarkEnd w:id="63"/>
     </w:p>
     <w:p>
       <w:pPr>
@@ -9452,9 +9388,9 @@
               </wp:anchor>
             </w:drawing>
           </mc:Choice>
-          <mc:Fallback xmlns:mo="http://schemas.microsoft.com/office/mac/office/2008/main" xmlns:mv="urn:schemas-microsoft-com:mac:vml">
+          <mc:Fallback>
             <w:pict>
-              <v:rect id="Rectangle 21" o:spid="_x0000_s1026" style="position:absolute;left:0;text-align:left;margin-left:0;margin-top:2.15pt;width:65pt;height:55.9pt;z-index:251659264;visibility:visible;mso-wrap-style:none;mso-width-percent:0;mso-height-percent:0;mso-wrap-distance-left:9pt;mso-wrap-distance-top:0;mso-wrap-distance-right:9pt;mso-wrap-distance-bottom:0;mso-position-horizontal:left;mso-position-horizontal-relative:text;mso-position-vertical:absolute;mso-position-vertical-relative:text;mso-width-percent:0;mso-height-percent:0;mso-width-relative:page;mso-height-relative:page;v-text-anchor:top" o:gfxdata="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" o:allowoverlap="f">
+              <v:rect id="Rectangle 21" o:spid="_x0000_s1026" style="position:absolute;left:0;text-align:left;margin-left:0;margin-top:2.15pt;width:65pt;height:55.9pt;z-index:251659264;visibility:visible;mso-wrap-style:none;mso-width-percent:0;mso-height-percent:0;mso-wrap-distance-left:9pt;mso-wrap-distance-top:0;mso-wrap-distance-right:9pt;mso-wrap-distance-bottom:0;mso-position-horizontal:left;mso-position-horizontal-relative:text;mso-position-vertical:absolute;mso-position-vertical-relative:text;mso-width-percent:0;mso-height-percent:0;mso-width-relative:page;mso-height-relative:page;v-text-anchor:top" o:gfxdata="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" o:allowoverlap="f">
                 <v:textbox style="mso-fit-shape-to-text:t">
                   <w:txbxContent>
                     <w:p>
@@ -9484,7 +9420,7 @@
                                     </pic:cNvPicPr>
                                   </pic:nvPicPr>
                                   <pic:blipFill>
-                                    <a:blip r:embed="rId22">
+                                    <a:blip r:embed="rId21">
                                       <a:extLst>
                                         <a:ext uri="{28A0092B-C50C-407E-A947-70E740481C1C}">
                                           <a14:useLocalDpi xmlns:a14="http://schemas.microsoft.com/office/drawing/2010/main" val="0"/>
@@ -9593,7 +9529,7 @@
       </w:pPr>
     </w:p>
     <w:sectPr>
-      <w:headerReference w:type="default" r:id="rId23"/>
+      <w:headerReference w:type="default" r:id="rId22"/>
       <w:pgSz w:w="11906" w:h="16838" w:code="9"/>
       <w:pgMar w:top="2948" w:right="2494" w:bottom="2948" w:left="2494" w:header="2381" w:footer="2324" w:gutter="0"/>
       <w:cols w:space="708"/>
@@ -9691,14 +9627,27 @@
       <w:pPr>
         <w:pStyle w:val="CommentText"/>
       </w:pPr>
-      <w:hyperlink r:id="rId1" w:history="1">
-        <w:r>
-          <w:rPr>
-            <w:rStyle w:val="Hyperlink"/>
-          </w:rPr>
-          <w:t>http://refsq.org/2014/author-instructions/</w:t>
-        </w:r>
-      </w:hyperlink>
+      <w:r>
+        <w:fldChar w:fldCharType="begin"/>
+      </w:r>
+      <w:r>
+        <w:instrText xml:space="preserve"> HYPERLINK "http://refsq.org/2014/author-instructions/" </w:instrText>
+      </w:r>
+      <w:r>
+        <w:fldChar w:fldCharType="separate"/>
+      </w:r>
+      <w:r>
+        <w:rPr>
+          <w:rStyle w:val="Hyperlink"/>
+        </w:rPr>
+        <w:t>http://refsq.org/2014/author-instructions/</w:t>
+      </w:r>
+      <w:r>
+        <w:rPr>
+          <w:rStyle w:val="Hyperlink"/>
+        </w:rPr>
+        <w:fldChar w:fldCharType="end"/>
+      </w:r>
     </w:p>
     <w:p>
       <w:pPr>
@@ -9754,7 +9703,7 @@
       </w:r>
     </w:p>
   </w:comment>
-  <w:comment w:id="15" w:author="Birgit Penzenstadler" w:date="2013-09-18T11:27:00Z" w:initials="BP">
+  <w:comment w:id="16" w:author="Birgit Penzenstadler" w:date="2013-09-18T11:27:00Z" w:initials="BP">
     <w:p>
       <w:pPr>
         <w:pStyle w:val="CommentText"/>
@@ -9775,22 +9724,6 @@
       <w:proofErr w:type="gramEnd"/>
       <w:r>
         <w:t>) so there are two next to each other in the column, otherwise they eat up to much space.</w:t>
-      </w:r>
-    </w:p>
-  </w:comment>
-  <w:comment w:id="16" w:author="vv" w:date="2013-09-18T09:29:00Z" w:initials="v">
-    <w:p>
-      <w:pPr>
-        <w:pStyle w:val="CommentText"/>
-      </w:pPr>
-      <w:r>
-        <w:rPr>
-          <w:rStyle w:val="CommentReference"/>
-        </w:rPr>
-        <w:annotationRef/>
-      </w:r>
-      <w:r>
-        <w:t>How?</w:t>
       </w:r>
     </w:p>
   </w:comment>
@@ -9806,7 +9739,7 @@
         <w:annotationRef/>
       </w:r>
       <w:r>
-        <w:t>What is optimal?</w:t>
+        <w:t>How?</w:t>
       </w:r>
     </w:p>
   </w:comment>
@@ -9822,11 +9755,27 @@
         <w:annotationRef/>
       </w:r>
       <w:r>
+        <w:t>What is optimal?</w:t>
+      </w:r>
+    </w:p>
+  </w:comment>
+  <w:comment w:id="19" w:author="vv" w:date="2013-09-18T09:29:00Z" w:initials="v">
+    <w:p>
+      <w:pPr>
+        <w:pStyle w:val="CommentText"/>
+      </w:pPr>
+      <w:r>
+        <w:rPr>
+          <w:rStyle w:val="CommentReference"/>
+        </w:rPr>
+        <w:annotationRef/>
+      </w:r>
+      <w:r>
         <w:t>Too metaphorical. Need to set your 10 questions.</w:t>
       </w:r>
     </w:p>
   </w:comment>
-  <w:comment w:id="19" w:author="Birgit Penzenstadler" w:date="2013-09-18T11:31:00Z" w:initials="BP">
+  <w:comment w:id="20" w:author="Birgit Penzenstadler" w:date="2013-09-18T11:31:00Z" w:initials="BP">
     <w:p>
       <w:pPr>
         <w:pStyle w:val="CommentText"/>
@@ -9842,7 +9791,7 @@
       </w:r>
     </w:p>
   </w:comment>
-  <w:comment w:id="21" w:author="Birgit Penzenstadler" w:date="2013-09-18T11:29:00Z" w:initials="BP">
+  <w:comment w:id="22" w:author="Birgit Penzenstadler" w:date="2013-09-18T11:29:00Z" w:initials="BP">
     <w:p>
       <w:pPr>
         <w:pStyle w:val="CommentText"/>
@@ -9858,7 +9807,7 @@
       </w:r>
     </w:p>
   </w:comment>
-  <w:comment w:id="27" w:author="vv" w:date="2013-09-18T09:29:00Z" w:initials="v">
+  <w:comment w:id="28" w:author="vv" w:date="2013-09-18T09:29:00Z" w:initials="v">
     <w:p>
       <w:pPr>
         <w:pStyle w:val="CommentText"/>
@@ -9874,7 +9823,7 @@
       </w:r>
     </w:p>
   </w:comment>
-  <w:comment w:id="30" w:author="vv" w:date="2013-09-18T09:29:00Z" w:initials="v">
+  <w:comment w:id="31" w:author="vv" w:date="2013-09-18T09:29:00Z" w:initials="v">
     <w:p>
       <w:pPr>
         <w:pStyle w:val="CommentText"/>
@@ -9890,7 +9839,7 @@
       </w:r>
     </w:p>
   </w:comment>
-  <w:comment w:id="32" w:author="vv" w:date="2013-09-18T09:29:00Z" w:initials="v">
+  <w:comment w:id="33" w:author="vv" w:date="2013-09-18T09:29:00Z" w:initials="v">
     <w:p>
       <w:pPr>
         <w:pStyle w:val="CommentText"/>
@@ -9906,7 +9855,7 @@
       </w:r>
     </w:p>
   </w:comment>
-  <w:comment w:id="33" w:author="Birgit Penzenstadler" w:date="2013-09-18T11:32:00Z" w:initials="BP">
+  <w:comment w:id="34" w:author="Birgit Penzenstadler" w:date="2013-09-18T11:32:00Z" w:initials="BP">
     <w:p>
       <w:pPr>
         <w:pStyle w:val="CommentText"/>
@@ -9928,7 +9877,7 @@
       </w:r>
     </w:p>
   </w:comment>
-  <w:comment w:id="35" w:author="Birgit Penzenstadler" w:date="2013-09-18T11:35:00Z" w:initials="BP">
+  <w:comment w:id="36" w:author="Birgit Penzenstadler" w:date="2013-09-18T11:35:00Z" w:initials="BP">
     <w:p>
       <w:pPr>
         <w:pStyle w:val="CommentText"/>
@@ -9944,7 +9893,7 @@
       </w:r>
     </w:p>
   </w:comment>
-  <w:comment w:id="37" w:author="vv" w:date="2013-09-18T09:29:00Z" w:initials="v">
+  <w:comment w:id="38" w:author="vv" w:date="2013-09-18T09:29:00Z" w:initials="v">
     <w:p>
       <w:pPr>
         <w:pStyle w:val="CommentText"/>
@@ -9960,7 +9909,7 @@
       </w:r>
     </w:p>
   </w:comment>
-  <w:comment w:id="38" w:author="Birgit Penzenstadler" w:date="2013-09-18T11:36:00Z" w:initials="BP">
+  <w:comment w:id="39" w:author="Birgit Penzenstadler" w:date="2013-09-18T11:36:00Z" w:initials="BP">
     <w:p>
       <w:pPr>
         <w:pStyle w:val="CommentText"/>
@@ -9988,7 +9937,7 @@
       </w:r>
     </w:p>
   </w:comment>
-  <w:comment w:id="39" w:author="vv" w:date="2013-09-18T09:29:00Z" w:initials="v">
+  <w:comment w:id="40" w:author="vv" w:date="2013-09-18T09:29:00Z" w:initials="v">
     <w:p>
       <w:pPr>
         <w:pStyle w:val="CommentText"/>
@@ -10004,7 +9953,7 @@
       </w:r>
     </w:p>
   </w:comment>
-  <w:comment w:id="41" w:author="Birgit Penzenstadler" w:date="2013-09-18T11:38:00Z" w:initials="BP">
+  <w:comment w:id="42" w:author="Birgit Penzenstadler" w:date="2013-09-18T11:38:00Z" w:initials="BP">
     <w:p>
       <w:pPr>
         <w:pStyle w:val="CommentText"/>
@@ -10023,22 +9972,6 @@
       </w:r>
       <w:r>
         <w:t>portance of this section, but maybe it can be shortened. I think that everybody can see that all of these limitations would take the work too far to be realistic.</w:t>
-      </w:r>
-    </w:p>
-  </w:comment>
-  <w:comment w:id="42" w:author="vv" w:date="2013-09-18T09:29:00Z" w:initials="v">
-    <w:p>
-      <w:pPr>
-        <w:pStyle w:val="CommentText"/>
-      </w:pPr>
-      <w:r>
-        <w:rPr>
-          <w:rStyle w:val="CommentReference"/>
-        </w:rPr>
-        <w:annotationRef/>
-      </w:r>
-      <w:r>
-        <w:t>Why? This is not realistic.</w:t>
       </w:r>
     </w:p>
   </w:comment>
@@ -10054,11 +9987,27 @@
         <w:annotationRef/>
       </w:r>
       <w:r>
+        <w:t>Why? This is not realistic.</w:t>
+      </w:r>
+    </w:p>
+  </w:comment>
+  <w:comment w:id="44" w:author="vv" w:date="2013-09-18T09:29:00Z" w:initials="v">
+    <w:p>
+      <w:pPr>
+        <w:pStyle w:val="CommentText"/>
+      </w:pPr>
+      <w:r>
+        <w:rPr>
+          <w:rStyle w:val="CommentReference"/>
+        </w:rPr>
+        <w:annotationRef/>
+      </w:r>
+      <w:r>
         <w:t>I didn’t understand it.</w:t>
       </w:r>
     </w:p>
   </w:comment>
-  <w:comment w:id="45" w:author="Birgit Penzenstadler" w:date="2013-09-18T11:38:00Z" w:initials="BP">
+  <w:comment w:id="46" w:author="Birgit Penzenstadler" w:date="2013-09-18T11:38:00Z" w:initials="BP">
     <w:p>
       <w:pPr>
         <w:pStyle w:val="CommentText"/>
@@ -10074,7 +10023,7 @@
       </w:r>
     </w:p>
   </w:comment>
-  <w:comment w:id="47" w:author="vv" w:date="2013-09-18T09:29:00Z" w:initials="v">
+  <w:comment w:id="48" w:author="vv" w:date="2013-09-18T09:29:00Z" w:initials="v">
     <w:p>
       <w:pPr>
         <w:pStyle w:val="CommentText"/>
@@ -10090,7 +10039,7 @@
       </w:r>
     </w:p>
   </w:comment>
-  <w:comment w:id="56" w:author="Birgit Penzenstadler" w:date="2013-09-18T11:39:00Z" w:initials="BP">
+  <w:comment w:id="57" w:author="Birgit Penzenstadler" w:date="2013-09-18T11:39:00Z" w:initials="BP">
     <w:p>
       <w:pPr>
         <w:pStyle w:val="CommentText"/>
@@ -10106,7 +10055,7 @@
       </w:r>
     </w:p>
   </w:comment>
-  <w:comment w:id="58" w:author="Birgit Penzenstadler" w:date="2013-09-18T09:47:00Z" w:initials="BP">
+  <w:comment w:id="59" w:author="Birgit Penzenstadler" w:date="2013-09-18T09:47:00Z" w:initials="BP">
     <w:p>
       <w:pPr>
         <w:pStyle w:val="CommentText"/>
@@ -10122,7 +10071,7 @@
       </w:r>
     </w:p>
   </w:comment>
-  <w:comment w:id="61" w:author="Birgit Penzenstadler" w:date="2013-09-18T11:41:00Z" w:initials="BP">
+  <w:comment w:id="62" w:author="Birgit Penzenstadler" w:date="2013-09-18T11:41:00Z" w:initials="BP">
     <w:p>
       <w:pPr>
         <w:pStyle w:val="CommentText"/>
@@ -13196,6 +13145,15 @@
       <w:bCs/>
     </w:rPr>
   </w:style>
+  <w:style w:type="character" w:styleId="FollowedHyperlink">
+    <w:name w:val="FollowedHyperlink"/>
+    <w:basedOn w:val="DefaultParagraphFont"/>
+    <w:rsid w:val="00EB7BE1"/>
+    <w:rPr>
+      <w:color w:val="800080" w:themeColor="followedHyperlink"/>
+      <w:u w:val="single"/>
+    </w:rPr>
+  </w:style>
 </w:styles>
 </file>
 
@@ -14185,6 +14143,15 @@
       <w:bCs/>
     </w:rPr>
   </w:style>
+  <w:style w:type="character" w:styleId="FollowedHyperlink">
+    <w:name w:val="FollowedHyperlink"/>
+    <w:basedOn w:val="DefaultParagraphFont"/>
+    <w:rsid w:val="00EB7BE1"/>
+    <w:rPr>
+      <w:color w:val="800080" w:themeColor="followedHyperlink"/>
+      <w:u w:val="single"/>
+    </w:rPr>
+  </w:style>
 </w:styles>
 </file>
 
@@ -14678,11 +14645,11 @@
         </c:dLbls>
         <c:marker val="1"/>
         <c:smooth val="0"/>
-        <c:axId val="117312512"/>
-        <c:axId val="117367936"/>
+        <c:axId val="103978880"/>
+        <c:axId val="146927616"/>
       </c:lineChart>
       <c:dateAx>
-        <c:axId val="117312512"/>
+        <c:axId val="103978880"/>
         <c:scaling>
           <c:orientation val="minMax"/>
         </c:scaling>
@@ -14702,7 +14669,7 @@
             <a:endParaRPr lang="en-US"/>
           </a:p>
         </c:txPr>
-        <c:crossAx val="117367936"/>
+        <c:crossAx val="146927616"/>
         <c:crosses val="autoZero"/>
         <c:auto val="1"/>
         <c:lblOffset val="100"/>
@@ -14713,7 +14680,7 @@
         <c:minorTimeUnit val="days"/>
       </c:dateAx>
       <c:valAx>
-        <c:axId val="117367936"/>
+        <c:axId val="146927616"/>
         <c:scaling>
           <c:orientation val="minMax"/>
         </c:scaling>
@@ -14755,7 +14722,7 @@
             <a:endParaRPr lang="en-US"/>
           </a:p>
         </c:txPr>
-        <c:crossAx val="117312512"/>
+        <c:crossAx val="103978880"/>
         <c:crosses val="autoZero"/>
         <c:crossBetween val="between"/>
       </c:valAx>
@@ -17148,7 +17115,7 @@
 </file>
 
 <file path=customXml/itemProps1.xml><?xml version="1.0" encoding="utf-8"?>
-<ds:datastoreItem xmlns:ds="http://schemas.openxmlformats.org/officeDocument/2006/customXml" ds:itemID="{3EAF6F23-B26C-442F-8764-F15F4BC7377E}">
+<ds:datastoreItem xmlns:ds="http://schemas.openxmlformats.org/officeDocument/2006/customXml" ds:itemID="{E2A4EA64-E16B-46A3-B821-553674FEAC65}">
   <ds:schemaRefs>
     <ds:schemaRef ds:uri="http://schemas.openxmlformats.org/officeDocument/2006/bibliography"/>
   </ds:schemaRefs>

</xml_diff>